<commit_message>
ajustes nos resultados e explicacao de codigos do xss
</commit_message>
<xml_diff>
--- a/Resultados detalhados.docx
+++ b/Resultados detalhados.docx
@@ -945,7 +945,23 @@
           <w:bCs/>
           <w:color w:val="000000"/>
         </w:rPr>
-        <w:t xml:space="preserve"> Não Passou nos testes. As </w:t>
+        <w:t xml:space="preserve"> </w:t>
+      </w:r>
+      <w:r>
+        <w:rPr>
+          <w:rFonts w:ascii="Arial" w:hAnsi="Arial" w:cs="Arial"/>
+          <w:bCs/>
+          <w:color w:val="000000"/>
+        </w:rPr>
+        <w:t>O sistema não Passou nos testes</w:t>
+      </w:r>
+      <w:r>
+        <w:rPr>
+          <w:rFonts w:ascii="Arial" w:hAnsi="Arial" w:cs="Arial"/>
+          <w:bCs/>
+          <w:color w:val="000000"/>
+        </w:rPr>
+        <w:t xml:space="preserve">. As </w:t>
       </w:r>
       <w:r>
         <w:rPr>
@@ -1571,9 +1587,17 @@
       <w:r>
         <w:rPr>
           <w:rFonts w:ascii="Arial" w:hAnsi="Arial" w:cs="Arial"/>
-          <w:color w:val="000000"/>
-        </w:rPr>
-        <w:t>Não Passou no teste. As várias</w:t>
+          <w:bCs/>
+          <w:color w:val="000000"/>
+        </w:rPr>
+        <w:t>O sistema não Passou nos testes</w:t>
+      </w:r>
+      <w:r>
+        <w:rPr>
+          <w:rFonts w:ascii="Arial" w:hAnsi="Arial" w:cs="Arial"/>
+          <w:color w:val="000000"/>
+        </w:rPr>
+        <w:t>. As várias</w:t>
       </w:r>
       <w:r>
         <w:rPr>
@@ -2496,7 +2520,21 @@
           <w:rFonts w:ascii="Arial" w:hAnsi="Arial" w:cs="Arial"/>
           <w:color w:val="000000"/>
         </w:rPr>
-        <w:t>: Passou no teste.</w:t>
+        <w:t xml:space="preserve">: </w:t>
+      </w:r>
+      <w:r>
+        <w:rPr>
+          <w:rFonts w:ascii="Arial" w:hAnsi="Arial" w:cs="Arial"/>
+          <w:color w:val="000000"/>
+        </w:rPr>
+        <w:t>O sistema passou nos testes</w:t>
+      </w:r>
+      <w:r>
+        <w:rPr>
+          <w:rFonts w:ascii="Arial" w:hAnsi="Arial" w:cs="Arial"/>
+          <w:color w:val="000000"/>
+        </w:rPr>
+        <w:t>.</w:t>
       </w:r>
       <w:r>
         <w:rPr>
@@ -2813,7 +2851,21 @@
           <w:rFonts w:ascii="Arial" w:hAnsi="Arial" w:cs="Arial"/>
           <w:color w:val="000000"/>
         </w:rPr>
-        <w:t>: Passou no teste.</w:t>
+        <w:t xml:space="preserve">: </w:t>
+      </w:r>
+      <w:r>
+        <w:rPr>
+          <w:rFonts w:ascii="Arial" w:hAnsi="Arial" w:cs="Arial"/>
+          <w:color w:val="000000"/>
+        </w:rPr>
+        <w:t>O sistema passou nos testes</w:t>
+      </w:r>
+      <w:r>
+        <w:rPr>
+          <w:rFonts w:ascii="Arial" w:hAnsi="Arial" w:cs="Arial"/>
+          <w:color w:val="000000"/>
+        </w:rPr>
+        <w:t>.</w:t>
       </w:r>
       <w:r>
         <w:rPr>
@@ -3114,14 +3166,14 @@
           <w:rFonts w:ascii="Arial" w:hAnsi="Arial" w:cs="Arial"/>
           <w:color w:val="000000"/>
         </w:rPr>
-        <w:t>O sistema p</w:t>
-      </w:r>
-      <w:r>
-        <w:rPr>
-          <w:rFonts w:ascii="Arial" w:hAnsi="Arial" w:cs="Arial"/>
-          <w:color w:val="000000"/>
-        </w:rPr>
-        <w:t>assou no teste.</w:t>
+        <w:t>O sistema passou nos testes</w:t>
+      </w:r>
+      <w:r>
+        <w:rPr>
+          <w:rFonts w:ascii="Arial" w:hAnsi="Arial" w:cs="Arial"/>
+          <w:color w:val="000000"/>
+        </w:rPr>
+        <w:t>.</w:t>
       </w:r>
       <w:r>
         <w:rPr>
@@ -3453,7 +3505,21 @@
           <w:rFonts w:ascii="Arial" w:hAnsi="Arial" w:cs="Arial"/>
           <w:color w:val="000000"/>
         </w:rPr>
-        <w:t>: Passou no teste.</w:t>
+        <w:t xml:space="preserve">: </w:t>
+      </w:r>
+      <w:r>
+        <w:rPr>
+          <w:rFonts w:ascii="Arial" w:hAnsi="Arial" w:cs="Arial"/>
+          <w:color w:val="000000"/>
+        </w:rPr>
+        <w:t>O sistema passou nos testes</w:t>
+      </w:r>
+      <w:r>
+        <w:rPr>
+          <w:rFonts w:ascii="Arial" w:hAnsi="Arial" w:cs="Arial"/>
+          <w:color w:val="000000"/>
+        </w:rPr>
+        <w:t>.</w:t>
       </w:r>
       <w:r>
         <w:rPr>
@@ -3721,7 +3787,14 @@
           <w:rFonts w:ascii="Arial" w:hAnsi="Arial" w:cs="Arial"/>
           <w:color w:val="000000"/>
         </w:rPr>
-        <w:t>: Passou no teste</w:t>
+        <w:t xml:space="preserve">: </w:t>
+      </w:r>
+      <w:r>
+        <w:rPr>
+          <w:rFonts w:ascii="Arial" w:hAnsi="Arial" w:cs="Arial"/>
+          <w:color w:val="000000"/>
+        </w:rPr>
+        <w:t>O sistema passou nos testes</w:t>
       </w:r>
       <w:r>
         <w:rPr>
@@ -4017,7 +4090,14 @@
           <w:rFonts w:ascii="Arial" w:hAnsi="Arial" w:cs="Arial"/>
           <w:color w:val="000000"/>
         </w:rPr>
-        <w:t>: Passou no teste</w:t>
+        <w:t xml:space="preserve">: </w:t>
+      </w:r>
+      <w:r>
+        <w:rPr>
+          <w:rFonts w:ascii="Arial" w:hAnsi="Arial" w:cs="Arial"/>
+          <w:color w:val="000000"/>
+        </w:rPr>
+        <w:t>O sistema passou nos testes</w:t>
       </w:r>
       <w:r>
         <w:rPr>
@@ -4291,7 +4371,14 @@
           <w:rFonts w:ascii="Arial" w:hAnsi="Arial" w:cs="Arial"/>
           <w:color w:val="000000"/>
         </w:rPr>
-        <w:t>: Passou no teste</w:t>
+        <w:t xml:space="preserve">: </w:t>
+      </w:r>
+      <w:r>
+        <w:rPr>
+          <w:rFonts w:ascii="Arial" w:hAnsi="Arial" w:cs="Arial"/>
+          <w:color w:val="000000"/>
+        </w:rPr>
+        <w:t>O sistema passou nos testes</w:t>
       </w:r>
       <w:r>
         <w:rPr>
@@ -4730,7 +4817,21 @@
           <w:rFonts w:ascii="Arial" w:hAnsi="Arial" w:cs="Arial"/>
           <w:color w:val="000000"/>
         </w:rPr>
-        <w:t>: Passou no teste. Conforme mostra figura 3, não foi possível mapear a estrutura de pastas do sistema apenas acessando a página de Login.</w:t>
+        <w:t xml:space="preserve">: </w:t>
+      </w:r>
+      <w:r>
+        <w:rPr>
+          <w:rFonts w:ascii="Arial" w:hAnsi="Arial" w:cs="Arial"/>
+          <w:color w:val="000000"/>
+        </w:rPr>
+        <w:t>O sistema passou nos testes</w:t>
+      </w:r>
+      <w:r>
+        <w:rPr>
+          <w:rFonts w:ascii="Arial" w:hAnsi="Arial" w:cs="Arial"/>
+          <w:color w:val="000000"/>
+        </w:rPr>
+        <w:t>. Conforme mostra figura 3, não foi possível mapear a estrutura de pastas do sistema apenas acessando a página de Login.</w:t>
       </w:r>
     </w:p>
     <w:p>
@@ -5325,7 +5426,21 @@
           <w:rFonts w:ascii="Arial" w:hAnsi="Arial" w:cs="Arial"/>
           <w:color w:val="000000"/>
         </w:rPr>
-        <w:t>: Passou no teste. A aplicação realizou o tratamento de dados de entrada e não permitiu</w:t>
+        <w:t xml:space="preserve">: </w:t>
+      </w:r>
+      <w:r>
+        <w:rPr>
+          <w:rFonts w:ascii="Arial" w:hAnsi="Arial" w:cs="Arial"/>
+          <w:color w:val="000000"/>
+        </w:rPr>
+        <w:t>O sistema passou nos testes</w:t>
+      </w:r>
+      <w:r>
+        <w:rPr>
+          <w:rFonts w:ascii="Arial" w:hAnsi="Arial" w:cs="Arial"/>
+          <w:color w:val="000000"/>
+        </w:rPr>
+        <w:t>. A aplicação realizou o tratamento de dados de entrada e não permitiu</w:t>
       </w:r>
       <w:r>
         <w:rPr>
@@ -5602,7 +5717,21 @@
           <w:rFonts w:ascii="Arial" w:hAnsi="Arial" w:cs="Arial"/>
           <w:color w:val="000000"/>
         </w:rPr>
-        <w:t xml:space="preserve">: Passou no teste. A aplicação realizou o tratamento de dados de entrada, não permitindo a mudança de comportamento da instrução SQL utilizada pelo sistema para consultar os dados dos usuários cadastrados. </w:t>
+        <w:t xml:space="preserve">: </w:t>
+      </w:r>
+      <w:r>
+        <w:rPr>
+          <w:rFonts w:ascii="Arial" w:hAnsi="Arial" w:cs="Arial"/>
+          <w:color w:val="000000"/>
+        </w:rPr>
+        <w:t>O sistema passou nos testes</w:t>
+      </w:r>
+      <w:r>
+        <w:rPr>
+          <w:rFonts w:ascii="Arial" w:hAnsi="Arial" w:cs="Arial"/>
+          <w:color w:val="000000"/>
+        </w:rPr>
+        <w:t xml:space="preserve">. A aplicação realizou o tratamento de dados de entrada, não permitindo a mudança de comportamento da instrução SQL utilizada pelo sistema para consultar os dados dos usuários cadastrados. </w:t>
       </w:r>
     </w:p>
     <w:p>
@@ -5897,7 +6026,14 @@
           <w:rFonts w:ascii="Arial" w:hAnsi="Arial" w:cs="Arial"/>
           <w:color w:val="000000"/>
         </w:rPr>
-        <w:t>Passou no teste.</w:t>
+        <w:t>O sistema passou nos testes</w:t>
+      </w:r>
+      <w:r>
+        <w:rPr>
+          <w:rFonts w:ascii="Arial" w:hAnsi="Arial" w:cs="Arial"/>
+          <w:color w:val="000000"/>
+        </w:rPr>
+        <w:t>.</w:t>
       </w:r>
       <w:r>
         <w:rPr>
@@ -6698,109 +6834,6 @@
         </w:rPr>
         <w:t>IP_do_servidor informa o IP onde está hospedada a aplicação em teste.</w:t>
       </w:r>
-    </w:p>
-    <w:p>
-      <w:pPr>
-        <w:autoSpaceDE w:val="0"/>
-        <w:autoSpaceDN w:val="0"/>
-        <w:adjustRightInd w:val="0"/>
-        <w:spacing w:after="0"/>
-        <w:ind w:left="2124"/>
-        <w:rPr>
-          <w:rFonts w:ascii="Calibri" w:hAnsi="Calibri" w:cs="Calibri"/>
-          <w:color w:val="000000"/>
-        </w:rPr>
-      </w:pPr>
-    </w:p>
-    <w:p>
-      <w:pPr>
-        <w:autoSpaceDE w:val="0"/>
-        <w:autoSpaceDN w:val="0"/>
-        <w:adjustRightInd w:val="0"/>
-        <w:spacing w:after="0"/>
-        <w:ind w:left="1416" w:firstLine="708"/>
-        <w:rPr>
-          <w:rFonts w:ascii="Arial" w:hAnsi="Arial" w:cs="Arial"/>
-          <w:b/>
-          <w:color w:val="000000"/>
-        </w:rPr>
-      </w:pPr>
-      <w:r>
-        <w:rPr>
-          <w:rFonts w:ascii="Arial" w:hAnsi="Arial" w:cs="Arial"/>
-          <w:b/>
-          <w:color w:val="000000"/>
-        </w:rPr>
-        <w:t>Resultados esperados</w:t>
-      </w:r>
-    </w:p>
-    <w:p>
-      <w:pPr>
-        <w:autoSpaceDE w:val="0"/>
-        <w:autoSpaceDN w:val="0"/>
-        <w:adjustRightInd w:val="0"/>
-        <w:spacing w:after="0"/>
-        <w:ind w:left="2124"/>
-        <w:rPr>
-          <w:rFonts w:ascii="Calibri" w:hAnsi="Calibri" w:cs="Calibri"/>
-          <w:color w:val="000000"/>
-        </w:rPr>
-      </w:pPr>
-    </w:p>
-    <w:p>
-      <w:pPr>
-        <w:pStyle w:val="PargrafodaLista"/>
-        <w:autoSpaceDE w:val="0"/>
-        <w:autoSpaceDN w:val="0"/>
-        <w:adjustRightInd w:val="0"/>
-        <w:spacing w:after="0"/>
-        <w:ind w:left="2112"/>
-        <w:rPr>
-          <w:rFonts w:ascii="Arial" w:hAnsi="Arial" w:cs="Arial"/>
-          <w:color w:val="000000"/>
-        </w:rPr>
-      </w:pPr>
-      <w:r>
-        <w:rPr>
-          <w:rFonts w:ascii="Arial" w:hAnsi="Arial" w:cs="Arial"/>
-          <w:color w:val="000000"/>
-        </w:rPr>
-        <w:t>Espera</w:t>
-      </w:r>
-      <w:r>
-        <w:rPr>
-          <w:rFonts w:ascii="Arial" w:hAnsi="Arial" w:cs="Arial"/>
-          <w:color w:val="000000"/>
-        </w:rPr>
-        <w:t xml:space="preserve">-se descobrir o sistema operacional utilizado pelo servidor explorado, as portas abertas, e as versões dos </w:t>
-      </w:r>
-      <w:r>
-        <w:rPr>
-          <w:rFonts w:ascii="Arial" w:hAnsi="Arial" w:cs="Arial"/>
-          <w:color w:val="000000"/>
-        </w:rPr>
-        <w:t xml:space="preserve">softwares que estão rodando </w:t>
-      </w:r>
-      <w:r>
-        <w:rPr>
-          <w:rFonts w:ascii="Arial" w:hAnsi="Arial" w:cs="Arial"/>
-          <w:color w:val="000000"/>
-        </w:rPr>
-        <w:t>no momento do escaneamento.</w:t>
-      </w:r>
-    </w:p>
-    <w:p>
-      <w:pPr>
-        <w:autoSpaceDE w:val="0"/>
-        <w:autoSpaceDN w:val="0"/>
-        <w:adjustRightInd w:val="0"/>
-        <w:spacing w:after="0"/>
-        <w:ind w:left="2124"/>
-        <w:rPr>
-          <w:rFonts w:ascii="Arial" w:hAnsi="Arial" w:cs="Arial"/>
-          <w:color w:val="000000"/>
-        </w:rPr>
-      </w:pPr>
     </w:p>
     <w:p>
       <w:pPr>
@@ -7072,7 +7105,6 @@
           <w:rFonts w:ascii="Arial" w:hAnsi="Arial" w:cs="Arial"/>
           <w:color w:val="000000"/>
         </w:rPr>
-        <w:lastRenderedPageBreak/>
         <w:t>“-O” permite que a ferramenta tente encontrar o sistema operacional rodando no momento.</w:t>
       </w:r>
     </w:p>
@@ -7106,96 +7138,6 @@
         <w:autoSpaceDN w:val="0"/>
         <w:adjustRightInd w:val="0"/>
         <w:spacing w:after="0"/>
-        <w:ind w:left="1416"/>
-        <w:rPr>
-          <w:rFonts w:ascii="Arial" w:hAnsi="Arial" w:cs="Arial"/>
-          <w:color w:val="000000"/>
-        </w:rPr>
-      </w:pPr>
-    </w:p>
-    <w:p>
-      <w:pPr>
-        <w:autoSpaceDE w:val="0"/>
-        <w:autoSpaceDN w:val="0"/>
-        <w:adjustRightInd w:val="0"/>
-        <w:spacing w:after="0"/>
-        <w:ind w:left="1416" w:firstLine="708"/>
-        <w:rPr>
-          <w:rFonts w:ascii="Arial" w:hAnsi="Arial" w:cs="Arial"/>
-          <w:b/>
-          <w:color w:val="000000"/>
-        </w:rPr>
-      </w:pPr>
-      <w:r>
-        <w:rPr>
-          <w:rFonts w:ascii="Arial" w:hAnsi="Arial" w:cs="Arial"/>
-          <w:b/>
-          <w:color w:val="000000"/>
-        </w:rPr>
-        <w:t>Resultados esperados</w:t>
-      </w:r>
-    </w:p>
-    <w:p>
-      <w:pPr>
-        <w:pStyle w:val="PargrafodaLista"/>
-        <w:autoSpaceDE w:val="0"/>
-        <w:autoSpaceDN w:val="0"/>
-        <w:adjustRightInd w:val="0"/>
-        <w:spacing w:after="0"/>
-        <w:ind w:left="2112"/>
-        <w:rPr>
-          <w:rFonts w:ascii="Arial" w:hAnsi="Arial" w:cs="Arial"/>
-          <w:color w:val="000000"/>
-        </w:rPr>
-      </w:pPr>
-      <w:r>
-        <w:rPr>
-          <w:rFonts w:ascii="Arial" w:hAnsi="Arial" w:cs="Arial"/>
-          <w:color w:val="000000"/>
-        </w:rPr>
-        <w:t>Espera</w:t>
-      </w:r>
-      <w:r>
-        <w:rPr>
-          <w:rFonts w:ascii="Arial" w:hAnsi="Arial" w:cs="Arial"/>
-          <w:color w:val="000000"/>
-        </w:rPr>
-        <w:t xml:space="preserve">-se descobrir o sistema operacional utilizado pelo servidor explorado, as portas abertas, e as versões dos </w:t>
-      </w:r>
-      <w:r>
-        <w:rPr>
-          <w:rFonts w:ascii="Arial" w:hAnsi="Arial" w:cs="Arial"/>
-          <w:color w:val="000000"/>
-        </w:rPr>
-        <w:t xml:space="preserve">softwares que estão rodando </w:t>
-      </w:r>
-      <w:r>
-        <w:rPr>
-          <w:rFonts w:ascii="Arial" w:hAnsi="Arial" w:cs="Arial"/>
-          <w:color w:val="000000"/>
-        </w:rPr>
-        <w:t>no momento do escaneamento.</w:t>
-      </w:r>
-    </w:p>
-    <w:p>
-      <w:pPr>
-        <w:autoSpaceDE w:val="0"/>
-        <w:autoSpaceDN w:val="0"/>
-        <w:adjustRightInd w:val="0"/>
-        <w:spacing w:after="0"/>
-        <w:ind w:left="2124"/>
-        <w:rPr>
-          <w:rFonts w:ascii="Calibri" w:hAnsi="Calibri" w:cs="Calibri"/>
-          <w:color w:val="000000"/>
-        </w:rPr>
-      </w:pPr>
-    </w:p>
-    <w:p>
-      <w:pPr>
-        <w:autoSpaceDE w:val="0"/>
-        <w:autoSpaceDN w:val="0"/>
-        <w:adjustRightInd w:val="0"/>
-        <w:spacing w:after="0"/>
         <w:ind w:left="2124"/>
         <w:rPr>
           <w:rFonts w:ascii="Calibri" w:hAnsi="Calibri" w:cs="Calibri"/>
@@ -7263,6 +7205,7 @@
           <w:color w:val="000000"/>
           <w:lang w:eastAsia="pt-BR"/>
         </w:rPr>
+        <w:lastRenderedPageBreak/>
         <w:drawing>
           <wp:inline distT="0" distB="0" distL="0" distR="0">
             <wp:extent cx="5400040" cy="3616325"/>
@@ -7538,7 +7481,6 @@
           <w:rFonts w:ascii="Arial" w:hAnsi="Arial" w:cs="Arial"/>
           <w:color w:val="000000"/>
         </w:rPr>
-        <w:lastRenderedPageBreak/>
         <w:t>“-sU” permite que a ferramenta utilize o detector de portas UDP.</w:t>
       </w:r>
     </w:p>
@@ -7610,84 +7552,6 @@
         <w:autoSpaceDN w:val="0"/>
         <w:adjustRightInd w:val="0"/>
         <w:spacing w:after="0"/>
-        <w:ind w:left="2124"/>
-        <w:rPr>
-          <w:rFonts w:ascii="Calibri" w:hAnsi="Calibri" w:cs="Calibri"/>
-          <w:color w:val="000000"/>
-        </w:rPr>
-      </w:pPr>
-    </w:p>
-    <w:p>
-      <w:pPr>
-        <w:autoSpaceDE w:val="0"/>
-        <w:autoSpaceDN w:val="0"/>
-        <w:adjustRightInd w:val="0"/>
-        <w:spacing w:after="0"/>
-        <w:ind w:left="1416" w:firstLine="708"/>
-        <w:rPr>
-          <w:rFonts w:ascii="Arial" w:hAnsi="Arial" w:cs="Arial"/>
-          <w:b/>
-          <w:color w:val="000000"/>
-        </w:rPr>
-      </w:pPr>
-      <w:r>
-        <w:rPr>
-          <w:rFonts w:ascii="Arial" w:hAnsi="Arial" w:cs="Arial"/>
-          <w:b/>
-          <w:color w:val="000000"/>
-        </w:rPr>
-        <w:t>Resultados esperados</w:t>
-      </w:r>
-    </w:p>
-    <w:p>
-      <w:pPr>
-        <w:pStyle w:val="PargrafodaLista"/>
-        <w:autoSpaceDE w:val="0"/>
-        <w:autoSpaceDN w:val="0"/>
-        <w:adjustRightInd w:val="0"/>
-        <w:spacing w:after="0"/>
-        <w:ind w:left="2112"/>
-        <w:rPr>
-          <w:rFonts w:ascii="Arial" w:hAnsi="Arial" w:cs="Arial"/>
-          <w:color w:val="000000"/>
-        </w:rPr>
-      </w:pPr>
-      <w:r>
-        <w:rPr>
-          <w:rFonts w:ascii="Arial" w:hAnsi="Arial" w:cs="Arial"/>
-          <w:color w:val="000000"/>
-        </w:rPr>
-        <w:t>Espera</w:t>
-      </w:r>
-      <w:r>
-        <w:rPr>
-          <w:rFonts w:ascii="Arial" w:hAnsi="Arial" w:cs="Arial"/>
-          <w:color w:val="000000"/>
-        </w:rPr>
-        <w:t xml:space="preserve">-se descobrir o sistema operacional utilizado pelo servidor explorado, as portas abertas, e as versões dos </w:t>
-      </w:r>
-      <w:r>
-        <w:rPr>
-          <w:rFonts w:ascii="Arial" w:hAnsi="Arial" w:cs="Arial"/>
-          <w:color w:val="000000"/>
-        </w:rPr>
-        <w:t xml:space="preserve">softwares que estão rodando </w:t>
-      </w:r>
-      <w:r>
-        <w:rPr>
-          <w:rFonts w:ascii="Arial" w:hAnsi="Arial" w:cs="Arial"/>
-          <w:color w:val="000000"/>
-        </w:rPr>
-        <w:t>no momento do escaneamento.</w:t>
-      </w:r>
-    </w:p>
-    <w:p>
-      <w:pPr>
-        <w:autoSpaceDE w:val="0"/>
-        <w:autoSpaceDN w:val="0"/>
-        <w:adjustRightInd w:val="0"/>
-        <w:spacing w:after="0"/>
-        <w:ind w:left="2124"/>
         <w:rPr>
           <w:rFonts w:ascii="Calibri" w:hAnsi="Calibri" w:cs="Calibri"/>
           <w:color w:val="000000"/>
@@ -7732,6 +7596,7 @@
           <w:rFonts w:ascii="Arial" w:hAnsi="Arial" w:cs="Arial"/>
           <w:color w:val="000000"/>
         </w:rPr>
+        <w:lastRenderedPageBreak/>
         <w:t>.</w:t>
       </w:r>
       <w:r>
@@ -8033,7 +7898,6 @@
           <w:rFonts w:ascii="Arial" w:hAnsi="Arial" w:cs="Arial"/>
           <w:color w:val="000000"/>
         </w:rPr>
-        <w:lastRenderedPageBreak/>
         <w:t>nat-t-like</w:t>
       </w:r>
       <w:r>
@@ -8251,6 +8115,7 @@
           <w:rFonts w:ascii="Arial" w:hAnsi="Arial" w:cs="Arial"/>
           <w:color w:val="000000"/>
         </w:rPr>
+        <w:lastRenderedPageBreak/>
         <w:t xml:space="preserve">IP_do_servidor informa o IP onde está hospedada a </w:t>
       </w:r>
       <w:r>
@@ -8259,69 +8124,6 @@
           <w:color w:val="000000"/>
         </w:rPr>
         <w:t>aplicação em teste.</w:t>
-      </w:r>
-    </w:p>
-    <w:p>
-      <w:pPr>
-        <w:autoSpaceDE w:val="0"/>
-        <w:autoSpaceDN w:val="0"/>
-        <w:adjustRightInd w:val="0"/>
-        <w:spacing w:after="0"/>
-        <w:ind w:left="2124"/>
-        <w:rPr>
-          <w:rFonts w:ascii="Calibri" w:hAnsi="Calibri" w:cs="Calibri"/>
-          <w:color w:val="000000"/>
-        </w:rPr>
-      </w:pPr>
-    </w:p>
-    <w:p>
-      <w:pPr>
-        <w:autoSpaceDE w:val="0"/>
-        <w:autoSpaceDN w:val="0"/>
-        <w:adjustRightInd w:val="0"/>
-        <w:spacing w:after="0"/>
-        <w:ind w:left="1416" w:firstLine="708"/>
-        <w:rPr>
-          <w:rFonts w:ascii="Arial" w:hAnsi="Arial" w:cs="Arial"/>
-          <w:b/>
-          <w:color w:val="000000"/>
-        </w:rPr>
-      </w:pPr>
-      <w:r>
-        <w:rPr>
-          <w:rFonts w:ascii="Arial" w:hAnsi="Arial" w:cs="Arial"/>
-          <w:b/>
-          <w:color w:val="000000"/>
-        </w:rPr>
-        <w:t>Resultados esperados</w:t>
-      </w:r>
-    </w:p>
-    <w:p>
-      <w:pPr>
-        <w:pStyle w:val="PargrafodaLista"/>
-        <w:autoSpaceDE w:val="0"/>
-        <w:autoSpaceDN w:val="0"/>
-        <w:adjustRightInd w:val="0"/>
-        <w:spacing w:after="0"/>
-        <w:ind w:left="2112"/>
-        <w:rPr>
-          <w:rFonts w:ascii="Arial" w:hAnsi="Arial" w:cs="Arial"/>
-          <w:color w:val="000000"/>
-        </w:rPr>
-      </w:pPr>
-      <w:r>
-        <w:rPr>
-          <w:rFonts w:ascii="Arial" w:hAnsi="Arial" w:cs="Arial"/>
-          <w:color w:val="000000"/>
-        </w:rPr>
-        <w:t>Espera</w:t>
-      </w:r>
-      <w:r>
-        <w:rPr>
-          <w:rFonts w:ascii="Arial" w:hAnsi="Arial" w:cs="Arial"/>
-          <w:color w:val="000000"/>
-        </w:rPr>
-        <w:t>-se descobrir a rota traçada pelo Tracerouter.</w:t>
       </w:r>
     </w:p>
     <w:p>
@@ -8763,111 +8565,6 @@
         <w:autoSpaceDN w:val="0"/>
         <w:adjustRightInd w:val="0"/>
         <w:spacing w:after="0"/>
-        <w:ind w:left="1416" w:firstLine="708"/>
-        <w:rPr>
-          <w:rFonts w:ascii="Arial" w:hAnsi="Arial" w:cs="Arial"/>
-          <w:b/>
-          <w:color w:val="000000"/>
-        </w:rPr>
-      </w:pPr>
-      <w:r>
-        <w:rPr>
-          <w:rFonts w:ascii="Arial" w:hAnsi="Arial" w:cs="Arial"/>
-          <w:b/>
-          <w:color w:val="000000"/>
-        </w:rPr>
-        <w:t>Resultados esperados</w:t>
-      </w:r>
-    </w:p>
-    <w:p>
-      <w:pPr>
-        <w:pStyle w:val="PargrafodaLista"/>
-        <w:autoSpaceDE w:val="0"/>
-        <w:autoSpaceDN w:val="0"/>
-        <w:adjustRightInd w:val="0"/>
-        <w:spacing w:after="0"/>
-        <w:ind w:left="2112"/>
-        <w:rPr>
-          <w:rFonts w:ascii="Arial" w:hAnsi="Arial" w:cs="Arial"/>
-          <w:color w:val="000000"/>
-        </w:rPr>
-      </w:pPr>
-      <w:r>
-        <w:rPr>
-          <w:rFonts w:ascii="Arial" w:hAnsi="Arial" w:cs="Arial"/>
-          <w:color w:val="000000"/>
-        </w:rPr>
-        <w:t xml:space="preserve">Espera-se descobrir </w:t>
-      </w:r>
-      <w:r>
-        <w:rPr>
-          <w:rFonts w:ascii="Arial" w:hAnsi="Arial" w:cs="Arial"/>
-          <w:color w:val="000000"/>
-        </w:rPr>
-        <w:t>as portas abertas</w:t>
-      </w:r>
-      <w:r>
-        <w:rPr>
-          <w:rFonts w:ascii="Arial" w:hAnsi="Arial" w:cs="Arial"/>
-          <w:color w:val="000000"/>
-        </w:rPr>
-        <w:t xml:space="preserve"> TCP</w:t>
-      </w:r>
-      <w:r>
-        <w:rPr>
-          <w:rFonts w:ascii="Arial" w:hAnsi="Arial" w:cs="Arial"/>
-          <w:color w:val="000000"/>
-        </w:rPr>
-        <w:t>, e as versões dos</w:t>
-      </w:r>
-      <w:r>
-        <w:rPr>
-          <w:rFonts w:ascii="Arial" w:hAnsi="Arial" w:cs="Arial"/>
-          <w:color w:val="000000"/>
-        </w:rPr>
-        <w:t xml:space="preserve"> softwares</w:t>
-      </w:r>
-      <w:r>
-        <w:rPr>
-          <w:rFonts w:ascii="Arial" w:hAnsi="Arial" w:cs="Arial"/>
-          <w:color w:val="000000"/>
-        </w:rPr>
-        <w:t xml:space="preserve"> que </w:t>
-      </w:r>
-      <w:r>
-        <w:rPr>
-          <w:rFonts w:ascii="Arial" w:hAnsi="Arial" w:cs="Arial"/>
-          <w:color w:val="000000"/>
-        </w:rPr>
-        <w:t xml:space="preserve">estão rodando </w:t>
-      </w:r>
-      <w:r>
-        <w:rPr>
-          <w:rFonts w:ascii="Arial" w:hAnsi="Arial" w:cs="Arial"/>
-          <w:color w:val="000000"/>
-        </w:rPr>
-        <w:t>no momento do escaneamento.</w:t>
-      </w:r>
-    </w:p>
-    <w:p>
-      <w:pPr>
-        <w:autoSpaceDE w:val="0"/>
-        <w:autoSpaceDN w:val="0"/>
-        <w:adjustRightInd w:val="0"/>
-        <w:spacing w:after="0"/>
-        <w:ind w:left="2124"/>
-        <w:rPr>
-          <w:rFonts w:ascii="Calibri" w:hAnsi="Calibri" w:cs="Calibri"/>
-          <w:color w:val="000000"/>
-        </w:rPr>
-      </w:pPr>
-    </w:p>
-    <w:p>
-      <w:pPr>
-        <w:autoSpaceDE w:val="0"/>
-        <w:autoSpaceDN w:val="0"/>
-        <w:adjustRightInd w:val="0"/>
-        <w:spacing w:after="0"/>
         <w:ind w:left="2124"/>
         <w:rPr>
           <w:rFonts w:ascii="Arial" w:hAnsi="Arial" w:cs="Arial"/>
@@ -8883,91 +8580,6 @@
         </w:rPr>
         <w:t xml:space="preserve">Resultado: </w:t>
       </w:r>
-    </w:p>
-    <w:p>
-      <w:pPr>
-        <w:autoSpaceDE w:val="0"/>
-        <w:autoSpaceDN w:val="0"/>
-        <w:adjustRightInd w:val="0"/>
-        <w:spacing w:after="0"/>
-        <w:ind w:left="2124"/>
-        <w:rPr>
-          <w:rFonts w:ascii="Calibri" w:hAnsi="Calibri" w:cs="Calibri"/>
-          <w:color w:val="000000"/>
-        </w:rPr>
-      </w:pPr>
-    </w:p>
-    <w:p>
-      <w:pPr>
-        <w:autoSpaceDE w:val="0"/>
-        <w:autoSpaceDN w:val="0"/>
-        <w:adjustRightInd w:val="0"/>
-        <w:spacing w:after="0"/>
-        <w:rPr>
-          <w:rFonts w:ascii="Calibri" w:hAnsi="Calibri" w:cs="Calibri"/>
-          <w:color w:val="000000"/>
-        </w:rPr>
-      </w:pPr>
-    </w:p>
-    <w:p>
-      <w:pPr>
-        <w:autoSpaceDE w:val="0"/>
-        <w:autoSpaceDN w:val="0"/>
-        <w:adjustRightInd w:val="0"/>
-        <w:spacing w:after="0"/>
-        <w:rPr>
-          <w:rFonts w:ascii="Calibri" w:hAnsi="Calibri" w:cs="Calibri"/>
-          <w:color w:val="000000"/>
-        </w:rPr>
-      </w:pPr>
-    </w:p>
-    <w:p>
-      <w:pPr>
-        <w:autoSpaceDE w:val="0"/>
-        <w:autoSpaceDN w:val="0"/>
-        <w:adjustRightInd w:val="0"/>
-        <w:spacing w:after="0"/>
-        <w:rPr>
-          <w:rFonts w:ascii="Calibri" w:hAnsi="Calibri" w:cs="Calibri"/>
-          <w:color w:val="000000"/>
-        </w:rPr>
-      </w:pPr>
-    </w:p>
-    <w:p>
-      <w:pPr>
-        <w:autoSpaceDE w:val="0"/>
-        <w:autoSpaceDN w:val="0"/>
-        <w:adjustRightInd w:val="0"/>
-        <w:spacing w:after="0"/>
-        <w:rPr>
-          <w:rFonts w:ascii="Calibri" w:hAnsi="Calibri" w:cs="Calibri"/>
-          <w:color w:val="000000"/>
-        </w:rPr>
-      </w:pPr>
-    </w:p>
-    <w:p>
-      <w:pPr>
-        <w:autoSpaceDE w:val="0"/>
-        <w:autoSpaceDN w:val="0"/>
-        <w:adjustRightInd w:val="0"/>
-        <w:spacing w:after="0"/>
-        <w:rPr>
-          <w:rFonts w:ascii="Calibri" w:hAnsi="Calibri" w:cs="Calibri"/>
-          <w:color w:val="000000"/>
-        </w:rPr>
-      </w:pPr>
-    </w:p>
-    <w:p>
-      <w:pPr>
-        <w:autoSpaceDE w:val="0"/>
-        <w:autoSpaceDN w:val="0"/>
-        <w:adjustRightInd w:val="0"/>
-        <w:spacing w:after="0"/>
-        <w:rPr>
-          <w:rFonts w:ascii="Calibri" w:hAnsi="Calibri" w:cs="Calibri"/>
-          <w:color w:val="000000"/>
-        </w:rPr>
-      </w:pPr>
     </w:p>
     <w:p>
       <w:pPr>
@@ -9233,81 +8845,6 @@
         <w:spacing w:after="0"/>
         <w:ind w:left="1416" w:firstLine="708"/>
         <w:rPr>
-          <w:rFonts w:ascii="Arial" w:hAnsi="Arial" w:cs="Arial"/>
-          <w:b/>
-          <w:color w:val="000000"/>
-        </w:rPr>
-      </w:pPr>
-      <w:r>
-        <w:rPr>
-          <w:rFonts w:ascii="Arial" w:hAnsi="Arial" w:cs="Arial"/>
-          <w:b/>
-          <w:color w:val="000000"/>
-        </w:rPr>
-        <w:t>Resultados esperados</w:t>
-      </w:r>
-    </w:p>
-    <w:p>
-      <w:pPr>
-        <w:autoSpaceDE w:val="0"/>
-        <w:autoSpaceDN w:val="0"/>
-        <w:adjustRightInd w:val="0"/>
-        <w:spacing w:after="0"/>
-        <w:ind w:left="2124"/>
-        <w:rPr>
-          <w:rFonts w:ascii="Arial" w:hAnsi="Arial" w:cs="Arial"/>
-          <w:color w:val="000000"/>
-        </w:rPr>
-      </w:pPr>
-      <w:r>
-        <w:rPr>
-          <w:rFonts w:ascii="Arial" w:hAnsi="Arial" w:cs="Arial"/>
-          <w:color w:val="000000"/>
-        </w:rPr>
-        <w:t>Espera</w:t>
-      </w:r>
-      <w:r>
-        <w:rPr>
-          <w:rFonts w:ascii="Arial" w:hAnsi="Arial" w:cs="Arial"/>
-          <w:color w:val="000000"/>
-        </w:rPr>
-        <w:t>-se descobrir a v</w:t>
-      </w:r>
-      <w:r>
-        <w:rPr>
-          <w:rFonts w:ascii="Arial" w:hAnsi="Arial" w:cs="Arial"/>
-          <w:color w:val="000000"/>
-        </w:rPr>
-        <w:t xml:space="preserve">ersão dos softwares que estão </w:t>
-      </w:r>
-      <w:r>
-        <w:rPr>
-          <w:rFonts w:ascii="Arial" w:hAnsi="Arial" w:cs="Arial"/>
-          <w:color w:val="000000"/>
-        </w:rPr>
-        <w:t>rodando nas portas UDP escaneadas.</w:t>
-      </w:r>
-    </w:p>
-    <w:p>
-      <w:pPr>
-        <w:autoSpaceDE w:val="0"/>
-        <w:autoSpaceDN w:val="0"/>
-        <w:adjustRightInd w:val="0"/>
-        <w:spacing w:after="0"/>
-        <w:rPr>
-          <w:rFonts w:ascii="Calibri" w:hAnsi="Calibri" w:cs="Calibri"/>
-          <w:color w:val="000000"/>
-        </w:rPr>
-      </w:pPr>
-    </w:p>
-    <w:p>
-      <w:pPr>
-        <w:autoSpaceDE w:val="0"/>
-        <w:autoSpaceDN w:val="0"/>
-        <w:adjustRightInd w:val="0"/>
-        <w:spacing w:after="0"/>
-        <w:ind w:left="1416" w:firstLine="708"/>
-        <w:rPr>
           <w:rFonts w:ascii="Calibri" w:hAnsi="Calibri" w:cs="Calibri"/>
           <w:color w:val="000000"/>
         </w:rPr>
@@ -9333,114 +8870,6 @@
           <w:color w:val="000000"/>
         </w:rPr>
       </w:pPr>
-    </w:p>
-    <w:p>
-      <w:pPr>
-        <w:autoSpaceDE w:val="0"/>
-        <w:autoSpaceDN w:val="0"/>
-        <w:adjustRightInd w:val="0"/>
-        <w:spacing w:after="0"/>
-        <w:rPr>
-          <w:rFonts w:ascii="Calibri" w:hAnsi="Calibri" w:cs="Calibri"/>
-          <w:color w:val="000000"/>
-        </w:rPr>
-      </w:pPr>
-    </w:p>
-    <w:p>
-      <w:pPr>
-        <w:autoSpaceDE w:val="0"/>
-        <w:autoSpaceDN w:val="0"/>
-        <w:adjustRightInd w:val="0"/>
-        <w:spacing w:after="0"/>
-        <w:rPr>
-          <w:rFonts w:ascii="Calibri" w:hAnsi="Calibri" w:cs="Calibri"/>
-          <w:color w:val="000000"/>
-        </w:rPr>
-      </w:pPr>
-    </w:p>
-    <w:p>
-      <w:pPr>
-        <w:autoSpaceDE w:val="0"/>
-        <w:autoSpaceDN w:val="0"/>
-        <w:adjustRightInd w:val="0"/>
-        <w:spacing w:after="0"/>
-        <w:rPr>
-          <w:rFonts w:ascii="Calibri" w:hAnsi="Calibri" w:cs="Calibri"/>
-          <w:color w:val="000000"/>
-        </w:rPr>
-      </w:pPr>
-    </w:p>
-    <w:p>
-      <w:pPr>
-        <w:autoSpaceDE w:val="0"/>
-        <w:autoSpaceDN w:val="0"/>
-        <w:adjustRightInd w:val="0"/>
-        <w:spacing w:after="0"/>
-        <w:rPr>
-          <w:rFonts w:ascii="Calibri" w:hAnsi="Calibri" w:cs="Calibri"/>
-          <w:color w:val="000000"/>
-        </w:rPr>
-      </w:pPr>
-    </w:p>
-    <w:p>
-      <w:pPr>
-        <w:autoSpaceDE w:val="0"/>
-        <w:autoSpaceDN w:val="0"/>
-        <w:adjustRightInd w:val="0"/>
-        <w:spacing w:after="0"/>
-        <w:rPr>
-          <w:rFonts w:ascii="Calibri" w:hAnsi="Calibri" w:cs="Calibri"/>
-          <w:color w:val="000000"/>
-        </w:rPr>
-      </w:pPr>
-    </w:p>
-    <w:p>
-      <w:pPr>
-        <w:autoSpaceDE w:val="0"/>
-        <w:autoSpaceDN w:val="0"/>
-        <w:adjustRightInd w:val="0"/>
-        <w:spacing w:after="0"/>
-        <w:rPr>
-          <w:rFonts w:ascii="Calibri" w:hAnsi="Calibri" w:cs="Calibri"/>
-          <w:color w:val="000000"/>
-        </w:rPr>
-      </w:pPr>
-    </w:p>
-    <w:p>
-      <w:pPr>
-        <w:autoSpaceDE w:val="0"/>
-        <w:autoSpaceDN w:val="0"/>
-        <w:adjustRightInd w:val="0"/>
-        <w:spacing w:after="0"/>
-        <w:rPr>
-          <w:rFonts w:ascii="Calibri" w:hAnsi="Calibri" w:cs="Calibri"/>
-          <w:color w:val="000000"/>
-        </w:rPr>
-      </w:pPr>
-    </w:p>
-    <w:p>
-      <w:pPr>
-        <w:autoSpaceDE w:val="0"/>
-        <w:autoSpaceDN w:val="0"/>
-        <w:adjustRightInd w:val="0"/>
-        <w:spacing w:after="0"/>
-        <w:rPr>
-          <w:rFonts w:ascii="Calibri" w:hAnsi="Calibri" w:cs="Calibri"/>
-          <w:color w:val="000000"/>
-        </w:rPr>
-      </w:pPr>
-    </w:p>
-    <w:p>
-      <w:pPr>
-        <w:autoSpaceDE w:val="0"/>
-        <w:autoSpaceDN w:val="0"/>
-        <w:adjustRightInd w:val="0"/>
-        <w:spacing w:after="0"/>
-        <w:rPr>
-          <w:rFonts w:ascii="Calibri" w:hAnsi="Calibri" w:cs="Calibri"/>
-          <w:color w:val="000000"/>
-        </w:rPr>
-      </w:pPr>
       <w:r>
         <w:rPr>
           <w:rFonts w:ascii="Calibri" w:hAnsi="Calibri" w:cs="Calibri"/>
@@ -9448,6 +8877,7 @@
           <w:color w:val="000000"/>
           <w:lang w:eastAsia="pt-BR"/>
         </w:rPr>
+        <w:lastRenderedPageBreak/>
         <w:drawing>
           <wp:inline distT="0" distB="0" distL="0" distR="0">
             <wp:extent cx="5705475" cy="4083685"/>
@@ -10360,7 +9790,21 @@
           <w:rFonts w:ascii="Arial" w:hAnsi="Arial" w:cs="Arial"/>
           <w:color w:val="000000"/>
         </w:rPr>
-        <w:t>: Passou no teste.</w:t>
+        <w:t xml:space="preserve">: </w:t>
+      </w:r>
+      <w:r>
+        <w:rPr>
+          <w:rFonts w:ascii="Arial" w:hAnsi="Arial" w:cs="Arial"/>
+          <w:color w:val="000000"/>
+        </w:rPr>
+        <w:t>O sistema passou nos testes</w:t>
+      </w:r>
+      <w:r>
+        <w:rPr>
+          <w:rFonts w:ascii="Arial" w:hAnsi="Arial" w:cs="Arial"/>
+          <w:color w:val="000000"/>
+        </w:rPr>
+        <w:t>.</w:t>
       </w:r>
       <w:r>
         <w:rPr>
@@ -10620,7 +10064,21 @@
           <w:rFonts w:ascii="Arial" w:hAnsi="Arial" w:cs="Arial"/>
           <w:color w:val="000000"/>
         </w:rPr>
-        <w:t>: Passou no teste.</w:t>
+        <w:t xml:space="preserve">: </w:t>
+      </w:r>
+      <w:r>
+        <w:rPr>
+          <w:rFonts w:ascii="Arial" w:hAnsi="Arial" w:cs="Arial"/>
+          <w:color w:val="000000"/>
+        </w:rPr>
+        <w:t>O sistema passou nos testes</w:t>
+      </w:r>
+      <w:r>
+        <w:rPr>
+          <w:rFonts w:ascii="Arial" w:hAnsi="Arial" w:cs="Arial"/>
+          <w:color w:val="000000"/>
+        </w:rPr>
+        <w:t>.</w:t>
       </w:r>
       <w:r>
         <w:rPr>
@@ -11500,14 +10958,14 @@
           <w:rFonts w:ascii="Arial" w:hAnsi="Arial" w:cs="Arial"/>
           <w:color w:val="000000"/>
         </w:rPr>
-        <w:t>Passou n</w:t>
-      </w:r>
-      <w:r>
-        <w:rPr>
-          <w:rFonts w:ascii="Arial" w:hAnsi="Arial" w:cs="Arial"/>
-          <w:color w:val="000000"/>
-        </w:rPr>
-        <w:t>o teste. A figura</w:t>
+        <w:t>O sistema passou nos testes</w:t>
+      </w:r>
+      <w:r>
+        <w:rPr>
+          <w:rFonts w:ascii="Arial" w:hAnsi="Arial" w:cs="Arial"/>
+          <w:color w:val="000000"/>
+        </w:rPr>
+        <w:t>. A figura</w:t>
       </w:r>
       <w:r>
         <w:rPr>
@@ -12204,7 +11662,21 @@
           <w:rFonts w:ascii="Arial" w:hAnsi="Arial" w:cs="Arial"/>
           <w:color w:val="000000"/>
         </w:rPr>
-        <w:t xml:space="preserve"> Passou no teste. </w:t>
+        <w:t xml:space="preserve"> </w:t>
+      </w:r>
+      <w:r>
+        <w:rPr>
+          <w:rFonts w:ascii="Arial" w:hAnsi="Arial" w:cs="Arial"/>
+          <w:color w:val="000000"/>
+        </w:rPr>
+        <w:t>O sistema passou nos testes</w:t>
+      </w:r>
+      <w:r>
+        <w:rPr>
+          <w:rFonts w:ascii="Arial" w:hAnsi="Arial" w:cs="Arial"/>
+          <w:color w:val="000000"/>
+        </w:rPr>
+        <w:t xml:space="preserve">. </w:t>
       </w:r>
       <w:r>
         <w:rPr>
@@ -12349,7 +11821,7 @@
           <w:sz w:val="24"/>
           <w:szCs w:val="28"/>
         </w:rPr>
-        <w:t xml:space="preserve"> Atividade: </w:t>
+        <w:t>Atividade</w:t>
       </w:r>
       <w:r>
         <w:rPr>
@@ -12360,7 +11832,7 @@
           <w:sz w:val="24"/>
           <w:szCs w:val="28"/>
         </w:rPr>
-        <w:t xml:space="preserve">Análise do Servidor </w:t>
+        <w:t xml:space="preserve">: </w:t>
       </w:r>
       <w:r>
         <w:rPr>
@@ -12371,7 +11843,7 @@
           <w:sz w:val="24"/>
           <w:szCs w:val="28"/>
         </w:rPr>
-        <w:t>via</w:t>
+        <w:t>a</w:t>
       </w:r>
       <w:r>
         <w:rPr>
@@ -12382,7 +11854,7 @@
           <w:sz w:val="24"/>
           <w:szCs w:val="28"/>
         </w:rPr>
-        <w:t xml:space="preserve"> N</w:t>
+        <w:t xml:space="preserve">nálise do Servidor </w:t>
       </w:r>
       <w:r>
         <w:rPr>
@@ -12393,6 +11865,28 @@
           <w:sz w:val="24"/>
           <w:szCs w:val="28"/>
         </w:rPr>
+        <w:t>via</w:t>
+      </w:r>
+      <w:r>
+        <w:rPr>
+          <w:rFonts w:ascii="Arial" w:hAnsi="Arial" w:cs="Arial"/>
+          <w:b/>
+          <w:bCs/>
+          <w:color w:val="000000"/>
+          <w:sz w:val="24"/>
+          <w:szCs w:val="28"/>
+        </w:rPr>
+        <w:t xml:space="preserve"> N</w:t>
+      </w:r>
+      <w:r>
+        <w:rPr>
+          <w:rFonts w:ascii="Arial" w:hAnsi="Arial" w:cs="Arial"/>
+          <w:b/>
+          <w:bCs/>
+          <w:color w:val="000000"/>
+          <w:sz w:val="24"/>
+          <w:szCs w:val="28"/>
+        </w:rPr>
         <w:t>map</w:t>
       </w:r>
     </w:p>
@@ -12490,27 +11984,34 @@
           <w:rFonts w:ascii="Arial" w:hAnsi="Arial" w:cs="Arial"/>
           <w:color w:val="000000"/>
         </w:rPr>
-        <w:t>Após o problema de corrupção do sistema operacional do servidor de dados da aplicação, houve mudanças na arquitetura do ambiente de testes. Então a máquina que hospeda a aplicação web também passou a hospedar a base de dados.</w:t>
-      </w:r>
-    </w:p>
-    <w:p>
-      <w:pPr>
-        <w:autoSpaceDE w:val="0"/>
-        <w:autoSpaceDN w:val="0"/>
-        <w:adjustRightInd w:val="0"/>
-        <w:spacing w:after="0"/>
-        <w:ind w:left="2124"/>
-        <w:rPr>
-          <w:rFonts w:ascii="Calibri" w:hAnsi="Calibri" w:cs="Calibri"/>
-          <w:color w:val="000000"/>
-        </w:rPr>
-      </w:pPr>
+        <w:t xml:space="preserve">Após o problema de corrupção do sistema operacional do servidor de dados da aplicação, houve mudanças na arquitetura </w:t>
+      </w:r>
       <w:r>
         <w:rPr>
           <w:rFonts w:ascii="Arial" w:hAnsi="Arial" w:cs="Arial"/>
           <w:color w:val="000000"/>
         </w:rPr>
         <w:lastRenderedPageBreak/>
+        <w:t>do ambiente de testes. Então a máquina que hospeda a aplicação web também passou a hospedar a base de dados.</w:t>
+      </w:r>
+    </w:p>
+    <w:p>
+      <w:pPr>
+        <w:autoSpaceDE w:val="0"/>
+        <w:autoSpaceDN w:val="0"/>
+        <w:adjustRightInd w:val="0"/>
+        <w:spacing w:after="0"/>
+        <w:ind w:left="2124"/>
+        <w:rPr>
+          <w:rFonts w:ascii="Calibri" w:hAnsi="Calibri" w:cs="Calibri"/>
+          <w:color w:val="000000"/>
+        </w:rPr>
+      </w:pPr>
+      <w:r>
+        <w:rPr>
+          <w:rFonts w:ascii="Arial" w:hAnsi="Arial" w:cs="Arial"/>
+          <w:color w:val="000000"/>
+        </w:rPr>
         <w:t>Com essa migração alguns serviços adicionais precisaram ser abertos, isso possibilitou que algum serviço adicional não tenha sido fechado no término do processo. A atividade foi refeita para descobrir se algum serviço adicional foi deixado aberto.</w:t>
       </w:r>
     </w:p>
@@ -12726,82 +12227,6 @@
         <w:autoSpaceDN w:val="0"/>
         <w:adjustRightInd w:val="0"/>
         <w:spacing w:after="0"/>
-        <w:ind w:left="2844"/>
-        <w:rPr>
-          <w:rFonts w:ascii="Calibri" w:hAnsi="Calibri" w:cs="Calibri"/>
-          <w:color w:val="000000"/>
-        </w:rPr>
-      </w:pPr>
-    </w:p>
-    <w:p>
-      <w:pPr>
-        <w:autoSpaceDE w:val="0"/>
-        <w:autoSpaceDN w:val="0"/>
-        <w:adjustRightInd w:val="0"/>
-        <w:spacing w:after="0"/>
-        <w:ind w:left="1776" w:firstLine="348"/>
-        <w:rPr>
-          <w:rFonts w:ascii="Arial" w:hAnsi="Arial" w:cs="Arial"/>
-          <w:b/>
-          <w:color w:val="000000"/>
-        </w:rPr>
-      </w:pPr>
-      <w:r>
-        <w:rPr>
-          <w:rFonts w:ascii="Arial" w:hAnsi="Arial" w:cs="Arial"/>
-          <w:b/>
-          <w:color w:val="000000"/>
-        </w:rPr>
-        <w:t>Resultados esperados</w:t>
-      </w:r>
-    </w:p>
-    <w:p>
-      <w:pPr>
-        <w:autoSpaceDE w:val="0"/>
-        <w:autoSpaceDN w:val="0"/>
-        <w:adjustRightInd w:val="0"/>
-        <w:spacing w:after="0"/>
-        <w:ind w:left="2124"/>
-        <w:rPr>
-          <w:rFonts w:ascii="Arial" w:hAnsi="Arial" w:cs="Arial"/>
-          <w:color w:val="000000"/>
-        </w:rPr>
-      </w:pPr>
-      <w:r>
-        <w:rPr>
-          <w:rFonts w:ascii="Arial" w:hAnsi="Arial" w:cs="Arial"/>
-          <w:color w:val="000000"/>
-        </w:rPr>
-        <w:t>Espera</w:t>
-      </w:r>
-      <w:r>
-        <w:rPr>
-          <w:rFonts w:ascii="Arial" w:hAnsi="Arial" w:cs="Arial"/>
-          <w:color w:val="000000"/>
-        </w:rPr>
-        <w:t>-se descobrir as portas abertas TCP, os s</w:t>
-      </w:r>
-      <w:r>
-        <w:rPr>
-          <w:rFonts w:ascii="Arial" w:hAnsi="Arial" w:cs="Arial"/>
-          <w:color w:val="000000"/>
-        </w:rPr>
-        <w:t>erviços que rodam</w:t>
-      </w:r>
-      <w:r>
-        <w:rPr>
-          <w:rFonts w:ascii="Arial" w:hAnsi="Arial" w:cs="Arial"/>
-          <w:color w:val="000000"/>
-        </w:rPr>
-        <w:t xml:space="preserve"> no momento do escaneamento.</w:t>
-      </w:r>
-    </w:p>
-    <w:p>
-      <w:pPr>
-        <w:autoSpaceDE w:val="0"/>
-        <w:autoSpaceDN w:val="0"/>
-        <w:adjustRightInd w:val="0"/>
-        <w:spacing w:after="0"/>
         <w:ind w:left="2124"/>
         <w:rPr>
           <w:rFonts w:ascii="Arial" w:hAnsi="Arial" w:cs="Arial"/>
@@ -12819,7 +12244,9 @@
         <w:spacing w:after="0"/>
         <w:ind w:left="1416" w:firstLine="708"/>
         <w:rPr>
-          <w:rFonts w:ascii="Calibri" w:hAnsi="Calibri" w:cs="Calibri"/>
+          <w:rFonts w:ascii="Arial" w:hAnsi="Arial" w:cs="Arial"/>
+          <w:b/>
+          <w:bCs/>
           <w:color w:val="000000"/>
         </w:rPr>
       </w:pPr>
@@ -12832,6 +12259,19 @@
         </w:rPr>
         <w:t xml:space="preserve">Resultado: </w:t>
       </w:r>
+    </w:p>
+    <w:p>
+      <w:pPr>
+        <w:autoSpaceDE w:val="0"/>
+        <w:autoSpaceDN w:val="0"/>
+        <w:adjustRightInd w:val="0"/>
+        <w:spacing w:after="0"/>
+        <w:ind w:left="1416" w:firstLine="708"/>
+        <w:rPr>
+          <w:rFonts w:ascii="Calibri" w:hAnsi="Calibri" w:cs="Calibri"/>
+          <w:color w:val="000000"/>
+        </w:rPr>
+      </w:pPr>
     </w:p>
     <w:p>
       <w:pPr>
@@ -12955,6 +12395,7 @@
           <w:bCs/>
           <w:color w:val="000000"/>
         </w:rPr>
+        <w:lastRenderedPageBreak/>
         <w:t>Pptp</w:t>
       </w:r>
       <w:r>
@@ -13195,108 +12636,6 @@
         <w:autoSpaceDN w:val="0"/>
         <w:adjustRightInd w:val="0"/>
         <w:spacing w:after="0"/>
-        <w:ind w:left="2484"/>
-        <w:rPr>
-          <w:rFonts w:ascii="Calibri" w:hAnsi="Calibri" w:cs="Calibri"/>
-          <w:color w:val="000000"/>
-        </w:rPr>
-      </w:pPr>
-    </w:p>
-    <w:p>
-      <w:pPr>
-        <w:autoSpaceDE w:val="0"/>
-        <w:autoSpaceDN w:val="0"/>
-        <w:adjustRightInd w:val="0"/>
-        <w:spacing w:after="0"/>
-        <w:ind w:left="1416" w:firstLine="708"/>
-        <w:rPr>
-          <w:rFonts w:ascii="Arial" w:hAnsi="Arial" w:cs="Arial"/>
-          <w:b/>
-          <w:color w:val="000000"/>
-        </w:rPr>
-      </w:pPr>
-      <w:r>
-        <w:rPr>
-          <w:rFonts w:ascii="Arial" w:hAnsi="Arial" w:cs="Arial"/>
-          <w:b/>
-          <w:color w:val="000000"/>
-        </w:rPr>
-        <w:t>Resultados esperados</w:t>
-      </w:r>
-    </w:p>
-    <w:p>
-      <w:pPr>
-        <w:autoSpaceDE w:val="0"/>
-        <w:autoSpaceDN w:val="0"/>
-        <w:adjustRightInd w:val="0"/>
-        <w:spacing w:after="0"/>
-        <w:ind w:left="2124"/>
-        <w:rPr>
-          <w:rFonts w:ascii="Arial" w:hAnsi="Arial" w:cs="Arial"/>
-          <w:color w:val="000000"/>
-        </w:rPr>
-      </w:pPr>
-      <w:r>
-        <w:rPr>
-          <w:rFonts w:ascii="Arial" w:hAnsi="Arial" w:cs="Arial"/>
-          <w:color w:val="000000"/>
-        </w:rPr>
-        <w:t>Espera</w:t>
-      </w:r>
-      <w:r>
-        <w:rPr>
-          <w:rFonts w:ascii="Arial" w:hAnsi="Arial" w:cs="Arial"/>
-          <w:color w:val="000000"/>
-        </w:rPr>
-        <w:t>-se descobrir as portas abertas UDP, os s</w:t>
-      </w:r>
-      <w:r>
-        <w:rPr>
-          <w:rFonts w:ascii="Arial" w:hAnsi="Arial" w:cs="Arial"/>
-          <w:color w:val="000000"/>
-        </w:rPr>
-        <w:t>erviços que rodam</w:t>
-      </w:r>
-      <w:r>
-        <w:rPr>
-          <w:rFonts w:ascii="Arial" w:hAnsi="Arial" w:cs="Arial"/>
-          <w:color w:val="000000"/>
-        </w:rPr>
-        <w:t xml:space="preserve"> no momento do escaneamento.</w:t>
-      </w:r>
-    </w:p>
-    <w:p>
-      <w:pPr>
-        <w:autoSpaceDE w:val="0"/>
-        <w:autoSpaceDN w:val="0"/>
-        <w:adjustRightInd w:val="0"/>
-        <w:spacing w:after="0"/>
-        <w:ind w:left="2484"/>
-        <w:rPr>
-          <w:rFonts w:ascii="Calibri" w:hAnsi="Calibri" w:cs="Calibri"/>
-          <w:color w:val="000000"/>
-        </w:rPr>
-      </w:pPr>
-    </w:p>
-    <w:p>
-      <w:pPr>
-        <w:autoSpaceDE w:val="0"/>
-        <w:autoSpaceDN w:val="0"/>
-        <w:adjustRightInd w:val="0"/>
-        <w:spacing w:after="0"/>
-        <w:ind w:left="720"/>
-        <w:rPr>
-          <w:rFonts w:ascii="Calibri" w:hAnsi="Calibri" w:cs="Calibri"/>
-          <w:color w:val="000000"/>
-        </w:rPr>
-      </w:pPr>
-    </w:p>
-    <w:p>
-      <w:pPr>
-        <w:autoSpaceDE w:val="0"/>
-        <w:autoSpaceDN w:val="0"/>
-        <w:adjustRightInd w:val="0"/>
-        <w:spacing w:after="0"/>
         <w:ind w:left="2124"/>
         <w:rPr>
           <w:rFonts w:ascii="Calibri" w:hAnsi="Calibri" w:cs="Calibri"/>
@@ -13327,30 +12666,7 @@
         <w:autoSpaceDN w:val="0"/>
         <w:adjustRightInd w:val="0"/>
         <w:spacing w:after="0"/>
-        <w:rPr>
-          <w:rFonts w:ascii="Calibri" w:hAnsi="Calibri" w:cs="Calibri"/>
-          <w:color w:val="000000"/>
-        </w:rPr>
-      </w:pPr>
-    </w:p>
-    <w:p>
-      <w:pPr>
-        <w:autoSpaceDE w:val="0"/>
-        <w:autoSpaceDN w:val="0"/>
-        <w:adjustRightInd w:val="0"/>
-        <w:spacing w:after="0"/>
-        <w:rPr>
-          <w:rFonts w:ascii="Calibri" w:hAnsi="Calibri" w:cs="Calibri"/>
-          <w:color w:val="000000"/>
-        </w:rPr>
-      </w:pPr>
-    </w:p>
-    <w:p>
-      <w:pPr>
-        <w:autoSpaceDE w:val="0"/>
-        <w:autoSpaceDN w:val="0"/>
-        <w:adjustRightInd w:val="0"/>
-        <w:spacing w:after="0"/>
+        <w:ind w:left="2124"/>
         <w:rPr>
           <w:rFonts w:ascii="Calibri" w:hAnsi="Calibri" w:cs="Calibri"/>
           <w:color w:val="000000"/>
@@ -13375,7 +12691,6 @@
           <w:color w:val="000000"/>
           <w:lang w:eastAsia="pt-BR"/>
         </w:rPr>
-        <w:lastRenderedPageBreak/>
         <w:drawing>
           <wp:inline distT="0" distB="0" distL="0" distR="0">
             <wp:extent cx="5467350" cy="3654425"/>
@@ -13601,6 +12916,7 @@
           <w:rFonts w:ascii="Arial" w:hAnsi="Arial" w:cs="Arial"/>
           <w:color w:val="000000"/>
         </w:rPr>
+        <w:lastRenderedPageBreak/>
         <w:t xml:space="preserve">Descobrir se os campos da tela de Cadastro Lotes de Vacinas são vulneráveis ao ataque XSS Armazenado. </w:t>
       </w:r>
     </w:p>
@@ -13890,7 +13206,23 @@
           <w:bCs/>
           <w:color w:val="000000"/>
         </w:rPr>
-        <w:t>Não passou no teste</w:t>
+        <w:t xml:space="preserve">O sistema </w:t>
+      </w:r>
+      <w:r>
+        <w:rPr>
+          <w:rFonts w:ascii="Arial" w:hAnsi="Arial" w:cs="Arial"/>
+          <w:bCs/>
+          <w:color w:val="000000"/>
+        </w:rPr>
+        <w:t xml:space="preserve">não </w:t>
+      </w:r>
+      <w:r>
+        <w:rPr>
+          <w:rFonts w:ascii="Arial" w:hAnsi="Arial" w:cs="Arial"/>
+          <w:bCs/>
+          <w:color w:val="000000"/>
+        </w:rPr>
+        <w:t>passou nos testes</w:t>
       </w:r>
       <w:r>
         <w:rPr>
@@ -14584,14 +13916,14 @@
           <w:rFonts w:ascii="Arial" w:hAnsi="Arial" w:cs="Arial"/>
           <w:color w:val="000000"/>
         </w:rPr>
-        <w:t>Passou no test</w:t>
-      </w:r>
-      <w:r>
-        <w:rPr>
-          <w:rFonts w:ascii="Arial" w:hAnsi="Arial" w:cs="Arial"/>
-          <w:color w:val="000000"/>
-        </w:rPr>
-        <w:t>e.</w:t>
+        <w:t>O sistema passou nos testes</w:t>
+      </w:r>
+      <w:r>
+        <w:rPr>
+          <w:rFonts w:ascii="Arial" w:hAnsi="Arial" w:cs="Arial"/>
+          <w:color w:val="000000"/>
+        </w:rPr>
+        <w:t>.</w:t>
       </w:r>
       <w:r>
         <w:rPr>
@@ -14798,6 +14130,46 @@
         <w:rPr>
           <w:rFonts w:ascii="Calibri" w:hAnsi="Calibri" w:cs="Calibri"/>
           <w:color w:val="000000"/>
+        </w:rPr>
+      </w:pPr>
+      <w:r>
+        <w:rPr>
+          <w:rFonts w:ascii="Arial" w:hAnsi="Arial" w:cs="Arial"/>
+          <w:color w:val="000000"/>
+        </w:rPr>
+        <w:t>&lt;?php</w:t>
+      </w:r>
+    </w:p>
+    <w:p>
+      <w:pPr>
+        <w:autoSpaceDE w:val="0"/>
+        <w:autoSpaceDN w:val="0"/>
+        <w:adjustRightInd w:val="0"/>
+        <w:spacing w:after="0"/>
+        <w:ind w:left="2124"/>
+        <w:rPr>
+          <w:rFonts w:ascii="Calibri" w:hAnsi="Calibri" w:cs="Calibri"/>
+          <w:color w:val="000000"/>
+        </w:rPr>
+      </w:pPr>
+      <w:r>
+        <w:rPr>
+          <w:rFonts w:ascii="Arial" w:hAnsi="Arial" w:cs="Arial"/>
+          <w:color w:val="000000"/>
+        </w:rPr>
+        <w:t>$curl = curl_init('http://IP_do_servidor:4444');</w:t>
+      </w:r>
+    </w:p>
+    <w:p>
+      <w:pPr>
+        <w:autoSpaceDE w:val="0"/>
+        <w:autoSpaceDN w:val="0"/>
+        <w:adjustRightInd w:val="0"/>
+        <w:spacing w:after="0"/>
+        <w:ind w:left="2124"/>
+        <w:rPr>
+          <w:rFonts w:ascii="Calibri" w:hAnsi="Calibri" w:cs="Calibri"/>
+          <w:color w:val="000000"/>
           <w:lang w:val="en-US"/>
         </w:rPr>
       </w:pPr>
@@ -14807,66 +14179,7 @@
           <w:color w:val="000000"/>
           <w:lang w:val="en-US"/>
         </w:rPr>
-        <w:t>&lt;?php</w:t>
-      </w:r>
-    </w:p>
-    <w:p>
-      <w:pPr>
-        <w:autoSpaceDE w:val="0"/>
-        <w:autoSpaceDN w:val="0"/>
-        <w:adjustRightInd w:val="0"/>
-        <w:spacing w:after="0"/>
-        <w:ind w:left="2124"/>
-        <w:rPr>
-          <w:rFonts w:ascii="Calibri" w:hAnsi="Calibri" w:cs="Calibri"/>
-          <w:color w:val="000000"/>
-          <w:lang w:val="en-US"/>
-        </w:rPr>
-      </w:pPr>
-      <w:r>
-        <w:rPr>
-          <w:rFonts w:ascii="Arial" w:hAnsi="Arial" w:cs="Arial"/>
-          <w:color w:val="000000"/>
-          <w:lang w:val="en-US"/>
-        </w:rPr>
-        <w:t>$curl = curl_init('http://</w:t>
-      </w:r>
-      <w:r>
-        <w:rPr>
-          <w:rFonts w:ascii="Arial" w:hAnsi="Arial" w:cs="Arial"/>
-          <w:color w:val="000000"/>
-          <w:lang w:val="en-US"/>
-        </w:rPr>
-        <w:t>IP_do_servidor</w:t>
-      </w:r>
-      <w:r>
-        <w:rPr>
-          <w:rFonts w:ascii="Arial" w:hAnsi="Arial" w:cs="Arial"/>
-          <w:color w:val="000000"/>
-          <w:lang w:val="en-US"/>
-        </w:rPr>
-        <w:t>:4444');</w:t>
-      </w:r>
-    </w:p>
-    <w:p>
-      <w:pPr>
-        <w:autoSpaceDE w:val="0"/>
-        <w:autoSpaceDN w:val="0"/>
-        <w:adjustRightInd w:val="0"/>
-        <w:spacing w:after="0"/>
-        <w:ind w:left="2124"/>
-        <w:rPr>
-          <w:rFonts w:ascii="Calibri" w:hAnsi="Calibri" w:cs="Calibri"/>
-          <w:color w:val="000000"/>
-          <w:lang w:val="en-US"/>
-        </w:rPr>
-      </w:pPr>
-      <w:r>
-        <w:rPr>
-          <w:rFonts w:ascii="Arial" w:hAnsi="Arial" w:cs="Arial"/>
-          <w:color w:val="000000"/>
-          <w:lang w:val="en-US"/>
-        </w:rPr>
+        <w:lastRenderedPageBreak/>
         <w:t>if(!curl_exec($curl)){</w:t>
       </w:r>
     </w:p>
@@ -15154,25 +14467,11 @@
           <w:color w:val="000000"/>
         </w:rPr>
       </w:pPr>
-    </w:p>
-    <w:p>
-      <w:pPr>
-        <w:autoSpaceDE w:val="0"/>
-        <w:autoSpaceDN w:val="0"/>
-        <w:adjustRightInd w:val="0"/>
-        <w:spacing w:after="0"/>
-        <w:ind w:left="2124"/>
-        <w:rPr>
-          <w:rFonts w:ascii="Arial" w:hAnsi="Arial" w:cs="Arial"/>
-          <w:color w:val="000000"/>
-        </w:rPr>
-      </w:pPr>
-      <w:r>
-        <w:rPr>
-          <w:rFonts w:ascii="Arial" w:hAnsi="Arial" w:cs="Arial"/>
-          <w:color w:val="000000"/>
-        </w:rPr>
-        <w:lastRenderedPageBreak/>
+      <w:r>
+        <w:rPr>
+          <w:rFonts w:ascii="Arial" w:hAnsi="Arial" w:cs="Arial"/>
+          <w:color w:val="000000"/>
+        </w:rPr>
         <w:t xml:space="preserve">O esperado é que a aplicação </w:t>
       </w:r>
       <w:r>
@@ -15189,16 +14488,105 @@
         </w:rPr>
         <w:t xml:space="preserve"> tratamento para impedir o código de ser executado.</w:t>
       </w:r>
-    </w:p>
-    <w:p>
-      <w:pPr>
-        <w:autoSpaceDE w:val="0"/>
-        <w:autoSpaceDN w:val="0"/>
-        <w:adjustRightInd w:val="0"/>
-        <w:spacing w:after="0"/>
-        <w:ind w:left="2124"/>
-        <w:rPr>
-          <w:rFonts w:ascii="Calibri" w:hAnsi="Calibri" w:cs="Calibri"/>
+      <w:r>
+        <w:rPr>
+          <w:rFonts w:ascii="Arial" w:hAnsi="Arial" w:cs="Arial"/>
+          <w:color w:val="000000"/>
+        </w:rPr>
+        <w:t xml:space="preserve"> </w:t>
+      </w:r>
+    </w:p>
+    <w:p>
+      <w:pPr>
+        <w:autoSpaceDE w:val="0"/>
+        <w:autoSpaceDN w:val="0"/>
+        <w:adjustRightInd w:val="0"/>
+        <w:spacing w:after="0"/>
+        <w:ind w:left="2124"/>
+        <w:rPr>
+          <w:rFonts w:ascii="Arial" w:hAnsi="Arial" w:cs="Arial"/>
+          <w:color w:val="000000"/>
+        </w:rPr>
+      </w:pPr>
+    </w:p>
+    <w:p>
+      <w:pPr>
+        <w:autoSpaceDE w:val="0"/>
+        <w:autoSpaceDN w:val="0"/>
+        <w:adjustRightInd w:val="0"/>
+        <w:spacing w:after="0"/>
+        <w:ind w:left="2124"/>
+        <w:rPr>
+          <w:rFonts w:ascii="Arial" w:hAnsi="Arial" w:cs="Arial"/>
+          <w:color w:val="000000"/>
+        </w:rPr>
+      </w:pPr>
+      <w:r>
+        <w:rPr>
+          <w:rFonts w:ascii="Arial" w:hAnsi="Arial" w:cs="Arial"/>
+          <w:color w:val="000000"/>
+        </w:rPr>
+        <w:t>O código abaixo cria um objeto do tipo XMLHttpReques</w:t>
+      </w:r>
+      <w:r>
+        <w:rPr>
+          <w:rFonts w:ascii="Arial" w:hAnsi="Arial" w:cs="Arial"/>
+          <w:color w:val="000000"/>
+        </w:rPr>
+        <w:t>t e tenta realizar uma chamada A</w:t>
+      </w:r>
+      <w:r>
+        <w:rPr>
+          <w:rFonts w:ascii="Arial" w:hAnsi="Arial" w:cs="Arial"/>
+          <w:color w:val="000000"/>
+        </w:rPr>
+        <w:t>jax do tipo GET para</w:t>
+      </w:r>
+      <w:r>
+        <w:rPr>
+          <w:rFonts w:ascii="Arial" w:hAnsi="Arial" w:cs="Arial"/>
+          <w:color w:val="000000"/>
+        </w:rPr>
+        <w:t xml:space="preserve"> o </w:t>
+      </w:r>
+      <w:r>
+        <w:rPr>
+          <w:rFonts w:ascii="Arial" w:hAnsi="Arial" w:cs="Arial"/>
+          <w:color w:val="000000"/>
+        </w:rPr>
+        <w:t>IP_do</w:t>
+      </w:r>
+      <w:r>
+        <w:rPr>
+          <w:rFonts w:ascii="Arial" w:hAnsi="Arial" w:cs="Arial"/>
+          <w:color w:val="000000"/>
+        </w:rPr>
+        <w:t>_</w:t>
+      </w:r>
+      <w:r>
+        <w:rPr>
+          <w:rFonts w:ascii="Arial" w:hAnsi="Arial" w:cs="Arial"/>
+          <w:color w:val="000000"/>
+        </w:rPr>
+        <w:t>servidor</w:t>
+      </w:r>
+      <w:r>
+        <w:rPr>
+          <w:rFonts w:ascii="Arial" w:hAnsi="Arial" w:cs="Arial"/>
+          <w:color w:val="000000"/>
+        </w:rPr>
+        <w:t xml:space="preserve"> na porta 4444, de forma síncrona.</w:t>
+      </w:r>
+    </w:p>
+    <w:p>
+      <w:pPr>
+        <w:autoSpaceDE w:val="0"/>
+        <w:autoSpaceDN w:val="0"/>
+        <w:adjustRightInd w:val="0"/>
+        <w:spacing w:after="0"/>
+        <w:ind w:left="2124"/>
+        <w:rPr>
+          <w:rFonts w:ascii="Arial" w:hAnsi="Arial" w:cs="Arial"/>
           <w:color w:val="000000"/>
         </w:rPr>
       </w:pPr>
@@ -15366,16 +14754,6 @@
         </w:rPr>
         <w:t>);</w:t>
       </w:r>
-      <w:r>
-        <w:rPr>
-          <w:rFonts w:ascii="Consolas" w:hAnsi="Consolas" w:cs="Consolas"/>
-          <w:color w:val="181A1C"/>
-          <w:sz w:val="20"/>
-          <w:szCs w:val="20"/>
-          <w:lang w:val="en-US"/>
-        </w:rPr>
-        <w:t>ALIXE</w:t>
-      </w:r>
     </w:p>
     <w:p>
       <w:pPr>
@@ -15489,14 +14867,44 @@
           <w:rFonts w:ascii="Arial" w:hAnsi="Arial" w:cs="Arial"/>
           <w:color w:val="000000"/>
         </w:rPr>
-        <w:t xml:space="preserve">: </w:t>
-      </w:r>
-      <w:r>
-        <w:rPr>
-          <w:rFonts w:ascii="Arial" w:hAnsi="Arial" w:cs="Arial"/>
-          <w:color w:val="000000"/>
-        </w:rPr>
-        <w:t>Não passou no teste.</w:t>
+        <w:t>:</w:t>
+      </w:r>
+      <w:r>
+        <w:rPr>
+          <w:rFonts w:ascii="Arial" w:hAnsi="Arial" w:cs="Arial"/>
+          <w:color w:val="000000"/>
+        </w:rPr>
+        <w:t xml:space="preserve"> </w:t>
+      </w:r>
+      <w:r>
+        <w:rPr>
+          <w:rFonts w:ascii="Arial" w:hAnsi="Arial" w:cs="Arial"/>
+          <w:color w:val="000000"/>
+        </w:rPr>
+        <w:t xml:space="preserve">O sistema </w:t>
+      </w:r>
+      <w:r>
+        <w:rPr>
+          <w:rFonts w:ascii="Arial" w:hAnsi="Arial" w:cs="Arial"/>
+          <w:color w:val="000000"/>
+        </w:rPr>
+        <w:t xml:space="preserve">não </w:t>
+      </w:r>
+      <w:bookmarkStart w:id="0" w:name="_GoBack"/>
+      <w:bookmarkEnd w:id="0"/>
+      <w:r>
+        <w:rPr>
+          <w:rFonts w:ascii="Arial" w:hAnsi="Arial" w:cs="Arial"/>
+          <w:color w:val="000000"/>
+        </w:rPr>
+        <w:t>passou nos testes</w:t>
+      </w:r>
+      <w:r>
+        <w:rPr>
+          <w:rFonts w:ascii="Arial" w:hAnsi="Arial" w:cs="Arial"/>
+          <w:color w:val="000000"/>
+        </w:rPr>
+        <w:t>.</w:t>
       </w:r>
       <w:r>
         <w:rPr>
@@ -15712,6 +15120,7 @@
           <w:rFonts w:ascii="Arial" w:hAnsi="Arial" w:cs="Arial"/>
           <w:color w:val="000000"/>
         </w:rPr>
+        <w:lastRenderedPageBreak/>
         <w:t>Tentar realizar consultas não autorizadas no banco de dados por meio da injeção de SQL nos campos da tela de Cadastro Lotes de Vacinas.</w:t>
       </w:r>
     </w:p>
@@ -16046,7 +15455,14 @@
           <w:rFonts w:ascii="Arial" w:hAnsi="Arial" w:cs="Arial"/>
           <w:color w:val="000000"/>
         </w:rPr>
-        <w:t>Passou no teste.</w:t>
+        <w:t>O sistema passou nos testes</w:t>
+      </w:r>
+      <w:r>
+        <w:rPr>
+          <w:rFonts w:ascii="Arial" w:hAnsi="Arial" w:cs="Arial"/>
+          <w:color w:val="000000"/>
+        </w:rPr>
+        <w:t>.</w:t>
       </w:r>
       <w:r>
         <w:rPr>
@@ -16361,6 +15777,7 @@
           <w:b/>
           <w:color w:val="000000"/>
         </w:rPr>
+        <w:lastRenderedPageBreak/>
         <w:t>Resultados esperados</w:t>
       </w:r>
     </w:p>
@@ -16853,7 +16270,6 @@
           <w:b/>
           <w:color w:val="000000"/>
         </w:rPr>
-        <w:lastRenderedPageBreak/>
         <w:t>Resultados esperados</w:t>
       </w:r>
     </w:p>
@@ -16941,19 +16357,7 @@
           <w:rFonts w:ascii="Arial" w:hAnsi="Arial" w:cs="Arial"/>
           <w:bCs/>
         </w:rPr>
-        <w:t>P</w:t>
-      </w:r>
-      <w:r>
-        <w:rPr>
-          <w:rFonts w:ascii="Arial" w:hAnsi="Arial" w:cs="Arial"/>
-        </w:rPr>
-        <w:t xml:space="preserve">assou no </w:t>
-      </w:r>
-      <w:r>
-        <w:rPr>
-          <w:rFonts w:ascii="Arial" w:hAnsi="Arial" w:cs="Arial"/>
-        </w:rPr>
-        <w:t>teste</w:t>
+        <w:t>O sistema passou nos testes</w:t>
       </w:r>
       <w:r>
         <w:rPr>
@@ -17061,6 +16465,7 @@
           <w:noProof/>
           <w:lang w:eastAsia="pt-BR"/>
         </w:rPr>
+        <w:lastRenderedPageBreak/>
         <w:drawing>
           <wp:inline distT="0" distB="0" distL="0" distR="0">
             <wp:extent cx="5400040" cy="4133850"/>
@@ -17478,131 +16883,131 @@
         <w:rPr>
           <w:rFonts w:ascii="Arial" w:hAnsi="Arial" w:cs="Arial"/>
         </w:rPr>
+        <w:t xml:space="preserve">“validade” é o parâmetro </w:t>
+      </w:r>
+      <w:r>
+        <w:rPr>
+          <w:rFonts w:ascii="Arial" w:hAnsi="Arial" w:cs="Arial"/>
+        </w:rPr>
+        <w:t xml:space="preserve">que sofrerá </w:t>
+      </w:r>
+      <w:r>
+        <w:rPr>
+          <w:rFonts w:ascii="Arial" w:hAnsi="Arial" w:cs="Arial"/>
+        </w:rPr>
+        <w:t>Sessão de teste</w:t>
+      </w:r>
+      <w:r>
+        <w:rPr>
+          <w:rFonts w:ascii="Arial" w:hAnsi="Arial" w:cs="Arial"/>
+        </w:rPr>
+        <w:t xml:space="preserve"> de injeção</w:t>
+      </w:r>
+      <w:r>
+        <w:rPr>
+          <w:rFonts w:ascii="Arial" w:hAnsi="Arial" w:cs="Arial"/>
+        </w:rPr>
+        <w:t>.</w:t>
+      </w:r>
+    </w:p>
+    <w:p>
+      <w:pPr>
+        <w:autoSpaceDE w:val="0"/>
+        <w:autoSpaceDN w:val="0"/>
+        <w:adjustRightInd w:val="0"/>
+        <w:spacing w:after="0"/>
+        <w:ind w:left="2124"/>
+        <w:rPr>
+          <w:rFonts w:ascii="Arial" w:hAnsi="Arial" w:cs="Arial"/>
+        </w:rPr>
+      </w:pPr>
+    </w:p>
+    <w:p>
+      <w:pPr>
+        <w:autoSpaceDE w:val="0"/>
+        <w:autoSpaceDN w:val="0"/>
+        <w:adjustRightInd w:val="0"/>
+        <w:spacing w:after="0"/>
+        <w:ind w:left="1416" w:firstLine="708"/>
+        <w:rPr>
+          <w:rFonts w:ascii="Arial" w:hAnsi="Arial" w:cs="Arial"/>
+          <w:b/>
+          <w:color w:val="000000"/>
+        </w:rPr>
+      </w:pPr>
+      <w:r>
+        <w:rPr>
+          <w:rFonts w:ascii="Arial" w:hAnsi="Arial" w:cs="Arial"/>
+          <w:b/>
+          <w:color w:val="000000"/>
+        </w:rPr>
+        <w:t>Resultados esperados</w:t>
+      </w:r>
+    </w:p>
+    <w:p>
+      <w:pPr>
+        <w:autoSpaceDE w:val="0"/>
+        <w:autoSpaceDN w:val="0"/>
+        <w:adjustRightInd w:val="0"/>
+        <w:spacing w:after="0"/>
+        <w:ind w:left="2124"/>
+        <w:rPr>
+          <w:rFonts w:ascii="Arial" w:hAnsi="Arial" w:cs="Arial"/>
+          <w:color w:val="000000"/>
+        </w:rPr>
+      </w:pPr>
+      <w:r>
+        <w:rPr>
+          <w:rFonts w:ascii="Arial" w:hAnsi="Arial" w:cs="Arial"/>
+          <w:color w:val="000000"/>
+        </w:rPr>
+        <w:t>Espera-se que a aplicação faça o tratamento do parâmetro</w:t>
+      </w:r>
+      <w:r>
+        <w:rPr>
+          <w:rFonts w:ascii="Arial" w:hAnsi="Arial" w:cs="Arial"/>
+          <w:color w:val="000000"/>
+        </w:rPr>
+        <w:t xml:space="preserve"> “validade”</w:t>
+      </w:r>
+      <w:r>
+        <w:rPr>
+          <w:rFonts w:ascii="Arial" w:hAnsi="Arial" w:cs="Arial"/>
+          <w:color w:val="000000"/>
+        </w:rPr>
+        <w:t>.</w:t>
+      </w:r>
+    </w:p>
+    <w:p>
+      <w:pPr>
+        <w:autoSpaceDE w:val="0"/>
+        <w:autoSpaceDN w:val="0"/>
+        <w:adjustRightInd w:val="0"/>
+        <w:spacing w:after="0"/>
+        <w:ind w:left="2124"/>
+        <w:rPr>
+          <w:rFonts w:ascii="Calibri" w:hAnsi="Calibri" w:cs="Calibri"/>
+        </w:rPr>
+      </w:pPr>
+    </w:p>
+    <w:p>
+      <w:pPr>
+        <w:autoSpaceDE w:val="0"/>
+        <w:autoSpaceDN w:val="0"/>
+        <w:adjustRightInd w:val="0"/>
+        <w:spacing w:after="0"/>
+        <w:ind w:left="2124"/>
+        <w:rPr>
+          <w:rFonts w:ascii="Arial" w:hAnsi="Arial" w:cs="Arial"/>
+        </w:rPr>
+      </w:pPr>
+      <w:r>
+        <w:rPr>
+          <w:rFonts w:ascii="Arial" w:hAnsi="Arial" w:cs="Arial"/>
+          <w:b/>
+          <w:bCs/>
+        </w:rPr>
         <w:lastRenderedPageBreak/>
-        <w:t xml:space="preserve">“validade” é o parâmetro </w:t>
-      </w:r>
-      <w:r>
-        <w:rPr>
-          <w:rFonts w:ascii="Arial" w:hAnsi="Arial" w:cs="Arial"/>
-        </w:rPr>
-        <w:t xml:space="preserve">que sofrerá </w:t>
-      </w:r>
-      <w:r>
-        <w:rPr>
-          <w:rFonts w:ascii="Arial" w:hAnsi="Arial" w:cs="Arial"/>
-        </w:rPr>
-        <w:t>Sessão de teste</w:t>
-      </w:r>
-      <w:r>
-        <w:rPr>
-          <w:rFonts w:ascii="Arial" w:hAnsi="Arial" w:cs="Arial"/>
-        </w:rPr>
-        <w:t xml:space="preserve"> de injeção</w:t>
-      </w:r>
-      <w:r>
-        <w:rPr>
-          <w:rFonts w:ascii="Arial" w:hAnsi="Arial" w:cs="Arial"/>
-        </w:rPr>
-        <w:t>.</w:t>
-      </w:r>
-    </w:p>
-    <w:p>
-      <w:pPr>
-        <w:autoSpaceDE w:val="0"/>
-        <w:autoSpaceDN w:val="0"/>
-        <w:adjustRightInd w:val="0"/>
-        <w:spacing w:after="0"/>
-        <w:ind w:left="2124"/>
-        <w:rPr>
-          <w:rFonts w:ascii="Arial" w:hAnsi="Arial" w:cs="Arial"/>
-        </w:rPr>
-      </w:pPr>
-    </w:p>
-    <w:p>
-      <w:pPr>
-        <w:autoSpaceDE w:val="0"/>
-        <w:autoSpaceDN w:val="0"/>
-        <w:adjustRightInd w:val="0"/>
-        <w:spacing w:after="0"/>
-        <w:ind w:left="1416" w:firstLine="708"/>
-        <w:rPr>
-          <w:rFonts w:ascii="Arial" w:hAnsi="Arial" w:cs="Arial"/>
-          <w:b/>
-          <w:color w:val="000000"/>
-        </w:rPr>
-      </w:pPr>
-      <w:r>
-        <w:rPr>
-          <w:rFonts w:ascii="Arial" w:hAnsi="Arial" w:cs="Arial"/>
-          <w:b/>
-          <w:color w:val="000000"/>
-        </w:rPr>
-        <w:t>Resultados esperados</w:t>
-      </w:r>
-    </w:p>
-    <w:p>
-      <w:pPr>
-        <w:autoSpaceDE w:val="0"/>
-        <w:autoSpaceDN w:val="0"/>
-        <w:adjustRightInd w:val="0"/>
-        <w:spacing w:after="0"/>
-        <w:ind w:left="2124"/>
-        <w:rPr>
-          <w:rFonts w:ascii="Arial" w:hAnsi="Arial" w:cs="Arial"/>
-          <w:color w:val="000000"/>
-        </w:rPr>
-      </w:pPr>
-      <w:r>
-        <w:rPr>
-          <w:rFonts w:ascii="Arial" w:hAnsi="Arial" w:cs="Arial"/>
-          <w:color w:val="000000"/>
-        </w:rPr>
-        <w:t>Espera-se que a aplicação faça o tratamento do parâmetro</w:t>
-      </w:r>
-      <w:r>
-        <w:rPr>
-          <w:rFonts w:ascii="Arial" w:hAnsi="Arial" w:cs="Arial"/>
-          <w:color w:val="000000"/>
-        </w:rPr>
-        <w:t xml:space="preserve"> “validade”</w:t>
-      </w:r>
-      <w:r>
-        <w:rPr>
-          <w:rFonts w:ascii="Arial" w:hAnsi="Arial" w:cs="Arial"/>
-          <w:color w:val="000000"/>
-        </w:rPr>
-        <w:t>.</w:t>
-      </w:r>
-    </w:p>
-    <w:p>
-      <w:pPr>
-        <w:autoSpaceDE w:val="0"/>
-        <w:autoSpaceDN w:val="0"/>
-        <w:adjustRightInd w:val="0"/>
-        <w:spacing w:after="0"/>
-        <w:ind w:left="2124"/>
-        <w:rPr>
-          <w:rFonts w:ascii="Calibri" w:hAnsi="Calibri" w:cs="Calibri"/>
-        </w:rPr>
-      </w:pPr>
-    </w:p>
-    <w:p>
-      <w:pPr>
-        <w:autoSpaceDE w:val="0"/>
-        <w:autoSpaceDN w:val="0"/>
-        <w:adjustRightInd w:val="0"/>
-        <w:spacing w:after="0"/>
-        <w:ind w:left="2124"/>
-        <w:rPr>
-          <w:rFonts w:ascii="Arial" w:hAnsi="Arial" w:cs="Arial"/>
-        </w:rPr>
-      </w:pPr>
-      <w:r>
-        <w:rPr>
-          <w:rFonts w:ascii="Arial" w:hAnsi="Arial" w:cs="Arial"/>
-          <w:b/>
-          <w:bCs/>
-        </w:rPr>
         <w:t xml:space="preserve">Resultado: </w:t>
       </w:r>
       <w:r>
@@ -17610,13 +17015,7 @@
           <w:rFonts w:ascii="Arial" w:hAnsi="Arial" w:cs="Arial"/>
           <w:bCs/>
         </w:rPr>
-        <w:t>P</w:t>
-      </w:r>
-      <w:r>
-        <w:rPr>
-          <w:rFonts w:ascii="Arial" w:hAnsi="Arial" w:cs="Arial"/>
-        </w:rPr>
-        <w:t>assou no teste</w:t>
+        <w:t>O sistema passou nos testes</w:t>
       </w:r>
       <w:r>
         <w:rPr>
@@ -18060,136 +17459,122 @@
         <w:rPr>
           <w:rFonts w:ascii="Arial" w:hAnsi="Arial" w:cs="Arial"/>
         </w:rPr>
+        <w:t xml:space="preserve">“vacina” é o atributo que </w:t>
+      </w:r>
+      <w:r>
+        <w:rPr>
+          <w:rFonts w:ascii="Arial" w:hAnsi="Arial" w:cs="Arial"/>
+        </w:rPr>
+        <w:t xml:space="preserve">sofrerá </w:t>
+      </w:r>
+      <w:r>
+        <w:rPr>
+          <w:rFonts w:ascii="Arial" w:hAnsi="Arial" w:cs="Arial"/>
+        </w:rPr>
+        <w:t>Sessão de teste</w:t>
+      </w:r>
+      <w:r>
+        <w:rPr>
+          <w:rFonts w:ascii="Arial" w:hAnsi="Arial" w:cs="Arial"/>
+        </w:rPr>
+        <w:t xml:space="preserve"> de injeção</w:t>
+      </w:r>
+      <w:r>
+        <w:rPr>
+          <w:rFonts w:ascii="Arial" w:hAnsi="Arial" w:cs="Arial"/>
+        </w:rPr>
+        <w:t>.</w:t>
+      </w:r>
+    </w:p>
+    <w:p>
+      <w:pPr>
+        <w:autoSpaceDE w:val="0"/>
+        <w:autoSpaceDN w:val="0"/>
+        <w:adjustRightInd w:val="0"/>
+        <w:spacing w:after="0"/>
+        <w:ind w:left="2124"/>
+        <w:rPr>
+          <w:rFonts w:ascii="Calibri" w:hAnsi="Calibri" w:cs="Calibri"/>
+        </w:rPr>
+      </w:pPr>
+    </w:p>
+    <w:p>
+      <w:pPr>
+        <w:autoSpaceDE w:val="0"/>
+        <w:autoSpaceDN w:val="0"/>
+        <w:adjustRightInd w:val="0"/>
+        <w:spacing w:after="0"/>
+        <w:ind w:left="1416" w:firstLine="708"/>
+        <w:rPr>
+          <w:rFonts w:ascii="Arial" w:hAnsi="Arial" w:cs="Arial"/>
+          <w:b/>
+          <w:color w:val="000000"/>
+        </w:rPr>
+      </w:pPr>
+      <w:r>
+        <w:rPr>
+          <w:rFonts w:ascii="Arial" w:hAnsi="Arial" w:cs="Arial"/>
+          <w:b/>
+          <w:color w:val="000000"/>
+        </w:rPr>
+        <w:t>Resultados esperados</w:t>
+      </w:r>
+    </w:p>
+    <w:p>
+      <w:pPr>
+        <w:autoSpaceDE w:val="0"/>
+        <w:autoSpaceDN w:val="0"/>
+        <w:adjustRightInd w:val="0"/>
+        <w:spacing w:after="0"/>
+        <w:ind w:left="2124"/>
+        <w:rPr>
+          <w:rFonts w:ascii="Calibri" w:hAnsi="Calibri" w:cs="Calibri"/>
+        </w:rPr>
+      </w:pPr>
+      <w:r>
+        <w:rPr>
+          <w:rFonts w:ascii="Arial" w:hAnsi="Arial" w:cs="Arial"/>
+          <w:color w:val="000000"/>
+        </w:rPr>
+        <w:t>Espera-se que a aplicação faça o tratamento do parâmetro “vacina”.</w:t>
+      </w:r>
+      <w:r>
+        <w:rPr>
+          <w:rFonts w:ascii="Calibri" w:hAnsi="Calibri" w:cs="Calibri"/>
+        </w:rPr>
+        <w:t xml:space="preserve"> </w:t>
+      </w:r>
+    </w:p>
+    <w:p>
+      <w:pPr>
+        <w:autoSpaceDE w:val="0"/>
+        <w:autoSpaceDN w:val="0"/>
+        <w:adjustRightInd w:val="0"/>
+        <w:spacing w:after="0"/>
+        <w:ind w:left="2124"/>
+        <w:rPr>
+          <w:rFonts w:ascii="Calibri" w:hAnsi="Calibri" w:cs="Calibri"/>
+        </w:rPr>
+      </w:pPr>
+    </w:p>
+    <w:p>
+      <w:pPr>
+        <w:autoSpaceDE w:val="0"/>
+        <w:autoSpaceDN w:val="0"/>
+        <w:adjustRightInd w:val="0"/>
+        <w:spacing w:after="0"/>
+        <w:ind w:left="2124"/>
+        <w:rPr>
+          <w:rFonts w:ascii="Arial" w:hAnsi="Arial" w:cs="Arial"/>
+        </w:rPr>
+      </w:pPr>
+      <w:r>
+        <w:rPr>
+          <w:rFonts w:ascii="Arial" w:hAnsi="Arial" w:cs="Arial"/>
+          <w:b/>
+          <w:bCs/>
+        </w:rPr>
         <w:lastRenderedPageBreak/>
-        <w:t xml:space="preserve">“vacina” é o atributo que </w:t>
-      </w:r>
-      <w:r>
-        <w:rPr>
-          <w:rFonts w:ascii="Arial" w:hAnsi="Arial" w:cs="Arial"/>
-        </w:rPr>
-        <w:t xml:space="preserve">sofrerá </w:t>
-      </w:r>
-      <w:r>
-        <w:rPr>
-          <w:rFonts w:ascii="Arial" w:hAnsi="Arial" w:cs="Arial"/>
-        </w:rPr>
-        <w:t>Sessão de teste</w:t>
-      </w:r>
-      <w:r>
-        <w:rPr>
-          <w:rFonts w:ascii="Arial" w:hAnsi="Arial" w:cs="Arial"/>
-        </w:rPr>
-        <w:t xml:space="preserve"> de injeção</w:t>
-      </w:r>
-      <w:r>
-        <w:rPr>
-          <w:rFonts w:ascii="Arial" w:hAnsi="Arial" w:cs="Arial"/>
-        </w:rPr>
-        <w:t>.</w:t>
-      </w:r>
-    </w:p>
-    <w:p>
-      <w:pPr>
-        <w:autoSpaceDE w:val="0"/>
-        <w:autoSpaceDN w:val="0"/>
-        <w:adjustRightInd w:val="0"/>
-        <w:spacing w:after="0"/>
-        <w:ind w:left="2124"/>
-        <w:rPr>
-          <w:rFonts w:ascii="Calibri" w:hAnsi="Calibri" w:cs="Calibri"/>
-        </w:rPr>
-      </w:pPr>
-    </w:p>
-    <w:p>
-      <w:pPr>
-        <w:autoSpaceDE w:val="0"/>
-        <w:autoSpaceDN w:val="0"/>
-        <w:adjustRightInd w:val="0"/>
-        <w:spacing w:after="0"/>
-        <w:ind w:left="1416" w:firstLine="708"/>
-        <w:rPr>
-          <w:rFonts w:ascii="Arial" w:hAnsi="Arial" w:cs="Arial"/>
-          <w:b/>
-          <w:color w:val="000000"/>
-        </w:rPr>
-      </w:pPr>
-      <w:r>
-        <w:rPr>
-          <w:rFonts w:ascii="Arial" w:hAnsi="Arial" w:cs="Arial"/>
-          <w:b/>
-          <w:color w:val="000000"/>
-        </w:rPr>
-        <w:t>Resultados esperados</w:t>
-      </w:r>
-    </w:p>
-    <w:p>
-      <w:pPr>
-        <w:autoSpaceDE w:val="0"/>
-        <w:autoSpaceDN w:val="0"/>
-        <w:adjustRightInd w:val="0"/>
-        <w:spacing w:after="0"/>
-        <w:ind w:left="2124"/>
-        <w:rPr>
-          <w:rFonts w:ascii="Calibri" w:hAnsi="Calibri" w:cs="Calibri"/>
-        </w:rPr>
-      </w:pPr>
-      <w:r>
-        <w:rPr>
-          <w:rFonts w:ascii="Arial" w:hAnsi="Arial" w:cs="Arial"/>
-          <w:color w:val="000000"/>
-        </w:rPr>
-        <w:t>Espera-se que a aplicação faça o tratamento do parâmetro</w:t>
-      </w:r>
-      <w:r>
-        <w:rPr>
-          <w:rFonts w:ascii="Arial" w:hAnsi="Arial" w:cs="Arial"/>
-          <w:color w:val="000000"/>
-        </w:rPr>
-        <w:t xml:space="preserve"> “vacina”</w:t>
-      </w:r>
-      <w:r>
-        <w:rPr>
-          <w:rFonts w:ascii="Arial" w:hAnsi="Arial" w:cs="Arial"/>
-          <w:color w:val="000000"/>
-        </w:rPr>
-        <w:t>.</w:t>
-      </w:r>
-      <w:r>
-        <w:rPr>
-          <w:rFonts w:ascii="Calibri" w:hAnsi="Calibri" w:cs="Calibri"/>
-        </w:rPr>
-        <w:t xml:space="preserve"> </w:t>
-      </w:r>
-    </w:p>
-    <w:p>
-      <w:pPr>
-        <w:autoSpaceDE w:val="0"/>
-        <w:autoSpaceDN w:val="0"/>
-        <w:adjustRightInd w:val="0"/>
-        <w:spacing w:after="0"/>
-        <w:ind w:left="2124"/>
-        <w:rPr>
-          <w:rFonts w:ascii="Calibri" w:hAnsi="Calibri" w:cs="Calibri"/>
-        </w:rPr>
-      </w:pPr>
-    </w:p>
-    <w:p>
-      <w:pPr>
-        <w:autoSpaceDE w:val="0"/>
-        <w:autoSpaceDN w:val="0"/>
-        <w:adjustRightInd w:val="0"/>
-        <w:spacing w:after="0"/>
-        <w:ind w:left="2124"/>
-        <w:rPr>
-          <w:rFonts w:ascii="Arial" w:hAnsi="Arial" w:cs="Arial"/>
-        </w:rPr>
-      </w:pPr>
-      <w:r>
-        <w:rPr>
-          <w:rFonts w:ascii="Arial" w:hAnsi="Arial" w:cs="Arial"/>
-          <w:b/>
-          <w:bCs/>
-        </w:rPr>
         <w:t>Resultado</w:t>
       </w:r>
       <w:r>
@@ -18205,13 +17590,7 @@
           <w:rFonts w:ascii="Arial" w:hAnsi="Arial" w:cs="Arial"/>
           <w:bCs/>
         </w:rPr>
-        <w:t>P</w:t>
-      </w:r>
-      <w:r>
-        <w:rPr>
-          <w:rFonts w:ascii="Arial" w:hAnsi="Arial" w:cs="Arial"/>
-        </w:rPr>
-        <w:t>assou no teste</w:t>
+        <w:t>O sistema passou nos testes</w:t>
       </w:r>
       <w:r>
         <w:rPr>
@@ -18658,136 +18037,122 @@
         <w:rPr>
           <w:rFonts w:ascii="Arial" w:hAnsi="Arial" w:cs="Arial"/>
         </w:rPr>
+        <w:t xml:space="preserve">“cadastro” é o atributo que </w:t>
+      </w:r>
+      <w:r>
+        <w:rPr>
+          <w:rFonts w:ascii="Arial" w:hAnsi="Arial" w:cs="Arial"/>
+        </w:rPr>
+        <w:t xml:space="preserve">sofrerá </w:t>
+      </w:r>
+      <w:r>
+        <w:rPr>
+          <w:rFonts w:ascii="Arial" w:hAnsi="Arial" w:cs="Arial"/>
+        </w:rPr>
+        <w:t>Sessão de teste</w:t>
+      </w:r>
+      <w:r>
+        <w:rPr>
+          <w:rFonts w:ascii="Arial" w:hAnsi="Arial" w:cs="Arial"/>
+        </w:rPr>
+        <w:t xml:space="preserve"> de injeção</w:t>
+      </w:r>
+      <w:r>
+        <w:rPr>
+          <w:rFonts w:ascii="Arial" w:hAnsi="Arial" w:cs="Arial"/>
+        </w:rPr>
+        <w:t>.</w:t>
+      </w:r>
+    </w:p>
+    <w:p>
+      <w:pPr>
+        <w:autoSpaceDE w:val="0"/>
+        <w:autoSpaceDN w:val="0"/>
+        <w:adjustRightInd w:val="0"/>
+        <w:spacing w:after="0"/>
+        <w:ind w:left="2124"/>
+        <w:rPr>
+          <w:rFonts w:ascii="Calibri" w:hAnsi="Calibri" w:cs="Calibri"/>
+        </w:rPr>
+      </w:pPr>
+    </w:p>
+    <w:p>
+      <w:pPr>
+        <w:autoSpaceDE w:val="0"/>
+        <w:autoSpaceDN w:val="0"/>
+        <w:adjustRightInd w:val="0"/>
+        <w:spacing w:after="0"/>
+        <w:ind w:left="1416" w:firstLine="708"/>
+        <w:rPr>
+          <w:rFonts w:ascii="Arial" w:hAnsi="Arial" w:cs="Arial"/>
+          <w:b/>
+          <w:color w:val="000000"/>
+        </w:rPr>
+      </w:pPr>
+      <w:r>
+        <w:rPr>
+          <w:rFonts w:ascii="Arial" w:hAnsi="Arial" w:cs="Arial"/>
+          <w:b/>
+          <w:color w:val="000000"/>
+        </w:rPr>
+        <w:t>Resultados esperados</w:t>
+      </w:r>
+    </w:p>
+    <w:p>
+      <w:pPr>
+        <w:autoSpaceDE w:val="0"/>
+        <w:autoSpaceDN w:val="0"/>
+        <w:adjustRightInd w:val="0"/>
+        <w:spacing w:after="0"/>
+        <w:ind w:left="2124"/>
+        <w:rPr>
+          <w:rFonts w:ascii="Calibri" w:hAnsi="Calibri" w:cs="Calibri"/>
+        </w:rPr>
+      </w:pPr>
+      <w:r>
+        <w:rPr>
+          <w:rFonts w:ascii="Arial" w:hAnsi="Arial" w:cs="Arial"/>
+          <w:color w:val="000000"/>
+        </w:rPr>
+        <w:t>Espera-se que a aplicação faça o tratamento do parâmetro “cadastro”.</w:t>
+      </w:r>
+      <w:r>
+        <w:rPr>
+          <w:rFonts w:ascii="Calibri" w:hAnsi="Calibri" w:cs="Calibri"/>
+        </w:rPr>
+        <w:t xml:space="preserve"> </w:t>
+      </w:r>
+    </w:p>
+    <w:p>
+      <w:pPr>
+        <w:autoSpaceDE w:val="0"/>
+        <w:autoSpaceDN w:val="0"/>
+        <w:adjustRightInd w:val="0"/>
+        <w:spacing w:after="0"/>
+        <w:ind w:left="2124"/>
+        <w:rPr>
+          <w:rFonts w:ascii="Calibri" w:hAnsi="Calibri" w:cs="Calibri"/>
+        </w:rPr>
+      </w:pPr>
+    </w:p>
+    <w:p>
+      <w:pPr>
+        <w:autoSpaceDE w:val="0"/>
+        <w:autoSpaceDN w:val="0"/>
+        <w:adjustRightInd w:val="0"/>
+        <w:spacing w:after="0"/>
+        <w:ind w:left="2124"/>
+        <w:rPr>
+          <w:rFonts w:ascii="Arial" w:hAnsi="Arial" w:cs="Arial"/>
+        </w:rPr>
+      </w:pPr>
+      <w:r>
+        <w:rPr>
+          <w:rFonts w:ascii="Arial" w:hAnsi="Arial" w:cs="Arial"/>
+          <w:b/>
+          <w:bCs/>
+        </w:rPr>
         <w:lastRenderedPageBreak/>
-        <w:t xml:space="preserve">“cadastro” é o atributo que </w:t>
-      </w:r>
-      <w:r>
-        <w:rPr>
-          <w:rFonts w:ascii="Arial" w:hAnsi="Arial" w:cs="Arial"/>
-        </w:rPr>
-        <w:t xml:space="preserve">sofrerá </w:t>
-      </w:r>
-      <w:r>
-        <w:rPr>
-          <w:rFonts w:ascii="Arial" w:hAnsi="Arial" w:cs="Arial"/>
-        </w:rPr>
-        <w:t>Sessão de teste</w:t>
-      </w:r>
-      <w:r>
-        <w:rPr>
-          <w:rFonts w:ascii="Arial" w:hAnsi="Arial" w:cs="Arial"/>
-        </w:rPr>
-        <w:t xml:space="preserve"> de injeção</w:t>
-      </w:r>
-      <w:r>
-        <w:rPr>
-          <w:rFonts w:ascii="Arial" w:hAnsi="Arial" w:cs="Arial"/>
-        </w:rPr>
-        <w:t>.</w:t>
-      </w:r>
-    </w:p>
-    <w:p>
-      <w:pPr>
-        <w:autoSpaceDE w:val="0"/>
-        <w:autoSpaceDN w:val="0"/>
-        <w:adjustRightInd w:val="0"/>
-        <w:spacing w:after="0"/>
-        <w:ind w:left="2124"/>
-        <w:rPr>
-          <w:rFonts w:ascii="Calibri" w:hAnsi="Calibri" w:cs="Calibri"/>
-        </w:rPr>
-      </w:pPr>
-    </w:p>
-    <w:p>
-      <w:pPr>
-        <w:autoSpaceDE w:val="0"/>
-        <w:autoSpaceDN w:val="0"/>
-        <w:adjustRightInd w:val="0"/>
-        <w:spacing w:after="0"/>
-        <w:ind w:left="1416" w:firstLine="708"/>
-        <w:rPr>
-          <w:rFonts w:ascii="Arial" w:hAnsi="Arial" w:cs="Arial"/>
-          <w:b/>
-          <w:color w:val="000000"/>
-        </w:rPr>
-      </w:pPr>
-      <w:r>
-        <w:rPr>
-          <w:rFonts w:ascii="Arial" w:hAnsi="Arial" w:cs="Arial"/>
-          <w:b/>
-          <w:color w:val="000000"/>
-        </w:rPr>
-        <w:t>Resultados esperados</w:t>
-      </w:r>
-    </w:p>
-    <w:p>
-      <w:pPr>
-        <w:autoSpaceDE w:val="0"/>
-        <w:autoSpaceDN w:val="0"/>
-        <w:adjustRightInd w:val="0"/>
-        <w:spacing w:after="0"/>
-        <w:ind w:left="2124"/>
-        <w:rPr>
-          <w:rFonts w:ascii="Calibri" w:hAnsi="Calibri" w:cs="Calibri"/>
-        </w:rPr>
-      </w:pPr>
-      <w:r>
-        <w:rPr>
-          <w:rFonts w:ascii="Arial" w:hAnsi="Arial" w:cs="Arial"/>
-          <w:color w:val="000000"/>
-        </w:rPr>
-        <w:t>Espera-se que a aplicação faça o tratamento do parâmetro</w:t>
-      </w:r>
-      <w:r>
-        <w:rPr>
-          <w:rFonts w:ascii="Arial" w:hAnsi="Arial" w:cs="Arial"/>
-          <w:color w:val="000000"/>
-        </w:rPr>
-        <w:t xml:space="preserve"> “cadastro”</w:t>
-      </w:r>
-      <w:r>
-        <w:rPr>
-          <w:rFonts w:ascii="Arial" w:hAnsi="Arial" w:cs="Arial"/>
-          <w:color w:val="000000"/>
-        </w:rPr>
-        <w:t>.</w:t>
-      </w:r>
-      <w:r>
-        <w:rPr>
-          <w:rFonts w:ascii="Calibri" w:hAnsi="Calibri" w:cs="Calibri"/>
-        </w:rPr>
-        <w:t xml:space="preserve"> </w:t>
-      </w:r>
-    </w:p>
-    <w:p>
-      <w:pPr>
-        <w:autoSpaceDE w:val="0"/>
-        <w:autoSpaceDN w:val="0"/>
-        <w:adjustRightInd w:val="0"/>
-        <w:spacing w:after="0"/>
-        <w:ind w:left="2124"/>
-        <w:rPr>
-          <w:rFonts w:ascii="Calibri" w:hAnsi="Calibri" w:cs="Calibri"/>
-        </w:rPr>
-      </w:pPr>
-    </w:p>
-    <w:p>
-      <w:pPr>
-        <w:autoSpaceDE w:val="0"/>
-        <w:autoSpaceDN w:val="0"/>
-        <w:adjustRightInd w:val="0"/>
-        <w:spacing w:after="0"/>
-        <w:ind w:left="2124"/>
-        <w:rPr>
-          <w:rFonts w:ascii="Arial" w:hAnsi="Arial" w:cs="Arial"/>
-        </w:rPr>
-      </w:pPr>
-      <w:r>
-        <w:rPr>
-          <w:rFonts w:ascii="Arial" w:hAnsi="Arial" w:cs="Arial"/>
-          <w:b/>
-          <w:bCs/>
-        </w:rPr>
         <w:t>Resultado</w:t>
       </w:r>
       <w:r>
@@ -18803,13 +18168,7 @@
           <w:rFonts w:ascii="Arial" w:hAnsi="Arial" w:cs="Arial"/>
           <w:bCs/>
         </w:rPr>
-        <w:t>P</w:t>
-      </w:r>
-      <w:r>
-        <w:rPr>
-          <w:rFonts w:ascii="Arial" w:hAnsi="Arial" w:cs="Arial"/>
-        </w:rPr>
-        <w:t>assou no teste</w:t>
+        <w:t>O sistema passou nos testes</w:t>
       </w:r>
       <w:r>
         <w:rPr>
@@ -19364,45 +18723,39 @@
           <w:rFonts w:ascii="Arial" w:hAnsi="Arial" w:cs="Arial"/>
           <w:color w:val="000000"/>
         </w:rPr>
-        <w:t xml:space="preserve"> “ok”</w:t>
-      </w:r>
-      <w:r>
-        <w:rPr>
-          <w:rFonts w:ascii="Arial" w:hAnsi="Arial" w:cs="Arial"/>
-          <w:color w:val="000000"/>
-        </w:rPr>
-        <w:t>.</w:t>
-      </w:r>
-    </w:p>
-    <w:p>
-      <w:pPr>
-        <w:autoSpaceDE w:val="0"/>
-        <w:autoSpaceDN w:val="0"/>
-        <w:adjustRightInd w:val="0"/>
-        <w:spacing w:after="0"/>
-        <w:ind w:left="2124"/>
-        <w:rPr>
-          <w:rFonts w:ascii="Calibri" w:hAnsi="Calibri" w:cs="Calibri"/>
-        </w:rPr>
-      </w:pPr>
-    </w:p>
-    <w:p>
-      <w:pPr>
-        <w:autoSpaceDE w:val="0"/>
-        <w:autoSpaceDN w:val="0"/>
-        <w:adjustRightInd w:val="0"/>
-        <w:spacing w:after="0"/>
-        <w:ind w:left="2124"/>
-        <w:rPr>
-          <w:rFonts w:ascii="Arial" w:hAnsi="Arial" w:cs="Arial"/>
-        </w:rPr>
-      </w:pPr>
-      <w:r>
-        <w:rPr>
-          <w:rFonts w:ascii="Arial" w:hAnsi="Arial" w:cs="Arial"/>
-          <w:b/>
-          <w:bCs/>
-        </w:rPr>
+        <w:t xml:space="preserve"> “ok”.</w:t>
+      </w:r>
+    </w:p>
+    <w:p>
+      <w:pPr>
+        <w:autoSpaceDE w:val="0"/>
+        <w:autoSpaceDN w:val="0"/>
+        <w:adjustRightInd w:val="0"/>
+        <w:spacing w:after="0"/>
+        <w:ind w:left="2124"/>
+        <w:rPr>
+          <w:rFonts w:ascii="Calibri" w:hAnsi="Calibri" w:cs="Calibri"/>
+        </w:rPr>
+      </w:pPr>
+    </w:p>
+    <w:p>
+      <w:pPr>
+        <w:autoSpaceDE w:val="0"/>
+        <w:autoSpaceDN w:val="0"/>
+        <w:adjustRightInd w:val="0"/>
+        <w:spacing w:after="0"/>
+        <w:ind w:left="2124"/>
+        <w:rPr>
+          <w:rFonts w:ascii="Arial" w:hAnsi="Arial" w:cs="Arial"/>
+        </w:rPr>
+      </w:pPr>
+      <w:r>
+        <w:rPr>
+          <w:rFonts w:ascii="Arial" w:hAnsi="Arial" w:cs="Arial"/>
+          <w:b/>
+          <w:bCs/>
+        </w:rPr>
+        <w:lastRenderedPageBreak/>
         <w:t>Resultado</w:t>
       </w:r>
       <w:r>
@@ -19418,13 +18771,7 @@
           <w:rFonts w:ascii="Arial" w:hAnsi="Arial" w:cs="Arial"/>
           <w:bCs/>
         </w:rPr>
-        <w:t>P</w:t>
-      </w:r>
-      <w:r>
-        <w:rPr>
-          <w:rFonts w:ascii="Arial" w:hAnsi="Arial" w:cs="Arial"/>
-        </w:rPr>
-        <w:t>assou no teste</w:t>
+        <w:t>O sistema passou nos testes</w:t>
       </w:r>
       <w:r>
         <w:rPr>
@@ -19871,7 +19218,6 @@
         <w:rPr>
           <w:rFonts w:ascii="Arial" w:hAnsi="Arial" w:cs="Arial"/>
         </w:rPr>
-        <w:lastRenderedPageBreak/>
         <w:t xml:space="preserve">Verificar se o campo </w:t>
       </w:r>
       <w:r>
@@ -20055,7 +19401,14 @@
           <w:rFonts w:ascii="Arial" w:hAnsi="Arial" w:cs="Arial"/>
           <w:color w:val="000000"/>
         </w:rPr>
-        <w:t>Passou no teste. A aplicação realizou o tratamento de dados de entrada e não permitiu</w:t>
+        <w:t>O sistema passou nos testes</w:t>
+      </w:r>
+      <w:r>
+        <w:rPr>
+          <w:rFonts w:ascii="Arial" w:hAnsi="Arial" w:cs="Arial"/>
+          <w:color w:val="000000"/>
+        </w:rPr>
+        <w:t>. A aplicação realizou o tratamento de dados de entrada e não permitiu</w:t>
       </w:r>
       <w:r>
         <w:rPr>
@@ -20356,7 +19709,14 @@
           <w:rFonts w:ascii="Arial" w:hAnsi="Arial" w:cs="Arial"/>
           <w:color w:val="000000"/>
         </w:rPr>
-        <w:t>Passou no teste. A aplicação realizou o tratamento de dados de entrada, não permitindo a mudança de comportamento da instrução SQL utilizada pelo sistema para consultar os dados dos usuários cadastrados.</w:t>
+        <w:t>O sistema passou nos testes</w:t>
+      </w:r>
+      <w:r>
+        <w:rPr>
+          <w:rFonts w:ascii="Arial" w:hAnsi="Arial" w:cs="Arial"/>
+          <w:color w:val="000000"/>
+        </w:rPr>
+        <w:t>. A aplicação realizou o tratamento de dados de entrada, não permitindo a mudança de comportamento da instrução SQL utilizada pelo sistema para consultar os dados dos usuários cadastrados.</w:t>
       </w:r>
     </w:p>
     <w:p>
@@ -20727,6 +20087,7 @@
         <w:rPr>
           <w:rFonts w:ascii="Arial" w:hAnsi="Arial" w:cs="Arial"/>
         </w:rPr>
+        <w:lastRenderedPageBreak/>
         <w:t xml:space="preserve">Para realizar essa </w:t>
       </w:r>
       <w:r>
@@ -21087,85 +20448,85 @@
         <w:rPr>
           <w:rFonts w:ascii="Arial" w:hAnsi="Arial" w:cs="Arial"/>
         </w:rPr>
+        <w:t>“--current -db”</w:t>
+      </w:r>
+      <w:r>
+        <w:rPr>
+          <w:rFonts w:ascii="Arial" w:hAnsi="Arial" w:cs="Arial"/>
+        </w:rPr>
+        <w:t xml:space="preserve"> comando</w:t>
+      </w:r>
+      <w:r>
+        <w:rPr>
+          <w:rFonts w:ascii="Arial" w:hAnsi="Arial" w:cs="Arial"/>
+        </w:rPr>
+        <w:t xml:space="preserve"> </w:t>
+      </w:r>
+      <w:r>
+        <w:rPr>
+          <w:rFonts w:ascii="Arial" w:hAnsi="Arial" w:cs="Arial"/>
+        </w:rPr>
+        <w:t xml:space="preserve">utilizado </w:t>
+      </w:r>
+      <w:r>
+        <w:rPr>
+          <w:rFonts w:ascii="Arial" w:hAnsi="Arial" w:cs="Arial"/>
+        </w:rPr>
+        <w:t>para obter o nome do banco de dados utilizado pelo sistema alvo.</w:t>
+      </w:r>
+    </w:p>
+    <w:p>
+      <w:pPr>
+        <w:pStyle w:val="PargrafodaLista"/>
+        <w:autoSpaceDE w:val="0"/>
+        <w:autoSpaceDN w:val="0"/>
+        <w:adjustRightInd w:val="0"/>
+        <w:spacing w:after="0"/>
+        <w:ind w:left="2552"/>
+        <w:rPr>
+          <w:rFonts w:ascii="Arial" w:hAnsi="Arial" w:cs="Arial"/>
+        </w:rPr>
+      </w:pPr>
+    </w:p>
+    <w:p>
+      <w:pPr>
+        <w:autoSpaceDE w:val="0"/>
+        <w:autoSpaceDN w:val="0"/>
+        <w:adjustRightInd w:val="0"/>
+        <w:spacing w:after="0"/>
+        <w:ind w:left="1416" w:firstLine="708"/>
+        <w:rPr>
+          <w:rFonts w:ascii="Arial" w:hAnsi="Arial" w:cs="Arial"/>
+          <w:b/>
+          <w:color w:val="000000"/>
+        </w:rPr>
+      </w:pPr>
+      <w:r>
+        <w:rPr>
+          <w:rFonts w:ascii="Arial" w:hAnsi="Arial" w:cs="Arial"/>
+          <w:b/>
+          <w:color w:val="000000"/>
+        </w:rPr>
+        <w:t>Resultados esperados</w:t>
+      </w:r>
+    </w:p>
+    <w:p>
+      <w:pPr>
+        <w:autoSpaceDE w:val="0"/>
+        <w:autoSpaceDN w:val="0"/>
+        <w:adjustRightInd w:val="0"/>
+        <w:spacing w:after="0"/>
+        <w:ind w:left="2124"/>
+        <w:rPr>
+          <w:rFonts w:ascii="Arial" w:hAnsi="Arial" w:cs="Arial"/>
+        </w:rPr>
+      </w:pPr>
+      <w:r>
+        <w:rPr>
+          <w:rFonts w:ascii="Arial" w:hAnsi="Arial" w:cs="Arial"/>
+          <w:color w:val="000000"/>
+        </w:rPr>
         <w:lastRenderedPageBreak/>
-        <w:t>“--current -db”</w:t>
-      </w:r>
-      <w:r>
-        <w:rPr>
-          <w:rFonts w:ascii="Arial" w:hAnsi="Arial" w:cs="Arial"/>
-        </w:rPr>
-        <w:t xml:space="preserve"> comando</w:t>
-      </w:r>
-      <w:r>
-        <w:rPr>
-          <w:rFonts w:ascii="Arial" w:hAnsi="Arial" w:cs="Arial"/>
-        </w:rPr>
-        <w:t xml:space="preserve"> </w:t>
-      </w:r>
-      <w:r>
-        <w:rPr>
-          <w:rFonts w:ascii="Arial" w:hAnsi="Arial" w:cs="Arial"/>
-        </w:rPr>
-        <w:t xml:space="preserve">utilizado </w:t>
-      </w:r>
-      <w:r>
-        <w:rPr>
-          <w:rFonts w:ascii="Arial" w:hAnsi="Arial" w:cs="Arial"/>
-        </w:rPr>
-        <w:t>para obter o nome do banco de dados utilizado pelo sistema alvo.</w:t>
-      </w:r>
-    </w:p>
-    <w:p>
-      <w:pPr>
-        <w:pStyle w:val="PargrafodaLista"/>
-        <w:autoSpaceDE w:val="0"/>
-        <w:autoSpaceDN w:val="0"/>
-        <w:adjustRightInd w:val="0"/>
-        <w:spacing w:after="0"/>
-        <w:ind w:left="2552"/>
-        <w:rPr>
-          <w:rFonts w:ascii="Arial" w:hAnsi="Arial" w:cs="Arial"/>
-        </w:rPr>
-      </w:pPr>
-    </w:p>
-    <w:p>
-      <w:pPr>
-        <w:autoSpaceDE w:val="0"/>
-        <w:autoSpaceDN w:val="0"/>
-        <w:adjustRightInd w:val="0"/>
-        <w:spacing w:after="0"/>
-        <w:ind w:left="1416" w:firstLine="708"/>
-        <w:rPr>
-          <w:rFonts w:ascii="Arial" w:hAnsi="Arial" w:cs="Arial"/>
-          <w:b/>
-          <w:color w:val="000000"/>
-        </w:rPr>
-      </w:pPr>
-      <w:r>
-        <w:rPr>
-          <w:rFonts w:ascii="Arial" w:hAnsi="Arial" w:cs="Arial"/>
-          <w:b/>
-          <w:color w:val="000000"/>
-        </w:rPr>
-        <w:t>Resultados esperados</w:t>
-      </w:r>
-    </w:p>
-    <w:p>
-      <w:pPr>
-        <w:autoSpaceDE w:val="0"/>
-        <w:autoSpaceDN w:val="0"/>
-        <w:adjustRightInd w:val="0"/>
-        <w:spacing w:after="0"/>
-        <w:ind w:left="2124"/>
-        <w:rPr>
-          <w:rFonts w:ascii="Arial" w:hAnsi="Arial" w:cs="Arial"/>
-        </w:rPr>
-      </w:pPr>
-      <w:r>
-        <w:rPr>
-          <w:rFonts w:ascii="Arial" w:hAnsi="Arial" w:cs="Arial"/>
-          <w:color w:val="000000"/>
-        </w:rPr>
         <w:t>Espera</w:t>
       </w:r>
       <w:r>
@@ -21241,7 +20602,19 @@
         <w:rPr>
           <w:rFonts w:ascii="Arial" w:hAnsi="Arial" w:cs="Arial"/>
         </w:rPr>
-        <w:t>: Passou no teste. Não possível encontr</w:t>
+        <w:t xml:space="preserve">: </w:t>
+      </w:r>
+      <w:r>
+        <w:rPr>
+          <w:rFonts w:ascii="Arial" w:hAnsi="Arial" w:cs="Arial"/>
+        </w:rPr>
+        <w:t>O sistema passou nos testes</w:t>
+      </w:r>
+      <w:r>
+        <w:rPr>
+          <w:rFonts w:ascii="Arial" w:hAnsi="Arial" w:cs="Arial"/>
+        </w:rPr>
+        <w:t>. Não possível encontr</w:t>
       </w:r>
       <w:r>
         <w:rPr>
@@ -21992,13 +21365,19 @@
         <w:rPr>
           <w:rFonts w:ascii="Arial" w:hAnsi="Arial" w:cs="Arial"/>
         </w:rPr>
-        <w:t>: Passou no te</w:t>
-      </w:r>
-      <w:r>
-        <w:rPr>
-          <w:rFonts w:ascii="Arial" w:hAnsi="Arial" w:cs="Arial"/>
-        </w:rPr>
-        <w:t>ste. Mesmo aumentando o nível da</w:t>
+        <w:t xml:space="preserve">: </w:t>
+      </w:r>
+      <w:r>
+        <w:rPr>
+          <w:rFonts w:ascii="Arial" w:hAnsi="Arial" w:cs="Arial"/>
+        </w:rPr>
+        <w:t>O sistema passou nos testes</w:t>
+      </w:r>
+      <w:r>
+        <w:rPr>
+          <w:rFonts w:ascii="Arial" w:hAnsi="Arial" w:cs="Arial"/>
+        </w:rPr>
+        <w:t>. Mesmo aumentando o nível da</w:t>
       </w:r>
       <w:r>
         <w:rPr>
@@ -22500,51 +21879,45 @@
         <w:autoSpaceDN w:val="0"/>
         <w:adjustRightInd w:val="0"/>
         <w:spacing w:after="0"/>
-        <w:rPr>
-          <w:rFonts w:ascii="Calibri" w:hAnsi="Calibri" w:cs="Calibri"/>
-          <w:color w:val="000000"/>
-        </w:rPr>
-      </w:pPr>
-      <w:r>
-        <w:rPr>
-          <w:rFonts w:ascii="Calibri" w:hAnsi="Calibri" w:cs="Calibri"/>
-          <w:color w:val="000000"/>
-        </w:rPr>
-        <w:tab/>
-      </w:r>
-      <w:r>
-        <w:rPr>
-          <w:rFonts w:ascii="Calibri" w:hAnsi="Calibri" w:cs="Calibri"/>
-          <w:color w:val="000000"/>
-        </w:rPr>
-        <w:tab/>
-      </w:r>
-      <w:r>
-        <w:rPr>
-          <w:rFonts w:ascii="Calibri" w:hAnsi="Calibri" w:cs="Calibri"/>
-          <w:color w:val="000000"/>
-        </w:rPr>
-        <w:tab/>
-      </w:r>
-    </w:p>
-    <w:p>
-      <w:pPr>
-        <w:autoSpaceDE w:val="0"/>
-        <w:autoSpaceDN w:val="0"/>
-        <w:adjustRightInd w:val="0"/>
-        <w:spacing w:after="0"/>
-        <w:ind w:left="1416" w:firstLine="708"/>
-        <w:rPr>
-          <w:rFonts w:ascii="Calibri" w:hAnsi="Calibri" w:cs="Calibri"/>
-          <w:color w:val="000000"/>
-        </w:rPr>
-      </w:pPr>
-      <w:r>
-        <w:rPr>
-          <w:rFonts w:ascii="Arial" w:hAnsi="Arial" w:cs="Arial"/>
-          <w:color w:val="000000"/>
-        </w:rPr>
-        <w:t>Comando utilizado:</w:t>
+        <w:ind w:left="2124"/>
+        <w:rPr>
+          <w:rFonts w:ascii="Arial" w:hAnsi="Arial" w:cs="Arial"/>
+          <w:color w:val="000000"/>
+        </w:rPr>
+      </w:pPr>
+    </w:p>
+    <w:p>
+      <w:pPr>
+        <w:autoSpaceDE w:val="0"/>
+        <w:autoSpaceDN w:val="0"/>
+        <w:adjustRightInd w:val="0"/>
+        <w:spacing w:after="0"/>
+        <w:ind w:left="2124"/>
+        <w:rPr>
+          <w:rFonts w:ascii="Arial" w:hAnsi="Arial" w:cs="Arial"/>
+          <w:color w:val="000000"/>
+        </w:rPr>
+      </w:pPr>
+    </w:p>
+    <w:p>
+      <w:pPr>
+        <w:autoSpaceDE w:val="0"/>
+        <w:autoSpaceDN w:val="0"/>
+        <w:adjustRightInd w:val="0"/>
+        <w:spacing w:after="0"/>
+        <w:ind w:left="2124"/>
+        <w:rPr>
+          <w:rFonts w:ascii="Arial" w:hAnsi="Arial" w:cs="Arial"/>
+          <w:color w:val="000000"/>
+        </w:rPr>
+      </w:pPr>
+      <w:r>
+        <w:rPr>
+          <w:rFonts w:ascii="Arial" w:hAnsi="Arial" w:cs="Arial"/>
+          <w:color w:val="000000"/>
+        </w:rPr>
+        <w:lastRenderedPageBreak/>
+        <w:t xml:space="preserve">O código abaixo cria um objeto do tipo XMLHttpRequest e inicia uma chamada Ajax  dotipo GET para IP_do_servidor na porta 4444 de forma assíncrona. </w:t>
       </w:r>
     </w:p>
     <w:p>
@@ -22590,7 +21963,6 @@
           <w:szCs w:val="20"/>
           <w:highlight w:val="white"/>
         </w:rPr>
-        <w:lastRenderedPageBreak/>
         <w:t xml:space="preserve">r = </w:t>
       </w:r>
       <w:r>
@@ -22907,7 +22279,14 @@
           <w:rFonts w:ascii="Arial" w:hAnsi="Arial" w:cs="Arial"/>
           <w:color w:val="000000"/>
         </w:rPr>
-        <w:t xml:space="preserve">Passou no teste. </w:t>
+        <w:t>O sistema passou nos testes</w:t>
+      </w:r>
+      <w:r>
+        <w:rPr>
+          <w:rFonts w:ascii="Arial" w:hAnsi="Arial" w:cs="Arial"/>
+          <w:color w:val="000000"/>
+        </w:rPr>
+        <w:t xml:space="preserve">. </w:t>
       </w:r>
       <w:r>
         <w:rPr>
@@ -23279,7 +22658,14 @@
           <w:rFonts w:ascii="Arial" w:hAnsi="Arial" w:cs="Arial"/>
           <w:color w:val="000000"/>
         </w:rPr>
-        <w:t xml:space="preserve">Passou no teste. </w:t>
+        <w:t>O sistema passou nos testes</w:t>
+      </w:r>
+      <w:r>
+        <w:rPr>
+          <w:rFonts w:ascii="Arial" w:hAnsi="Arial" w:cs="Arial"/>
+          <w:color w:val="000000"/>
+        </w:rPr>
+        <w:t xml:space="preserve">. </w:t>
       </w:r>
       <w:r>
         <w:rPr>
@@ -23319,6 +22705,7 @@
           <w:color w:val="000000"/>
           <w:lang w:eastAsia="pt-BR"/>
         </w:rPr>
+        <w:lastRenderedPageBreak/>
         <w:drawing>
           <wp:inline distT="0" distB="0" distL="0" distR="0">
             <wp:extent cx="5400040" cy="1464310"/>
@@ -23835,7 +23222,21 @@
           <w:rFonts w:ascii="Arial" w:hAnsi="Arial" w:cs="Arial"/>
           <w:color w:val="000000"/>
         </w:rPr>
-        <w:t>: Passou no teste. A aplicação realizou o tratamento de dados de entrada e não permitiu a injeção de instruções SQL através do campo de “</w:t>
+        <w:t xml:space="preserve">: </w:t>
+      </w:r>
+      <w:r>
+        <w:rPr>
+          <w:rFonts w:ascii="Arial" w:hAnsi="Arial" w:cs="Arial"/>
+          <w:color w:val="000000"/>
+        </w:rPr>
+        <w:t>O sistema passou nos testes</w:t>
+      </w:r>
+      <w:r>
+        <w:rPr>
+          <w:rFonts w:ascii="Arial" w:hAnsi="Arial" w:cs="Arial"/>
+          <w:color w:val="000000"/>
+        </w:rPr>
+        <w:t>. A aplicação realizou o tratamento de dados de entrada e não permitiu a injeção de instruções SQL através do campo de “</w:t>
       </w:r>
       <w:r>
         <w:rPr>
@@ -23959,7 +23360,14 @@
         <w:rPr>
           <w:rFonts w:ascii="Arial" w:hAnsi="Arial" w:cs="Arial"/>
         </w:rPr>
-        <w:t xml:space="preserve"> utilizados para tentar forçar o interpretador de SQL da aplicação a ignorar todas as instruções SQL que vierem após o comentário inserido.</w:t>
+        <w:t xml:space="preserve"> utilizados para tentar forçar o </w:t>
+      </w:r>
+      <w:r>
+        <w:rPr>
+          <w:rFonts w:ascii="Arial" w:hAnsi="Arial" w:cs="Arial"/>
+        </w:rPr>
+        <w:lastRenderedPageBreak/>
+        <w:t>interpretador de SQL da aplicação a ignorar todas as instruções SQL que vierem após o comentário inserido.</w:t>
       </w:r>
     </w:p>
     <w:p>
@@ -24077,7 +23485,6 @@
         <w:rPr>
           <w:rFonts w:ascii="Arial" w:hAnsi="Arial" w:cs="Arial"/>
         </w:rPr>
-        <w:lastRenderedPageBreak/>
         <w:t>Espera-se que o sistema realize o tratamento dos caracteres para impedir que os comentários inline sejam interpretados como parte da consulta.</w:t>
       </w:r>
     </w:p>
@@ -24128,7 +23535,19 @@
         <w:rPr>
           <w:rFonts w:ascii="Arial" w:hAnsi="Arial" w:cs="Arial"/>
         </w:rPr>
-        <w:t xml:space="preserve">: Passou no teste. A aplicação realizou o tratamento de dados de entrada, não permitindo a mudança de comportamento da instrução SQL utilizada pelo sistema para consultar os dados dos usuários cadastrados. </w:t>
+        <w:t xml:space="preserve">: </w:t>
+      </w:r>
+      <w:r>
+        <w:rPr>
+          <w:rFonts w:ascii="Arial" w:hAnsi="Arial" w:cs="Arial"/>
+        </w:rPr>
+        <w:t>O sistema passou nos testes</w:t>
+      </w:r>
+      <w:r>
+        <w:rPr>
+          <w:rFonts w:ascii="Arial" w:hAnsi="Arial" w:cs="Arial"/>
+        </w:rPr>
+        <w:t xml:space="preserve">. A aplicação realizou o tratamento de dados de entrada, não permitindo a mudança de comportamento da instrução SQL utilizada pelo sistema para consultar os dados dos usuários cadastrados. </w:t>
       </w:r>
     </w:p>
     <w:p>
@@ -24431,13 +23850,20 @@
           <w:rFonts w:ascii="Arial" w:hAnsi="Arial" w:cs="Arial"/>
           <w:bCs/>
         </w:rPr>
-        <w:t xml:space="preserve"> P</w:t>
-      </w:r>
-      <w:r>
-        <w:rPr>
-          <w:rFonts w:ascii="Arial" w:hAnsi="Arial" w:cs="Arial"/>
-        </w:rPr>
-        <w:t>assou no teste. Nada aconteceu. Com o Javascript desabilitado no navegador a página não realizou nenhuma requisição.</w:t>
+        <w:t xml:space="preserve"> </w:t>
+      </w:r>
+      <w:r>
+        <w:rPr>
+          <w:rFonts w:ascii="Arial" w:hAnsi="Arial" w:cs="Arial"/>
+          <w:bCs/>
+        </w:rPr>
+        <w:t>O sistema passou nos testes</w:t>
+      </w:r>
+      <w:r>
+        <w:rPr>
+          <w:rFonts w:ascii="Arial" w:hAnsi="Arial" w:cs="Arial"/>
+        </w:rPr>
+        <w:t>. Nada aconteceu. Com o Javascript desabilitado no navegador a página não realizou nenhuma requisição.</w:t>
       </w:r>
     </w:p>
     <w:p>
@@ -24738,7 +24164,13 @@
         <w:rPr>
           <w:rFonts w:ascii="Arial" w:hAnsi="Arial" w:cs="Arial"/>
         </w:rPr>
-        <w:t>Passou no teste.</w:t>
+        <w:t>O sistema passou nos testes</w:t>
+      </w:r>
+      <w:r>
+        <w:rPr>
+          <w:rFonts w:ascii="Arial" w:hAnsi="Arial" w:cs="Arial"/>
+        </w:rPr>
+        <w:t>.</w:t>
       </w:r>
       <w:r>
         <w:rPr>
@@ -24776,14 +24208,7 @@
         <w:rPr>
           <w:rFonts w:ascii="Arial" w:hAnsi="Arial" w:cs="Arial"/>
         </w:rPr>
-        <w:t xml:space="preserve">. Entretanto, </w:t>
-      </w:r>
-      <w:r>
-        <w:rPr>
-          <w:rFonts w:ascii="Arial" w:hAnsi="Arial" w:cs="Arial"/>
-        </w:rPr>
-        <w:lastRenderedPageBreak/>
-        <w:t xml:space="preserve">devido à falta de tratamento adequado para dados inválidos no campo </w:t>
+        <w:t xml:space="preserve">. Entretanto, devido à falta de tratamento adequado para dados inválidos no campo </w:t>
       </w:r>
       <w:r>
         <w:rPr>
@@ -25453,13 +24878,13 @@
           <w:rFonts w:ascii="Arial" w:hAnsi="Arial" w:cs="Arial"/>
           <w:color w:val="000000"/>
         </w:rPr>
-        <w:t>P</w:t>
-      </w:r>
-      <w:r>
-        <w:rPr>
-          <w:rFonts w:ascii="Arial" w:hAnsi="Arial" w:cs="Arial"/>
-        </w:rPr>
-        <w:t>assou no teste. Os parâmetros “</w:t>
+        <w:t>O sistema passou nos testes</w:t>
+      </w:r>
+      <w:r>
+        <w:rPr>
+          <w:rFonts w:ascii="Arial" w:hAnsi="Arial" w:cs="Arial"/>
+        </w:rPr>
+        <w:t>. Os parâmetros “</w:t>
       </w:r>
       <w:r>
         <w:rPr>
@@ -26268,18 +25693,70 @@
     </w:p>
     <w:p>
       <w:pPr>
-        <w:ind w:left="2124"/>
-        <w:rPr>
-          <w:rFonts w:ascii="Arial" w:hAnsi="Arial" w:cs="Arial"/>
-          <w:color w:val="000000"/>
-        </w:rPr>
-      </w:pPr>
-      <w:r>
-        <w:rPr>
-          <w:rFonts w:ascii="Arial" w:hAnsi="Arial" w:cs="Arial"/>
-          <w:color w:val="000000"/>
-        </w:rPr>
-        <w:t>Comando utilizado:</w:t>
+        <w:autoSpaceDE w:val="0"/>
+        <w:autoSpaceDN w:val="0"/>
+        <w:adjustRightInd w:val="0"/>
+        <w:spacing w:after="0"/>
+        <w:ind w:left="2124"/>
+        <w:rPr>
+          <w:rFonts w:ascii="Arial" w:hAnsi="Arial" w:cs="Arial"/>
+          <w:color w:val="000000"/>
+        </w:rPr>
+      </w:pPr>
+      <w:r>
+        <w:rPr>
+          <w:rFonts w:ascii="Arial" w:hAnsi="Arial" w:cs="Arial"/>
+          <w:color w:val="000000"/>
+        </w:rPr>
+        <w:lastRenderedPageBreak/>
+        <w:t>O código abaixo cria um objeto do tipo XMLHttpRequest e inicia uma chamada Ajax  dotipo GET para IP_do_servidor na porta 4444 de forma assíncrona.</w:t>
+      </w:r>
+      <w:r>
+        <w:rPr>
+          <w:rFonts w:ascii="Arial" w:hAnsi="Arial" w:cs="Arial"/>
+          <w:color w:val="000000"/>
+        </w:rPr>
+        <w:t xml:space="preserve"> Porém, aqui é utilizado o atributo “</w:t>
+      </w:r>
+      <w:r>
+        <w:rPr>
+          <w:rFonts w:ascii="Arial" w:hAnsi="Arial" w:cs="Arial"/>
+          <w:i/>
+        </w:rPr>
+        <w:t>withCredencials</w:t>
+      </w:r>
+      <w:r>
+        <w:rPr>
+          <w:rFonts w:ascii="Arial" w:hAnsi="Arial" w:cs="Arial"/>
+          <w:i/>
+        </w:rPr>
+        <w:t xml:space="preserve">” </w:t>
+      </w:r>
+      <w:r>
+        <w:rPr>
+          <w:rFonts w:ascii="Arial" w:hAnsi="Arial" w:cs="Arial"/>
+        </w:rPr>
+        <w:t>para burlar o filtro de CORS do navegador.</w:t>
+      </w:r>
+    </w:p>
+    <w:p>
+      <w:pPr>
+        <w:autoSpaceDE w:val="0"/>
+        <w:autoSpaceDN w:val="0"/>
+        <w:adjustRightInd w:val="0"/>
+        <w:spacing w:after="0"/>
+        <w:ind w:left="2124"/>
+        <w:rPr>
+          <w:rFonts w:ascii="Arial" w:hAnsi="Arial" w:cs="Arial"/>
+          <w:color w:val="000000"/>
+        </w:rPr>
+      </w:pPr>
+      <w:r>
+        <w:rPr>
+          <w:rFonts w:ascii="Arial" w:hAnsi="Arial" w:cs="Arial"/>
+          <w:color w:val="000000"/>
+        </w:rPr>
+        <w:t xml:space="preserve"> </w:t>
       </w:r>
     </w:p>
     <w:p>
@@ -26299,7 +25776,6 @@
           <w:shd w:val="clear" w:color="auto" w:fill="EFF0F1"/>
           <w:lang w:val="en-US"/>
         </w:rPr>
-        <w:lastRenderedPageBreak/>
         <w:t>&lt;script&gt;</w:t>
       </w:r>
     </w:p>
@@ -26639,7 +26115,13 @@
         <w:rPr>
           <w:rFonts w:ascii="Arial" w:hAnsi="Arial" w:cs="Arial"/>
         </w:rPr>
-        <w:t xml:space="preserve">Passou no teste. O comando </w:t>
+        <w:t>O sistema passou nos testes</w:t>
+      </w:r>
+      <w:r>
+        <w:rPr>
+          <w:rFonts w:ascii="Arial" w:hAnsi="Arial" w:cs="Arial"/>
+        </w:rPr>
+        <w:t xml:space="preserve">. O comando </w:t>
       </w:r>
       <w:r>
         <w:rPr>
@@ -26827,7 +26309,14 @@
           <w:rFonts w:ascii="Arial" w:hAnsi="Arial" w:cs="Arial"/>
           <w:color w:val="000000"/>
         </w:rPr>
-        <w:t>Comando utilizado:</w:t>
+        <w:t>O código abaixo cria um objeto do tipo XMLHttpRequest e inicia uma chamada Ajax  dotipo GET para IP_do_servidor na porta 4444 de forma assíncrona</w:t>
+      </w:r>
+      <w:r>
+        <w:rPr>
+          <w:rFonts w:ascii="Arial" w:hAnsi="Arial" w:cs="Arial"/>
+          <w:color w:val="000000"/>
+        </w:rPr>
+        <w:t>.</w:t>
       </w:r>
     </w:p>
     <w:p>
@@ -27039,6 +26528,7 @@
           <w:szCs w:val="20"/>
           <w:shd w:val="clear" w:color="auto" w:fill="EFF0F1"/>
         </w:rPr>
+        <w:lastRenderedPageBreak/>
         <w:t>r</w:t>
       </w:r>
       <w:r>
@@ -27142,16 +26632,47 @@
           <w:bCs/>
           <w:color w:val="000000"/>
         </w:rPr>
-        <w:lastRenderedPageBreak/>
-        <w:t xml:space="preserve">Resultado: </w:t>
-      </w:r>
-      <w:r>
-        <w:rPr>
-          <w:rFonts w:ascii="Arial" w:hAnsi="Arial" w:cs="Arial"/>
-          <w:bCs/>
-          <w:color w:val="000000"/>
-        </w:rPr>
-        <w:t xml:space="preserve">Não Passou no teste. </w:t>
+        <w:t>Resultado:</w:t>
+      </w:r>
+      <w:r>
+        <w:rPr>
+          <w:rFonts w:ascii="Arial" w:hAnsi="Arial" w:cs="Arial"/>
+          <w:bCs/>
+          <w:color w:val="000000"/>
+        </w:rPr>
+        <w:t xml:space="preserve"> </w:t>
+      </w:r>
+      <w:r>
+        <w:rPr>
+          <w:rFonts w:ascii="Arial" w:hAnsi="Arial" w:cs="Arial"/>
+          <w:bCs/>
+          <w:color w:val="000000"/>
+        </w:rPr>
+        <w:t xml:space="preserve">O sistema </w:t>
+      </w:r>
+      <w:r>
+        <w:rPr>
+          <w:rFonts w:ascii="Arial" w:hAnsi="Arial" w:cs="Arial"/>
+          <w:bCs/>
+          <w:color w:val="000000"/>
+        </w:rPr>
+        <w:t xml:space="preserve">não </w:t>
+      </w:r>
+      <w:r>
+        <w:rPr>
+          <w:rFonts w:ascii="Arial" w:hAnsi="Arial" w:cs="Arial"/>
+          <w:bCs/>
+          <w:color w:val="000000"/>
+        </w:rPr>
+        <w:t>passou nos testes</w:t>
+      </w:r>
+      <w:r>
+        <w:rPr>
+          <w:rFonts w:ascii="Arial" w:hAnsi="Arial" w:cs="Arial"/>
+          <w:bCs/>
+          <w:color w:val="000000"/>
+        </w:rPr>
+        <w:t xml:space="preserve">. </w:t>
       </w:r>
       <w:r>
         <w:rPr>
@@ -27242,7 +26763,27 @@
           <w:rFonts w:ascii="Arial" w:hAnsi="Arial" w:cs="Arial"/>
           <w:color w:val="000000"/>
         </w:rPr>
-        <w:t xml:space="preserve"> Através desse exploit, uma conexão entre máquina atacada e o sistema atacante é aberta podendo haver graves consequências como: Escalada de privilégios na máquina atacada e criação de backdoors.</w:t>
+        <w:t xml:space="preserve"> </w:t>
+      </w:r>
+    </w:p>
+    <w:p>
+      <w:pPr>
+        <w:autoSpaceDE w:val="0"/>
+        <w:autoSpaceDN w:val="0"/>
+        <w:adjustRightInd w:val="0"/>
+        <w:spacing w:after="0"/>
+        <w:ind w:left="2124"/>
+        <w:rPr>
+          <w:rFonts w:ascii="Arial" w:hAnsi="Arial" w:cs="Arial"/>
+          <w:color w:val="000000"/>
+        </w:rPr>
+      </w:pPr>
+      <w:r>
+        <w:rPr>
+          <w:rFonts w:ascii="Arial" w:hAnsi="Arial" w:cs="Arial"/>
+          <w:color w:val="000000"/>
+        </w:rPr>
+        <w:t>Através desse exploit, uma conexão entre máquina atacada e o sistema atacante é aberta podendo haver graves consequências como: Escalada de privilégios na máquina atacada e criação de backdoors.</w:t>
       </w:r>
     </w:p>
     <w:p>
@@ -27439,8 +26980,6 @@
           <w:sz w:val="24"/>
         </w:rPr>
       </w:pPr>
-      <w:bookmarkStart w:id="0" w:name="_GoBack"/>
-      <w:bookmarkEnd w:id="0"/>
     </w:p>
     <w:p>
       <w:pPr>
@@ -27612,6 +27151,7 @@
         <w:rPr>
           <w:rFonts w:ascii="Arial" w:hAnsi="Arial" w:cs="Arial"/>
         </w:rPr>
+        <w:lastRenderedPageBreak/>
         <w:t xml:space="preserve">Utilizar o Burp Suite para descobrir as vulnerabilidades existentes na tela Relatório e indicar as possíveis técnicas que devem ser utilizadas </w:t>
       </w:r>
       <w:r>
@@ -27829,7 +27369,14 @@
         <w:rPr>
           <w:rFonts w:ascii="Arial" w:hAnsi="Arial" w:cs="Arial"/>
         </w:rPr>
-        <w:t>Mediante a esse contexto, não foram encontradas vulnerabilidades que pudessem ser exploradas.</w:t>
+        <w:t xml:space="preserve">Mediante a esse contexto, não </w:t>
+      </w:r>
+      <w:r>
+        <w:rPr>
+          <w:rFonts w:ascii="Arial" w:hAnsi="Arial" w:cs="Arial"/>
+        </w:rPr>
+        <w:lastRenderedPageBreak/>
+        <w:t>foram encontradas vulnerabilidades que pudessem ser exploradas.</w:t>
       </w:r>
       <w:r>
         <w:rPr>
@@ -27917,7 +27464,6 @@
           <w:noProof/>
           <w:lang w:eastAsia="pt-BR"/>
         </w:rPr>
-        <w:lastRenderedPageBreak/>
         <w:drawing>
           <wp:inline distT="0" distB="0" distL="0" distR="0">
             <wp:extent cx="5400040" cy="2732405"/>
@@ -32193,7 +31739,7 @@
 </file>
 
 <file path=customXml/itemProps1.xml><?xml version="1.0" encoding="utf-8"?>
-<ds:datastoreItem xmlns:ds="http://schemas.openxmlformats.org/officeDocument/2006/customXml" ds:itemID="{3B85812D-5D84-4DA7-B79E-618916069E2B}">
+<ds:datastoreItem xmlns:ds="http://schemas.openxmlformats.org/officeDocument/2006/customXml" ds:itemID="{0DB2C360-F316-4F2B-875F-035008FCC2BD}">
   <ds:schemaRefs>
     <ds:schemaRef ds:uri="http://schemas.openxmlformats.org/officeDocument/2006/bibliography"/>
   </ds:schemaRefs>

</xml_diff>

<commit_message>
ajustes solicitados nas imagens
</commit_message>
<xml_diff>
--- a/Resultados detalhados.docx
+++ b/Resultados detalhados.docx
@@ -1646,6 +1646,7 @@
         <w:autoSpaceDN w:val="0"/>
         <w:adjustRightInd w:val="0"/>
         <w:spacing w:after="0"/>
+        <w:jc w:val="center"/>
         <w:rPr>
           <w:rFonts w:ascii="Calibri" w:hAnsi="Calibri" w:cs="Calibri"/>
           <w:color w:val="000000"/>
@@ -1725,30 +1726,6 @@
         <w:autoSpaceDE w:val="0"/>
         <w:autoSpaceDN w:val="0"/>
         <w:adjustRightInd w:val="0"/>
-        <w:spacing w:after="0"/>
-        <w:rPr>
-          <w:rFonts w:ascii="Calibri" w:hAnsi="Calibri" w:cs="Calibri"/>
-          <w:color w:val="000000"/>
-        </w:rPr>
-      </w:pPr>
-    </w:p>
-    <w:p>
-      <w:pPr>
-        <w:autoSpaceDE w:val="0"/>
-        <w:autoSpaceDN w:val="0"/>
-        <w:adjustRightInd w:val="0"/>
-        <w:spacing w:after="0"/>
-        <w:rPr>
-          <w:rFonts w:ascii="Calibri" w:hAnsi="Calibri" w:cs="Calibri"/>
-          <w:color w:val="000000"/>
-        </w:rPr>
-      </w:pPr>
-    </w:p>
-    <w:p>
-      <w:pPr>
-        <w:autoSpaceDE w:val="0"/>
-        <w:autoSpaceDN w:val="0"/>
-        <w:adjustRightInd w:val="0"/>
         <w:spacing w:after="0" w:line="240" w:lineRule="auto"/>
         <w:ind w:left="708" w:firstLine="708"/>
         <w:jc w:val="both"/>
@@ -1771,24 +1748,6 @@
         <w:ind w:left="708" w:firstLine="708"/>
         <w:jc w:val="both"/>
         <w:rPr>
-          <w:rFonts w:ascii="Arial" w:hAnsi="Arial" w:cs="Arial"/>
-          <w:b/>
-          <w:bCs/>
-          <w:color w:val="000000"/>
-          <w:sz w:val="24"/>
-          <w:szCs w:val="28"/>
-        </w:rPr>
-      </w:pPr>
-    </w:p>
-    <w:p>
-      <w:pPr>
-        <w:autoSpaceDE w:val="0"/>
-        <w:autoSpaceDN w:val="0"/>
-        <w:adjustRightInd w:val="0"/>
-        <w:spacing w:after="0" w:line="240" w:lineRule="auto"/>
-        <w:ind w:left="708" w:firstLine="708"/>
-        <w:jc w:val="both"/>
-        <w:rPr>
           <w:rFonts w:ascii="Calibri" w:hAnsi="Calibri" w:cs="Calibri"/>
           <w:color w:val="000000"/>
           <w:sz w:val="20"/>
@@ -1931,40 +1890,47 @@
           <w:rFonts w:ascii="Arial" w:hAnsi="Arial" w:cs="Arial"/>
           <w:color w:val="000000"/>
         </w:rPr>
+        <w:t>Os resultados obtidos, conforme mostra a figura 2, foram utilizados para executar os testes deste tópico.</w:t>
+      </w:r>
+    </w:p>
+    <w:p>
+      <w:pPr>
+        <w:autoSpaceDE w:val="0"/>
+        <w:autoSpaceDN w:val="0"/>
+        <w:adjustRightInd w:val="0"/>
+        <w:spacing w:after="0"/>
+        <w:ind w:left="1416"/>
+        <w:rPr>
+          <w:rFonts w:ascii="Arial" w:hAnsi="Arial" w:cs="Arial"/>
+          <w:color w:val="000000"/>
+        </w:rPr>
+      </w:pPr>
+    </w:p>
+    <w:p>
+      <w:pPr>
+        <w:autoSpaceDE w:val="0"/>
+        <w:autoSpaceDN w:val="0"/>
+        <w:adjustRightInd w:val="0"/>
+        <w:spacing w:after="0"/>
+        <w:jc w:val="center"/>
+        <w:rPr>
+          <w:rFonts w:ascii="Arial" w:hAnsi="Arial" w:cs="Arial"/>
+          <w:color w:val="000000"/>
+        </w:rPr>
+      </w:pPr>
+      <w:r>
+        <w:rPr>
+          <w:rFonts w:ascii="Arial" w:hAnsi="Arial" w:cs="Arial"/>
+          <w:noProof/>
+          <w:color w:val="000000"/>
+          <w:lang w:eastAsia="pt-BR"/>
+        </w:rPr>
         <w:lastRenderedPageBreak/>
-        <w:t>Os resultados obtidos, conforme mostra a figura 2, foram utilizados para executar os testes deste tópico.</w:t>
-      </w:r>
-    </w:p>
-    <w:p>
-      <w:pPr>
-        <w:autoSpaceDE w:val="0"/>
-        <w:autoSpaceDN w:val="0"/>
-        <w:adjustRightInd w:val="0"/>
-        <w:spacing w:after="0"/>
-        <w:rPr>
-          <w:rFonts w:ascii="Arial" w:hAnsi="Arial" w:cs="Arial"/>
-          <w:color w:val="000000"/>
-        </w:rPr>
-      </w:pPr>
-      <w:r>
-        <w:rPr>
-          <w:rFonts w:ascii="Arial" w:hAnsi="Arial" w:cs="Arial"/>
-          <w:color w:val="000000"/>
-        </w:rPr>
-        <w:t>.</w:t>
-      </w:r>
-      <w:r>
-        <w:rPr>
-          <w:rFonts w:ascii="Calibri" w:hAnsi="Calibri" w:cs="Calibri"/>
-          <w:noProof/>
-          <w:color w:val="000000"/>
-          <w:lang w:eastAsia="pt-BR"/>
-        </w:rPr>
         <w:drawing>
           <wp:inline distT="0" distB="0" distL="0" distR="0">
-            <wp:extent cx="5550964" cy="4133850"/>
-            <wp:effectExtent l="0" t="0" r="0" b="0"/>
-            <wp:docPr id="32" name="Imagem 32"/>
+            <wp:extent cx="2047875" cy="2590800"/>
+            <wp:effectExtent l="0" t="0" r="9525" b="0"/>
+            <wp:docPr id="1" name="Imagem 1"/>
             <wp:cNvGraphicFramePr>
               <a:graphicFrameLocks xmlns:a="http://schemas.openxmlformats.org/drawingml/2006/main" noChangeAspect="1"/>
             </wp:cNvGraphicFramePr>
@@ -1972,7 +1938,7 @@
               <a:graphicData uri="http://schemas.openxmlformats.org/drawingml/2006/picture">
                 <pic:pic xmlns:pic="http://schemas.openxmlformats.org/drawingml/2006/picture">
                   <pic:nvPicPr>
-                    <pic:cNvPr id="32" name="image2.JPG"/>
+                    <pic:cNvPr id="1" name="imagem2(Editada).jpg"/>
                     <pic:cNvPicPr/>
                   </pic:nvPicPr>
                   <pic:blipFill>
@@ -1990,7 +1956,7 @@
                   <pic:spPr>
                     <a:xfrm>
                       <a:off x="0" y="0"/>
-                      <a:ext cx="5569514" cy="4147665"/>
+                      <a:ext cx="2047875" cy="2590800"/>
                     </a:xfrm>
                     <a:prstGeom prst="rect">
                       <a:avLst/>
@@ -2018,24 +1984,11 @@
       <w:r>
         <w:rPr>
           <w:rFonts w:ascii="Arial" w:hAnsi="Arial" w:cs="Arial"/>
-          <w:b/>
           <w:bCs/>
           <w:color w:val="000000"/>
         </w:rPr>
         <w:t>Figura 2 - Resultado mapeamento diretórios do sistema</w:t>
       </w:r>
-    </w:p>
-    <w:p>
-      <w:pPr>
-        <w:autoSpaceDE w:val="0"/>
-        <w:autoSpaceDN w:val="0"/>
-        <w:adjustRightInd w:val="0"/>
-        <w:spacing w:after="0"/>
-        <w:rPr>
-          <w:rFonts w:ascii="Calibri" w:hAnsi="Calibri" w:cs="Calibri"/>
-          <w:color w:val="000000"/>
-        </w:rPr>
-      </w:pPr>
     </w:p>
     <w:p>
       <w:pPr>
@@ -2400,7 +2353,6 @@
           <w:iCs/>
           <w:color w:val="000000"/>
         </w:rPr>
-        <w:lastRenderedPageBreak/>
         <w:t>Espera-se que o sistema bloqueie o acesso.</w:t>
       </w:r>
     </w:p>
@@ -3235,6 +3187,7 @@
           <w:bCs/>
           <w:color w:val="000000"/>
         </w:rPr>
+        <w:lastRenderedPageBreak/>
         <w:t xml:space="preserve">Sessão de teste </w:t>
       </w:r>
       <w:r>
@@ -3958,6 +3911,7 @@
           <w:b/>
           <w:color w:val="000000"/>
         </w:rPr>
+        <w:lastRenderedPageBreak/>
         <w:t>Resultados esperados</w:t>
       </w:r>
     </w:p>
@@ -4538,133 +4492,133 @@
           <w:rFonts w:ascii="Arial" w:hAnsi="Arial" w:cs="Arial"/>
           <w:color w:val="000000"/>
         </w:rPr>
+        <w:t xml:space="preserve">Utilizar de forma automatizada o módulo Burp Spider da ferramenta Burp Suite para </w:t>
+      </w:r>
+      <w:r>
+        <w:rPr>
+          <w:rFonts w:ascii="Arial" w:hAnsi="Arial" w:cs="Arial"/>
+          <w:color w:val="000000"/>
+        </w:rPr>
+        <w:t>realizar um reconhecimento da a hierarquia de diretórios do sistema armazenados dentro do servidor a partir da URL da tela de</w:t>
+      </w:r>
+      <w:r>
+        <w:rPr>
+          <w:rFonts w:ascii="Arial" w:hAnsi="Arial" w:cs="Arial"/>
+          <w:color w:val="000000"/>
+        </w:rPr>
+        <w:t xml:space="preserve"> Login: IP_do_servidor/vacina/login.php. A partir dos resultados, verificar se foi possível ter acesso à hierarquia de pastas do sistema mesmo sem efetuar a requisição do login. Além disso, verificar se é possível ter acesso aos códigos da aplicação.</w:t>
+      </w:r>
+    </w:p>
+    <w:p>
+      <w:pPr>
+        <w:autoSpaceDE w:val="0"/>
+        <w:autoSpaceDN w:val="0"/>
+        <w:adjustRightInd w:val="0"/>
+        <w:spacing w:after="0"/>
+        <w:ind w:left="2124"/>
+        <w:rPr>
+          <w:rFonts w:ascii="Calibri" w:hAnsi="Calibri" w:cs="Calibri"/>
+          <w:color w:val="000000"/>
+        </w:rPr>
+      </w:pPr>
+    </w:p>
+    <w:p>
+      <w:pPr>
+        <w:autoSpaceDE w:val="0"/>
+        <w:autoSpaceDN w:val="0"/>
+        <w:adjustRightInd w:val="0"/>
+        <w:spacing w:after="0"/>
+        <w:ind w:left="2124"/>
+        <w:rPr>
+          <w:rFonts w:ascii="Calibri" w:hAnsi="Calibri" w:cs="Calibri"/>
+          <w:color w:val="000000"/>
+        </w:rPr>
+      </w:pPr>
+      <w:r>
+        <w:rPr>
+          <w:rFonts w:ascii="Arial" w:hAnsi="Arial" w:cs="Arial"/>
+          <w:b/>
+          <w:bCs/>
+          <w:color w:val="000000"/>
+        </w:rPr>
+        <w:t>Resultados</w:t>
+      </w:r>
+    </w:p>
+    <w:p>
+      <w:pPr>
+        <w:autoSpaceDE w:val="0"/>
+        <w:autoSpaceDN w:val="0"/>
+        <w:adjustRightInd w:val="0"/>
+        <w:spacing w:after="0"/>
+        <w:ind w:left="2124"/>
+        <w:rPr>
+          <w:rFonts w:ascii="Calibri" w:hAnsi="Calibri" w:cs="Calibri"/>
+          <w:color w:val="000000"/>
+        </w:rPr>
+      </w:pPr>
+    </w:p>
+    <w:p>
+      <w:pPr>
+        <w:autoSpaceDE w:val="0"/>
+        <w:autoSpaceDN w:val="0"/>
+        <w:adjustRightInd w:val="0"/>
+        <w:spacing w:after="0"/>
+        <w:ind w:left="2124"/>
+        <w:rPr>
+          <w:rFonts w:ascii="Calibri" w:hAnsi="Calibri" w:cs="Calibri"/>
+          <w:color w:val="000000"/>
+        </w:rPr>
+      </w:pPr>
+      <w:r>
+        <w:rPr>
+          <w:rFonts w:ascii="Arial" w:hAnsi="Arial" w:cs="Arial"/>
+          <w:b/>
+          <w:bCs/>
+          <w:color w:val="000000"/>
+        </w:rPr>
+        <w:t xml:space="preserve">Sessão de teste </w:t>
+      </w:r>
+      <w:r>
+        <w:rPr>
+          <w:rFonts w:ascii="Arial" w:hAnsi="Arial" w:cs="Arial"/>
+          <w:b/>
+          <w:bCs/>
+          <w:color w:val="000000"/>
+        </w:rPr>
+        <w:t>1</w:t>
+      </w:r>
+    </w:p>
+    <w:p>
+      <w:pPr>
+        <w:autoSpaceDE w:val="0"/>
+        <w:autoSpaceDN w:val="0"/>
+        <w:adjustRightInd w:val="0"/>
+        <w:spacing w:after="0"/>
+        <w:ind w:left="2124"/>
+        <w:rPr>
+          <w:rFonts w:ascii="Calibri" w:hAnsi="Calibri" w:cs="Calibri"/>
+          <w:color w:val="000000"/>
+        </w:rPr>
+      </w:pPr>
+    </w:p>
+    <w:p>
+      <w:pPr>
+        <w:autoSpaceDE w:val="0"/>
+        <w:autoSpaceDN w:val="0"/>
+        <w:adjustRightInd w:val="0"/>
+        <w:spacing w:after="0"/>
+        <w:ind w:left="2124"/>
+        <w:rPr>
+          <w:rFonts w:ascii="Arial" w:hAnsi="Arial" w:cs="Arial"/>
+          <w:color w:val="000000"/>
+        </w:rPr>
+      </w:pPr>
+      <w:r>
+        <w:rPr>
+          <w:rFonts w:ascii="Arial" w:hAnsi="Arial" w:cs="Arial"/>
+          <w:color w:val="000000"/>
+        </w:rPr>
         <w:lastRenderedPageBreak/>
-        <w:t xml:space="preserve">Utilizar de forma automatizada o módulo Burp Spider da ferramenta Burp Suite para </w:t>
-      </w:r>
-      <w:r>
-        <w:rPr>
-          <w:rFonts w:ascii="Arial" w:hAnsi="Arial" w:cs="Arial"/>
-          <w:color w:val="000000"/>
-        </w:rPr>
-        <w:t>realizar um reconhecimento da a hierarquia de diretórios do sistema armazenados dentro do servidor a partir da URL da tela de</w:t>
-      </w:r>
-      <w:r>
-        <w:rPr>
-          <w:rFonts w:ascii="Arial" w:hAnsi="Arial" w:cs="Arial"/>
-          <w:color w:val="000000"/>
-        </w:rPr>
-        <w:t xml:space="preserve"> Login: IP_do_servidor/vacina/login.php. A partir dos resultados, verificar se foi possível ter acesso à hierarquia de pastas do sistema mesmo sem efetuar a requisição do login. Além disso, verificar se é possível ter acesso aos códigos da aplicação.</w:t>
-      </w:r>
-    </w:p>
-    <w:p>
-      <w:pPr>
-        <w:autoSpaceDE w:val="0"/>
-        <w:autoSpaceDN w:val="0"/>
-        <w:adjustRightInd w:val="0"/>
-        <w:spacing w:after="0"/>
-        <w:ind w:left="2124"/>
-        <w:rPr>
-          <w:rFonts w:ascii="Calibri" w:hAnsi="Calibri" w:cs="Calibri"/>
-          <w:color w:val="000000"/>
-        </w:rPr>
-      </w:pPr>
-    </w:p>
-    <w:p>
-      <w:pPr>
-        <w:autoSpaceDE w:val="0"/>
-        <w:autoSpaceDN w:val="0"/>
-        <w:adjustRightInd w:val="0"/>
-        <w:spacing w:after="0"/>
-        <w:ind w:left="2124"/>
-        <w:rPr>
-          <w:rFonts w:ascii="Calibri" w:hAnsi="Calibri" w:cs="Calibri"/>
-          <w:color w:val="000000"/>
-        </w:rPr>
-      </w:pPr>
-      <w:r>
-        <w:rPr>
-          <w:rFonts w:ascii="Arial" w:hAnsi="Arial" w:cs="Arial"/>
-          <w:b/>
-          <w:bCs/>
-          <w:color w:val="000000"/>
-        </w:rPr>
-        <w:t>Resultados</w:t>
-      </w:r>
-    </w:p>
-    <w:p>
-      <w:pPr>
-        <w:autoSpaceDE w:val="0"/>
-        <w:autoSpaceDN w:val="0"/>
-        <w:adjustRightInd w:val="0"/>
-        <w:spacing w:after="0"/>
-        <w:ind w:left="2124"/>
-        <w:rPr>
-          <w:rFonts w:ascii="Calibri" w:hAnsi="Calibri" w:cs="Calibri"/>
-          <w:color w:val="000000"/>
-        </w:rPr>
-      </w:pPr>
-    </w:p>
-    <w:p>
-      <w:pPr>
-        <w:autoSpaceDE w:val="0"/>
-        <w:autoSpaceDN w:val="0"/>
-        <w:adjustRightInd w:val="0"/>
-        <w:spacing w:after="0"/>
-        <w:ind w:left="2124"/>
-        <w:rPr>
-          <w:rFonts w:ascii="Calibri" w:hAnsi="Calibri" w:cs="Calibri"/>
-          <w:color w:val="000000"/>
-        </w:rPr>
-      </w:pPr>
-      <w:r>
-        <w:rPr>
-          <w:rFonts w:ascii="Arial" w:hAnsi="Arial" w:cs="Arial"/>
-          <w:b/>
-          <w:bCs/>
-          <w:color w:val="000000"/>
-        </w:rPr>
-        <w:t xml:space="preserve">Sessão de teste </w:t>
-      </w:r>
-      <w:r>
-        <w:rPr>
-          <w:rFonts w:ascii="Arial" w:hAnsi="Arial" w:cs="Arial"/>
-          <w:b/>
-          <w:bCs/>
-          <w:color w:val="000000"/>
-        </w:rPr>
-        <w:t>1</w:t>
-      </w:r>
-    </w:p>
-    <w:p>
-      <w:pPr>
-        <w:autoSpaceDE w:val="0"/>
-        <w:autoSpaceDN w:val="0"/>
-        <w:adjustRightInd w:val="0"/>
-        <w:spacing w:after="0"/>
-        <w:ind w:left="2124"/>
-        <w:rPr>
-          <w:rFonts w:ascii="Calibri" w:hAnsi="Calibri" w:cs="Calibri"/>
-          <w:color w:val="000000"/>
-        </w:rPr>
-      </w:pPr>
-    </w:p>
-    <w:p>
-      <w:pPr>
-        <w:autoSpaceDE w:val="0"/>
-        <w:autoSpaceDN w:val="0"/>
-        <w:adjustRightInd w:val="0"/>
-        <w:spacing w:after="0"/>
-        <w:ind w:left="2124"/>
-        <w:rPr>
-          <w:rFonts w:ascii="Arial" w:hAnsi="Arial" w:cs="Arial"/>
-          <w:color w:val="000000"/>
-        </w:rPr>
-      </w:pPr>
-      <w:r>
-        <w:rPr>
-          <w:rFonts w:ascii="Arial" w:hAnsi="Arial" w:cs="Arial"/>
-          <w:color w:val="000000"/>
-        </w:rPr>
         <w:t xml:space="preserve">Acessar a página do Login utilizando a url </w:t>
       </w:r>
     </w:p>
@@ -4852,6 +4806,7 @@
         <w:autoSpaceDN w:val="0"/>
         <w:adjustRightInd w:val="0"/>
         <w:spacing w:after="0"/>
+        <w:jc w:val="center"/>
         <w:rPr>
           <w:rFonts w:ascii="Calibri" w:hAnsi="Calibri" w:cs="Calibri"/>
           <w:color w:val="000000"/>
@@ -4864,12 +4819,11 @@
           <w:color w:val="000000"/>
           <w:lang w:eastAsia="pt-BR"/>
         </w:rPr>
-        <w:lastRenderedPageBreak/>
         <w:drawing>
           <wp:inline distT="0" distB="0" distL="0" distR="0">
-            <wp:extent cx="5400040" cy="4681855"/>
-            <wp:effectExtent l="0" t="0" r="0" b="4445"/>
-            <wp:docPr id="35" name="Imagem 35"/>
+            <wp:extent cx="1809750" cy="1276350"/>
+            <wp:effectExtent l="0" t="0" r="0" b="0"/>
+            <wp:docPr id="2" name="Imagem 2"/>
             <wp:cNvGraphicFramePr>
               <a:graphicFrameLocks xmlns:a="http://schemas.openxmlformats.org/drawingml/2006/main" noChangeAspect="1"/>
             </wp:cNvGraphicFramePr>
@@ -4877,7 +4831,7 @@
               <a:graphicData uri="http://schemas.openxmlformats.org/drawingml/2006/picture">
                 <pic:pic xmlns:pic="http://schemas.openxmlformats.org/drawingml/2006/picture">
                   <pic:nvPicPr>
-                    <pic:cNvPr id="35" name="image3.jpg"/>
+                    <pic:cNvPr id="2" name="imagem3(Editada).jpg"/>
                     <pic:cNvPicPr/>
                   </pic:nvPicPr>
                   <pic:blipFill>
@@ -4895,7 +4849,7 @@
                   <pic:spPr>
                     <a:xfrm>
                       <a:off x="0" y="0"/>
-                      <a:ext cx="5400040" cy="4681855"/>
+                      <a:ext cx="1809750" cy="1276350"/>
                     </a:xfrm>
                     <a:prstGeom prst="rect">
                       <a:avLst/>
@@ -4950,32 +4904,6 @@
         <w:autoSpaceDE w:val="0"/>
         <w:autoSpaceDN w:val="0"/>
         <w:adjustRightInd w:val="0"/>
-        <w:spacing w:after="160" w:line="252" w:lineRule="auto"/>
-        <w:jc w:val="both"/>
-        <w:rPr>
-          <w:rFonts w:ascii="Calibri" w:hAnsi="Calibri" w:cs="Calibri"/>
-          <w:color w:val="000000"/>
-        </w:rPr>
-      </w:pPr>
-    </w:p>
-    <w:p>
-      <w:pPr>
-        <w:autoSpaceDE w:val="0"/>
-        <w:autoSpaceDN w:val="0"/>
-        <w:adjustRightInd w:val="0"/>
-        <w:spacing w:after="160" w:line="252" w:lineRule="auto"/>
-        <w:jc w:val="both"/>
-        <w:rPr>
-          <w:rFonts w:ascii="Calibri" w:hAnsi="Calibri" w:cs="Calibri"/>
-          <w:color w:val="000000"/>
-        </w:rPr>
-      </w:pPr>
-    </w:p>
-    <w:p>
-      <w:pPr>
-        <w:autoSpaceDE w:val="0"/>
-        <w:autoSpaceDN w:val="0"/>
-        <w:adjustRightInd w:val="0"/>
         <w:spacing w:after="0"/>
         <w:rPr>
           <w:rFonts w:ascii="Calibri" w:hAnsi="Calibri" w:cs="Calibri"/>
@@ -5314,7 +5242,6 @@
           <w:b/>
           <w:color w:val="000000"/>
         </w:rPr>
-        <w:lastRenderedPageBreak/>
         <w:t>Resultados esperados</w:t>
       </w:r>
     </w:p>
@@ -5963,7 +5890,6 @@
           <w:rFonts w:ascii="Arial" w:hAnsi="Arial" w:cs="Arial"/>
           <w:color w:val="000000"/>
         </w:rPr>
-        <w:lastRenderedPageBreak/>
         <w:t>Espera-se que o sistema realize</w:t>
       </w:r>
       <w:r>
@@ -6916,6 +6842,7 @@
           <w:color w:val="000000"/>
           <w:lang w:eastAsia="pt-BR"/>
         </w:rPr>
+        <w:lastRenderedPageBreak/>
         <w:drawing>
           <wp:inline distT="0" distB="0" distL="0" distR="0">
             <wp:extent cx="5400040" cy="3818255"/>
@@ -8278,30 +8205,6 @@
           <w:color w:val="000000"/>
         </w:rPr>
       </w:pPr>
-    </w:p>
-    <w:p>
-      <w:pPr>
-        <w:autoSpaceDE w:val="0"/>
-        <w:autoSpaceDN w:val="0"/>
-        <w:adjustRightInd w:val="0"/>
-        <w:spacing w:after="0"/>
-        <w:rPr>
-          <w:rFonts w:ascii="Calibri" w:hAnsi="Calibri" w:cs="Calibri"/>
-          <w:color w:val="000000"/>
-        </w:rPr>
-      </w:pPr>
-    </w:p>
-    <w:p>
-      <w:pPr>
-        <w:autoSpaceDE w:val="0"/>
-        <w:autoSpaceDN w:val="0"/>
-        <w:adjustRightInd w:val="0"/>
-        <w:spacing w:after="0"/>
-        <w:rPr>
-          <w:rFonts w:ascii="Calibri" w:hAnsi="Calibri" w:cs="Calibri"/>
-          <w:color w:val="000000"/>
-        </w:rPr>
-      </w:pPr>
       <w:r>
         <w:rPr>
           <w:rFonts w:ascii="Calibri" w:hAnsi="Calibri" w:cs="Calibri"/>
@@ -8309,7 +8212,6 @@
           <w:color w:val="000000"/>
           <w:lang w:eastAsia="pt-BR"/>
         </w:rPr>
-        <w:lastRenderedPageBreak/>
         <w:drawing>
           <wp:inline distT="0" distB="0" distL="0" distR="0">
             <wp:extent cx="5400040" cy="3758565"/>
@@ -8370,6 +8272,7 @@
           <w:rFonts w:ascii="Arial" w:hAnsi="Arial" w:cs="Arial"/>
           <w:color w:val="000000"/>
         </w:rPr>
+        <w:lastRenderedPageBreak/>
         <w:t>Figura 8 - Rota traçada pelo Tracerouter - Parte 2</w:t>
       </w:r>
     </w:p>
@@ -8599,7 +8502,6 @@
           <w:color w:val="000000"/>
           <w:lang w:eastAsia="pt-BR"/>
         </w:rPr>
-        <w:lastRenderedPageBreak/>
         <w:drawing>
           <wp:inline distT="0" distB="0" distL="0" distR="0">
             <wp:extent cx="5676900" cy="3851275"/>
@@ -8681,18 +8583,6 @@
         <w:autoSpaceDN w:val="0"/>
         <w:adjustRightInd w:val="0"/>
         <w:spacing w:after="0"/>
-        <w:rPr>
-          <w:rFonts w:ascii="Calibri" w:hAnsi="Calibri" w:cs="Calibri"/>
-          <w:color w:val="000000"/>
-        </w:rPr>
-      </w:pPr>
-    </w:p>
-    <w:p>
-      <w:pPr>
-        <w:autoSpaceDE w:val="0"/>
-        <w:autoSpaceDN w:val="0"/>
-        <w:adjustRightInd w:val="0"/>
-        <w:spacing w:after="0"/>
         <w:ind w:left="2124"/>
         <w:rPr>
           <w:rFonts w:ascii="Calibri" w:hAnsi="Calibri" w:cs="Calibri"/>
@@ -8877,7 +8767,6 @@
           <w:color w:val="000000"/>
           <w:lang w:eastAsia="pt-BR"/>
         </w:rPr>
-        <w:lastRenderedPageBreak/>
         <w:drawing>
           <wp:inline distT="0" distB="0" distL="0" distR="0">
             <wp:extent cx="5705475" cy="4083685"/>
@@ -9363,7 +9252,6 @@
           <w:rFonts w:ascii="Arial" w:hAnsi="Arial" w:cs="Arial"/>
           <w:color w:val="000000"/>
         </w:rPr>
-        <w:lastRenderedPageBreak/>
         <w:t xml:space="preserve">O exploit escolhido para testar o caso específico da porta RPC foi o </w:t>
       </w:r>
       <w:r>
@@ -10153,6 +10041,7 @@
           <w:rFonts w:ascii="Arial" w:hAnsi="Arial" w:cs="Arial"/>
           <w:color w:val="000000"/>
         </w:rPr>
+        <w:lastRenderedPageBreak/>
         <w:t>Tarefa realizada no dia 11/04</w:t>
       </w:r>
       <w:r>
@@ -10181,7 +10070,6 @@
           <w:rFonts w:ascii="Arial" w:hAnsi="Arial" w:cs="Arial"/>
           <w:color w:val="000000"/>
         </w:rPr>
-        <w:lastRenderedPageBreak/>
         <w:t xml:space="preserve">Duração: </w:t>
       </w:r>
       <w:r>
@@ -10541,26 +10429,6 @@
         </w:rPr>
         <w:t>ogin é acessada.</w:t>
       </w:r>
-      <w:r>
-        <w:rPr>
-          <w:rFonts w:ascii="Arial" w:hAnsi="Arial" w:cs="Arial"/>
-          <w:color w:val="000000"/>
-        </w:rPr>
-        <w:t xml:space="preserve"> </w:t>
-      </w:r>
-    </w:p>
-    <w:p>
-      <w:pPr>
-        <w:autoSpaceDE w:val="0"/>
-        <w:autoSpaceDN w:val="0"/>
-        <w:adjustRightInd w:val="0"/>
-        <w:spacing w:after="0"/>
-        <w:ind w:left="2124"/>
-        <w:rPr>
-          <w:rFonts w:ascii="Arial" w:hAnsi="Arial" w:cs="Arial"/>
-          <w:color w:val="000000"/>
-        </w:rPr>
-      </w:pPr>
       <w:r>
         <w:rPr>
           <w:rFonts w:ascii="Arial" w:hAnsi="Arial" w:cs="Arial"/>
@@ -10581,6 +10449,19 @@
           <w:color w:val="000000"/>
         </w:rPr>
       </w:pPr>
+    </w:p>
+    <w:p>
+      <w:pPr>
+        <w:autoSpaceDE w:val="0"/>
+        <w:autoSpaceDN w:val="0"/>
+        <w:adjustRightInd w:val="0"/>
+        <w:spacing w:after="160" w:line="252" w:lineRule="auto"/>
+        <w:jc w:val="center"/>
+        <w:rPr>
+          <w:rFonts w:ascii="Arial" w:hAnsi="Arial" w:cs="Arial"/>
+          <w:color w:val="000000"/>
+        </w:rPr>
+      </w:pPr>
       <w:r>
         <w:rPr>
           <w:rFonts w:ascii="Arial" w:hAnsi="Arial" w:cs="Arial"/>
@@ -10590,9 +10471,9 @@
         </w:rPr>
         <w:drawing>
           <wp:inline distT="0" distB="0" distL="0" distR="0">
-            <wp:extent cx="5400040" cy="4050030"/>
-            <wp:effectExtent l="0" t="0" r="0" b="7620"/>
-            <wp:docPr id="47" name="Imagem 47"/>
+            <wp:extent cx="3971925" cy="1276350"/>
+            <wp:effectExtent l="0" t="0" r="9525" b="0"/>
+            <wp:docPr id="3" name="Imagem 3"/>
             <wp:cNvGraphicFramePr>
               <a:graphicFrameLocks xmlns:a="http://schemas.openxmlformats.org/drawingml/2006/main" noChangeAspect="1"/>
             </wp:cNvGraphicFramePr>
@@ -10600,7 +10481,7 @@
               <a:graphicData uri="http://schemas.openxmlformats.org/drawingml/2006/picture">
                 <pic:pic xmlns:pic="http://schemas.openxmlformats.org/drawingml/2006/picture">
                   <pic:nvPicPr>
-                    <pic:cNvPr id="47" name="image11.jpeg"/>
+                    <pic:cNvPr id="3" name="imagem11(Editada).jpg"/>
                     <pic:cNvPicPr/>
                   </pic:nvPicPr>
                   <pic:blipFill>
@@ -10618,7 +10499,7 @@
                   <pic:spPr>
                     <a:xfrm>
                       <a:off x="0" y="0"/>
-                      <a:ext cx="5400040" cy="4050030"/>
+                      <a:ext cx="3971925" cy="1276350"/>
                     </a:xfrm>
                     <a:prstGeom prst="rect">
                       <a:avLst/>
@@ -10648,7 +10529,6 @@
           <w:rFonts w:ascii="Arial" w:hAnsi="Arial" w:cs="Arial"/>
           <w:color w:val="000000"/>
         </w:rPr>
-        <w:lastRenderedPageBreak/>
         <w:t>Figura 11-</w:t>
       </w:r>
       <w:r>
@@ -10860,6 +10740,7 @@
         <w:rPr>
           <w:rFonts w:ascii="Arial" w:eastAsia="Arial" w:hAnsi="Arial" w:cs="Arial"/>
         </w:rPr>
+        <w:lastRenderedPageBreak/>
         <w:t>“--cookie” utilizado para especificar um cookie de sessão válido a ser passado para o Sqlmap</w:t>
       </w:r>
       <w:r>
@@ -11097,19 +10978,6 @@
         <w:autoSpaceDN w:val="0"/>
         <w:adjustRightInd w:val="0"/>
         <w:spacing w:after="160" w:line="252" w:lineRule="auto"/>
-        <w:jc w:val="both"/>
-        <w:rPr>
-          <w:rFonts w:ascii="Arial" w:hAnsi="Arial" w:cs="Arial"/>
-          <w:color w:val="000000"/>
-        </w:rPr>
-      </w:pPr>
-    </w:p>
-    <w:p>
-      <w:pPr>
-        <w:autoSpaceDE w:val="0"/>
-        <w:autoSpaceDN w:val="0"/>
-        <w:adjustRightInd w:val="0"/>
-        <w:spacing w:after="160" w:line="252" w:lineRule="auto"/>
         <w:jc w:val="center"/>
         <w:rPr>
           <w:rFonts w:ascii="Arial" w:hAnsi="Arial" w:cs="Arial"/>
@@ -11143,26 +11011,6 @@
           <w:color w:val="000000"/>
         </w:rPr>
         <w:t>.</w:t>
-      </w:r>
-    </w:p>
-    <w:p>
-      <w:pPr>
-        <w:autoSpaceDE w:val="0"/>
-        <w:autoSpaceDN w:val="0"/>
-        <w:adjustRightInd w:val="0"/>
-        <w:spacing w:after="160" w:line="252" w:lineRule="auto"/>
-        <w:rPr>
-          <w:rFonts w:ascii="Arial" w:hAnsi="Arial" w:cs="Arial"/>
-          <w:color w:val="000000"/>
-        </w:rPr>
-      </w:pPr>
-      <w:r>
-        <w:rPr>
-          <w:rFonts w:ascii="Arial" w:hAnsi="Arial" w:cs="Arial"/>
-          <w:color w:val="000000"/>
-        </w:rPr>
-        <w:lastRenderedPageBreak/>
-        <w:t>REFAZER AS CONTAGENS DE IMAGENS DAQUI.</w:t>
       </w:r>
     </w:p>
     <w:p>
@@ -11372,6 +11220,7 @@
         <w:rPr>
           <w:rFonts w:ascii="Arial" w:hAnsi="Arial" w:cs="Arial"/>
         </w:rPr>
+        <w:lastRenderedPageBreak/>
         <w:t xml:space="preserve">“./sqlmap.py” </w:t>
       </w:r>
       <w:r>
@@ -11984,15 +11833,7 @@
           <w:rFonts w:ascii="Arial" w:hAnsi="Arial" w:cs="Arial"/>
           <w:color w:val="000000"/>
         </w:rPr>
-        <w:t xml:space="preserve">Após o problema de corrupção do sistema operacional do servidor de dados da aplicação, houve mudanças na arquitetura </w:t>
-      </w:r>
-      <w:r>
-        <w:rPr>
-          <w:rFonts w:ascii="Arial" w:hAnsi="Arial" w:cs="Arial"/>
-          <w:color w:val="000000"/>
-        </w:rPr>
-        <w:lastRenderedPageBreak/>
-        <w:t>do ambiente de testes. Então a máquina que hospeda a aplicação web também passou a hospedar a base de dados.</w:t>
+        <w:t>Após o problema de corrupção do sistema operacional do servidor de dados da aplicação, houve mudanças na arquitetura do ambiente de testes. Então a máquina que hospeda a aplicação web também passou a hospedar a base de dados.</w:t>
       </w:r>
     </w:p>
     <w:p>
@@ -12161,6 +12002,7 @@
           <w:rFonts w:ascii="Arial" w:hAnsi="Arial" w:cs="Arial"/>
           <w:color w:val="000000"/>
         </w:rPr>
+        <w:lastRenderedPageBreak/>
         <w:t>“-sV” é utilizado para realizar o SYN e buscar a versão do software rodando no momento.</w:t>
       </w:r>
     </w:p>
@@ -12352,7 +12194,7 @@
           <w:rFonts w:ascii="Arial" w:hAnsi="Arial" w:cs="Arial"/>
           <w:color w:val="000000"/>
         </w:rPr>
-        <w:t>Figura 15</w:t>
+        <w:t>Figura 13</w:t>
       </w:r>
       <w:r>
         <w:rPr>
@@ -12395,7 +12237,6 @@
           <w:bCs/>
           <w:color w:val="000000"/>
         </w:rPr>
-        <w:lastRenderedPageBreak/>
         <w:t>Pptp</w:t>
       </w:r>
       <w:r>
@@ -12603,6 +12444,7 @@
           <w:rFonts w:ascii="Arial" w:hAnsi="Arial" w:cs="Arial"/>
           <w:color w:val="000000"/>
         </w:rPr>
+        <w:lastRenderedPageBreak/>
         <w:t>“-p” indicará quais portas devem ser usadas no teste, o delimitador é “-”.</w:t>
       </w:r>
     </w:p>
@@ -12751,7 +12593,7 @@
           <w:rFonts w:ascii="Arial" w:hAnsi="Arial" w:cs="Arial"/>
           <w:color w:val="000000"/>
         </w:rPr>
-        <w:t>Figura 16</w:t>
+        <w:t>Figura 14</w:t>
       </w:r>
       <w:r>
         <w:rPr>
@@ -12916,7 +12758,6 @@
           <w:rFonts w:ascii="Arial" w:hAnsi="Arial" w:cs="Arial"/>
           <w:color w:val="000000"/>
         </w:rPr>
-        <w:lastRenderedPageBreak/>
         <w:t xml:space="preserve">Descobrir se os campos da tela de Cadastro Lotes de Vacinas são vulneráveis ao ataque XSS Armazenado. </w:t>
       </w:r>
     </w:p>
@@ -13133,6 +12974,7 @@
           <w:rFonts w:ascii="Arial" w:hAnsi="Arial" w:cs="Arial"/>
           <w:color w:val="000000"/>
         </w:rPr>
+        <w:lastRenderedPageBreak/>
         <w:t>Caso a aplicação não realize</w:t>
       </w:r>
       <w:r>
@@ -13347,7 +13189,7 @@
           <w:rFonts w:ascii="Arial" w:hAnsi="Arial" w:cs="Arial"/>
           <w:color w:val="000000"/>
         </w:rPr>
-        <w:t>Figura 17</w:t>
+        <w:t>Figura 15</w:t>
       </w:r>
       <w:r>
         <w:rPr>
@@ -13384,19 +13226,6 @@
         <w:spacing w:after="0"/>
         <w:ind w:left="2124"/>
         <w:rPr>
-          <w:rFonts w:ascii="Calibri" w:hAnsi="Calibri" w:cs="Calibri"/>
-          <w:color w:val="000000"/>
-        </w:rPr>
-      </w:pPr>
-    </w:p>
-    <w:p>
-      <w:pPr>
-        <w:autoSpaceDE w:val="0"/>
-        <w:autoSpaceDN w:val="0"/>
-        <w:adjustRightInd w:val="0"/>
-        <w:spacing w:after="0"/>
-        <w:ind w:left="2124"/>
-        <w:rPr>
           <w:rFonts w:ascii="Arial" w:hAnsi="Arial" w:cs="Arial"/>
           <w:b/>
           <w:bCs/>
@@ -13608,6 +13437,7 @@
           <w:rFonts w:ascii="Arial" w:hAnsi="Arial" w:cs="Arial"/>
           <w:color w:val="000000"/>
         </w:rPr>
+        <w:lastRenderedPageBreak/>
         <w:t>1. Utilizar o Metasploit para abrir um listener na porta 444 da máquina virtual onde o Kali Linux está hospedado, usando o exploit disponível em Auxiliary/Multi/Handler;</w:t>
       </w:r>
     </w:p>
@@ -14179,7 +14009,6 @@
           <w:color w:val="000000"/>
           <w:lang w:val="en-US"/>
         </w:rPr>
-        <w:lastRenderedPageBreak/>
         <w:t>if(!curl_exec($curl)){</w:t>
       </w:r>
     </w:p>
@@ -14361,6 +14190,7 @@
           <w:bCs/>
           <w:color w:val="000000"/>
         </w:rPr>
+        <w:lastRenderedPageBreak/>
         <w:t>Sessão de teste</w:t>
       </w:r>
       <w:r>
@@ -14890,8 +14720,6 @@
         </w:rPr>
         <w:t xml:space="preserve">não </w:t>
       </w:r>
-      <w:bookmarkStart w:id="0" w:name="_GoBack"/>
-      <w:bookmarkEnd w:id="0"/>
       <w:r>
         <w:rPr>
           <w:rFonts w:ascii="Arial" w:hAnsi="Arial" w:cs="Arial"/>
@@ -15120,7 +14948,6 @@
           <w:rFonts w:ascii="Arial" w:hAnsi="Arial" w:cs="Arial"/>
           <w:color w:val="000000"/>
         </w:rPr>
-        <w:lastRenderedPageBreak/>
         <w:t>Tentar realizar consultas não autorizadas no banco de dados por meio da injeção de SQL nos campos da tela de Cadastro Lotes de Vacinas.</w:t>
       </w:r>
     </w:p>
@@ -15273,6 +15100,7 @@
           <w:rFonts w:ascii="Arial" w:hAnsi="Arial" w:cs="Arial"/>
           <w:color w:val="000000"/>
         </w:rPr>
+        <w:lastRenderedPageBreak/>
         <w:t xml:space="preserve">O uso de aspas simples aqui é o teste mais básico de vulnerabilidade de um campo para SQL Injection. Imagina-se que haja por baixo uma instrução SQL que possua </w:t>
       </w:r>
     </w:p>
@@ -15777,218 +15605,218 @@
           <w:b/>
           <w:color w:val="000000"/>
         </w:rPr>
+        <w:t>Resultados esperados</w:t>
+      </w:r>
+    </w:p>
+    <w:p>
+      <w:pPr>
+        <w:autoSpaceDE w:val="0"/>
+        <w:autoSpaceDN w:val="0"/>
+        <w:adjustRightInd w:val="0"/>
+        <w:spacing w:after="0"/>
+        <w:ind w:left="2124"/>
+        <w:rPr>
+          <w:rFonts w:ascii="Arial" w:hAnsi="Arial" w:cs="Arial"/>
+          <w:color w:val="000000"/>
+        </w:rPr>
+      </w:pPr>
+      <w:r>
+        <w:rPr>
+          <w:rFonts w:ascii="Arial" w:hAnsi="Arial" w:cs="Arial"/>
+          <w:color w:val="000000"/>
+        </w:rPr>
+        <w:t>Espera-se que a aplicação faça o tratamento do</w:t>
+      </w:r>
+      <w:r>
+        <w:rPr>
+          <w:rFonts w:ascii="Arial" w:hAnsi="Arial" w:cs="Arial"/>
+          <w:color w:val="000000"/>
+        </w:rPr>
+        <w:t>s</w:t>
+      </w:r>
+      <w:r>
+        <w:rPr>
+          <w:rFonts w:ascii="Arial" w:hAnsi="Arial" w:cs="Arial"/>
+          <w:color w:val="000000"/>
+        </w:rPr>
+        <w:t xml:space="preserve"> parâmetro</w:t>
+      </w:r>
+      <w:r>
+        <w:rPr>
+          <w:rFonts w:ascii="Arial" w:hAnsi="Arial" w:cs="Arial"/>
+          <w:color w:val="000000"/>
+        </w:rPr>
+        <w:t>s</w:t>
+      </w:r>
+      <w:r>
+        <w:rPr>
+          <w:rFonts w:ascii="Arial" w:hAnsi="Arial" w:cs="Arial"/>
+          <w:color w:val="000000"/>
+        </w:rPr>
+        <w:t>.</w:t>
+      </w:r>
+    </w:p>
+    <w:p>
+      <w:pPr>
+        <w:autoSpaceDE w:val="0"/>
+        <w:autoSpaceDN w:val="0"/>
+        <w:adjustRightInd w:val="0"/>
+        <w:spacing w:after="0"/>
+        <w:ind w:left="2124"/>
+        <w:rPr>
+          <w:rFonts w:ascii="Calibri" w:hAnsi="Calibri" w:cs="Calibri"/>
+          <w:color w:val="000000"/>
+        </w:rPr>
+      </w:pPr>
+    </w:p>
+    <w:p>
+      <w:pPr>
+        <w:autoSpaceDE w:val="0"/>
+        <w:autoSpaceDN w:val="0"/>
+        <w:adjustRightInd w:val="0"/>
+        <w:spacing w:after="0"/>
+        <w:ind w:left="2124"/>
+        <w:rPr>
+          <w:rFonts w:ascii="Calibri" w:hAnsi="Calibri" w:cs="Calibri"/>
+          <w:color w:val="000000"/>
+        </w:rPr>
+      </w:pPr>
+      <w:r>
+        <w:rPr>
+          <w:rFonts w:ascii="Arial" w:hAnsi="Arial" w:cs="Arial"/>
+          <w:b/>
+          <w:bCs/>
+          <w:color w:val="000000"/>
+        </w:rPr>
+        <w:t>Resultado</w:t>
+      </w:r>
+      <w:r>
+        <w:rPr>
+          <w:rFonts w:ascii="Arial" w:hAnsi="Arial" w:cs="Arial"/>
+          <w:color w:val="000000"/>
+        </w:rPr>
+        <w:t xml:space="preserve">: Erro na ferramenta. </w:t>
+      </w:r>
+      <w:r>
+        <w:rPr>
+          <w:rFonts w:ascii="Arial" w:hAnsi="Arial" w:cs="Arial"/>
+          <w:color w:val="000000"/>
+        </w:rPr>
+        <w:t>O Sqlmap não reconhece o parâmetro, que está no arquivo indicado no comando.</w:t>
+      </w:r>
+    </w:p>
+    <w:p>
+      <w:pPr>
+        <w:autoSpaceDE w:val="0"/>
+        <w:autoSpaceDN w:val="0"/>
+        <w:adjustRightInd w:val="0"/>
+        <w:spacing w:after="0"/>
+        <w:ind w:left="2124"/>
+        <w:rPr>
+          <w:rFonts w:ascii="Arial" w:hAnsi="Arial" w:cs="Arial"/>
+          <w:b/>
+          <w:bCs/>
+        </w:rPr>
+      </w:pPr>
+    </w:p>
+    <w:p>
+      <w:pPr>
+        <w:autoSpaceDE w:val="0"/>
+        <w:autoSpaceDN w:val="0"/>
+        <w:adjustRightInd w:val="0"/>
+        <w:spacing w:after="0"/>
+        <w:ind w:left="2124"/>
+        <w:rPr>
+          <w:rFonts w:ascii="Calibri" w:hAnsi="Calibri" w:cs="Calibri"/>
+        </w:rPr>
+      </w:pPr>
+      <w:r>
+        <w:rPr>
+          <w:rFonts w:ascii="Arial" w:hAnsi="Arial" w:cs="Arial"/>
+          <w:b/>
+          <w:bCs/>
+        </w:rPr>
+        <w:t>Sessão de teste</w:t>
+      </w:r>
+      <w:r>
+        <w:rPr>
+          <w:rFonts w:ascii="Arial" w:hAnsi="Arial" w:cs="Arial"/>
+          <w:b/>
+          <w:bCs/>
+        </w:rPr>
+        <w:t xml:space="preserve"> 3</w:t>
+      </w:r>
+    </w:p>
+    <w:p>
+      <w:pPr>
+        <w:autoSpaceDE w:val="0"/>
+        <w:autoSpaceDN w:val="0"/>
+        <w:adjustRightInd w:val="0"/>
+        <w:spacing w:after="0"/>
+        <w:ind w:left="2124"/>
+        <w:rPr>
+          <w:rFonts w:ascii="Calibri" w:hAnsi="Calibri" w:cs="Calibri"/>
+        </w:rPr>
+      </w:pPr>
+      <w:r>
+        <w:rPr>
+          <w:rFonts w:ascii="Arial" w:hAnsi="Arial" w:cs="Arial"/>
+        </w:rPr>
+        <w:t>Alterar o comando</w:t>
+      </w:r>
+      <w:r>
+        <w:rPr>
+          <w:rFonts w:ascii="Arial" w:hAnsi="Arial" w:cs="Arial"/>
+        </w:rPr>
+        <w:t xml:space="preserve"> utilizado na </w:t>
+      </w:r>
+      <w:r>
+        <w:rPr>
+          <w:rFonts w:ascii="Arial" w:hAnsi="Arial" w:cs="Arial"/>
+        </w:rPr>
+        <w:t>Sessão de teste</w:t>
+      </w:r>
+      <w:r>
+        <w:rPr>
+          <w:rFonts w:ascii="Arial" w:hAnsi="Arial" w:cs="Arial"/>
+        </w:rPr>
+        <w:t xml:space="preserve"> 2</w:t>
+      </w:r>
+      <w:r>
+        <w:rPr>
+          <w:rFonts w:ascii="Arial" w:hAnsi="Arial" w:cs="Arial"/>
+        </w:rPr>
+        <w:t xml:space="preserve"> para incluir o parâmetro solicitado pela ferramenta.</w:t>
+      </w:r>
+    </w:p>
+    <w:p>
+      <w:pPr>
+        <w:autoSpaceDE w:val="0"/>
+        <w:autoSpaceDN w:val="0"/>
+        <w:adjustRightInd w:val="0"/>
+        <w:spacing w:after="0"/>
+        <w:ind w:left="2124"/>
+        <w:rPr>
+          <w:rFonts w:ascii="Calibri" w:hAnsi="Calibri" w:cs="Calibri"/>
+        </w:rPr>
+      </w:pPr>
+    </w:p>
+    <w:p>
+      <w:pPr>
+        <w:autoSpaceDE w:val="0"/>
+        <w:autoSpaceDN w:val="0"/>
+        <w:adjustRightInd w:val="0"/>
+        <w:spacing w:after="0"/>
+        <w:ind w:left="2124"/>
+        <w:rPr>
+          <w:rFonts w:ascii="Calibri" w:hAnsi="Calibri" w:cs="Calibri"/>
+        </w:rPr>
+      </w:pPr>
+      <w:r>
+        <w:rPr>
+          <w:rFonts w:ascii="Arial" w:hAnsi="Arial" w:cs="Arial"/>
+        </w:rPr>
         <w:lastRenderedPageBreak/>
-        <w:t>Resultados esperados</w:t>
-      </w:r>
-    </w:p>
-    <w:p>
-      <w:pPr>
-        <w:autoSpaceDE w:val="0"/>
-        <w:autoSpaceDN w:val="0"/>
-        <w:adjustRightInd w:val="0"/>
-        <w:spacing w:after="0"/>
-        <w:ind w:left="2124"/>
-        <w:rPr>
-          <w:rFonts w:ascii="Arial" w:hAnsi="Arial" w:cs="Arial"/>
-          <w:color w:val="000000"/>
-        </w:rPr>
-      </w:pPr>
-      <w:r>
-        <w:rPr>
-          <w:rFonts w:ascii="Arial" w:hAnsi="Arial" w:cs="Arial"/>
-          <w:color w:val="000000"/>
-        </w:rPr>
-        <w:t>Espera-se que a aplicação faça o tratamento do</w:t>
-      </w:r>
-      <w:r>
-        <w:rPr>
-          <w:rFonts w:ascii="Arial" w:hAnsi="Arial" w:cs="Arial"/>
-          <w:color w:val="000000"/>
-        </w:rPr>
-        <w:t>s</w:t>
-      </w:r>
-      <w:r>
-        <w:rPr>
-          <w:rFonts w:ascii="Arial" w:hAnsi="Arial" w:cs="Arial"/>
-          <w:color w:val="000000"/>
-        </w:rPr>
-        <w:t xml:space="preserve"> parâmetro</w:t>
-      </w:r>
-      <w:r>
-        <w:rPr>
-          <w:rFonts w:ascii="Arial" w:hAnsi="Arial" w:cs="Arial"/>
-          <w:color w:val="000000"/>
-        </w:rPr>
-        <w:t>s</w:t>
-      </w:r>
-      <w:r>
-        <w:rPr>
-          <w:rFonts w:ascii="Arial" w:hAnsi="Arial" w:cs="Arial"/>
-          <w:color w:val="000000"/>
-        </w:rPr>
-        <w:t>.</w:t>
-      </w:r>
-    </w:p>
-    <w:p>
-      <w:pPr>
-        <w:autoSpaceDE w:val="0"/>
-        <w:autoSpaceDN w:val="0"/>
-        <w:adjustRightInd w:val="0"/>
-        <w:spacing w:after="0"/>
-        <w:ind w:left="2124"/>
-        <w:rPr>
-          <w:rFonts w:ascii="Calibri" w:hAnsi="Calibri" w:cs="Calibri"/>
-          <w:color w:val="000000"/>
-        </w:rPr>
-      </w:pPr>
-    </w:p>
-    <w:p>
-      <w:pPr>
-        <w:autoSpaceDE w:val="0"/>
-        <w:autoSpaceDN w:val="0"/>
-        <w:adjustRightInd w:val="0"/>
-        <w:spacing w:after="0"/>
-        <w:ind w:left="2124"/>
-        <w:rPr>
-          <w:rFonts w:ascii="Calibri" w:hAnsi="Calibri" w:cs="Calibri"/>
-          <w:color w:val="000000"/>
-        </w:rPr>
-      </w:pPr>
-      <w:r>
-        <w:rPr>
-          <w:rFonts w:ascii="Arial" w:hAnsi="Arial" w:cs="Arial"/>
-          <w:b/>
-          <w:bCs/>
-          <w:color w:val="000000"/>
-        </w:rPr>
-        <w:t>Resultado</w:t>
-      </w:r>
-      <w:r>
-        <w:rPr>
-          <w:rFonts w:ascii="Arial" w:hAnsi="Arial" w:cs="Arial"/>
-          <w:color w:val="000000"/>
-        </w:rPr>
-        <w:t xml:space="preserve">: Erro na ferramenta. </w:t>
-      </w:r>
-      <w:r>
-        <w:rPr>
-          <w:rFonts w:ascii="Arial" w:hAnsi="Arial" w:cs="Arial"/>
-          <w:color w:val="000000"/>
-        </w:rPr>
-        <w:t>O Sqlmap não reconhece o parâmetro, que está no arquivo indicado no comando.</w:t>
-      </w:r>
-    </w:p>
-    <w:p>
-      <w:pPr>
-        <w:autoSpaceDE w:val="0"/>
-        <w:autoSpaceDN w:val="0"/>
-        <w:adjustRightInd w:val="0"/>
-        <w:spacing w:after="0"/>
-        <w:ind w:left="2124"/>
-        <w:rPr>
-          <w:rFonts w:ascii="Arial" w:hAnsi="Arial" w:cs="Arial"/>
-          <w:b/>
-          <w:bCs/>
-        </w:rPr>
-      </w:pPr>
-    </w:p>
-    <w:p>
-      <w:pPr>
-        <w:autoSpaceDE w:val="0"/>
-        <w:autoSpaceDN w:val="0"/>
-        <w:adjustRightInd w:val="0"/>
-        <w:spacing w:after="0"/>
-        <w:ind w:left="2124"/>
-        <w:rPr>
-          <w:rFonts w:ascii="Calibri" w:hAnsi="Calibri" w:cs="Calibri"/>
-        </w:rPr>
-      </w:pPr>
-      <w:r>
-        <w:rPr>
-          <w:rFonts w:ascii="Arial" w:hAnsi="Arial" w:cs="Arial"/>
-          <w:b/>
-          <w:bCs/>
-        </w:rPr>
-        <w:t>Sessão de teste</w:t>
-      </w:r>
-      <w:r>
-        <w:rPr>
-          <w:rFonts w:ascii="Arial" w:hAnsi="Arial" w:cs="Arial"/>
-          <w:b/>
-          <w:bCs/>
-        </w:rPr>
-        <w:t xml:space="preserve"> 3</w:t>
-      </w:r>
-    </w:p>
-    <w:p>
-      <w:pPr>
-        <w:autoSpaceDE w:val="0"/>
-        <w:autoSpaceDN w:val="0"/>
-        <w:adjustRightInd w:val="0"/>
-        <w:spacing w:after="0"/>
-        <w:ind w:left="2124"/>
-        <w:rPr>
-          <w:rFonts w:ascii="Calibri" w:hAnsi="Calibri" w:cs="Calibri"/>
-        </w:rPr>
-      </w:pPr>
-      <w:r>
-        <w:rPr>
-          <w:rFonts w:ascii="Arial" w:hAnsi="Arial" w:cs="Arial"/>
-        </w:rPr>
-        <w:t>Alterar o comando</w:t>
-      </w:r>
-      <w:r>
-        <w:rPr>
-          <w:rFonts w:ascii="Arial" w:hAnsi="Arial" w:cs="Arial"/>
-        </w:rPr>
-        <w:t xml:space="preserve"> utilizado na </w:t>
-      </w:r>
-      <w:r>
-        <w:rPr>
-          <w:rFonts w:ascii="Arial" w:hAnsi="Arial" w:cs="Arial"/>
-        </w:rPr>
-        <w:t>Sessão de teste</w:t>
-      </w:r>
-      <w:r>
-        <w:rPr>
-          <w:rFonts w:ascii="Arial" w:hAnsi="Arial" w:cs="Arial"/>
-        </w:rPr>
-        <w:t xml:space="preserve"> 2</w:t>
-      </w:r>
-      <w:r>
-        <w:rPr>
-          <w:rFonts w:ascii="Arial" w:hAnsi="Arial" w:cs="Arial"/>
-        </w:rPr>
-        <w:t xml:space="preserve"> para incluir o parâmetro solicitado pela ferramenta.</w:t>
-      </w:r>
-    </w:p>
-    <w:p>
-      <w:pPr>
-        <w:autoSpaceDE w:val="0"/>
-        <w:autoSpaceDN w:val="0"/>
-        <w:adjustRightInd w:val="0"/>
-        <w:spacing w:after="0"/>
-        <w:ind w:left="2124"/>
-        <w:rPr>
-          <w:rFonts w:ascii="Calibri" w:hAnsi="Calibri" w:cs="Calibri"/>
-        </w:rPr>
-      </w:pPr>
-    </w:p>
-    <w:p>
-      <w:pPr>
-        <w:autoSpaceDE w:val="0"/>
-        <w:autoSpaceDN w:val="0"/>
-        <w:adjustRightInd w:val="0"/>
-        <w:spacing w:after="0"/>
-        <w:ind w:left="2124"/>
-        <w:rPr>
-          <w:rFonts w:ascii="Calibri" w:hAnsi="Calibri" w:cs="Calibri"/>
-        </w:rPr>
-      </w:pPr>
-      <w:r>
-        <w:rPr>
-          <w:rFonts w:ascii="Arial" w:hAnsi="Arial" w:cs="Arial"/>
-        </w:rPr>
         <w:t>O comando do Sqlm</w:t>
       </w:r>
       <w:r>
@@ -16407,7 +16235,19 @@
         <w:rPr>
           <w:rFonts w:ascii="Arial" w:hAnsi="Arial" w:cs="Arial"/>
         </w:rPr>
-        <w:t xml:space="preserve"> para teste de injeção SQL não é injetável conforme mostra a figura 17.</w:t>
+        <w:t xml:space="preserve"> para teste de injeção SQL não é injet</w:t>
+      </w:r>
+      <w:r>
+        <w:rPr>
+          <w:rFonts w:ascii="Arial" w:hAnsi="Arial" w:cs="Arial"/>
+        </w:rPr>
+        <w:t>ável conforme mostra a figura 16</w:t>
+      </w:r>
+      <w:r>
+        <w:rPr>
+          <w:rFonts w:ascii="Arial" w:hAnsi="Arial" w:cs="Arial"/>
+        </w:rPr>
+        <w:t>.</w:t>
       </w:r>
     </w:p>
     <w:p>
@@ -16465,7 +16305,6 @@
           <w:noProof/>
           <w:lang w:eastAsia="pt-BR"/>
         </w:rPr>
-        <w:lastRenderedPageBreak/>
         <w:drawing>
           <wp:inline distT="0" distB="0" distL="0" distR="0">
             <wp:extent cx="5400040" cy="4133850"/>
@@ -16524,7 +16363,7 @@
         <w:rPr>
           <w:rFonts w:ascii="Arial" w:hAnsi="Arial" w:cs="Arial"/>
         </w:rPr>
-        <w:t>Figura 18</w:t>
+        <w:t>Figura 16</w:t>
       </w:r>
       <w:r>
         <w:rPr>
@@ -17007,7 +16846,6 @@
           <w:b/>
           <w:bCs/>
         </w:rPr>
-        <w:lastRenderedPageBreak/>
         <w:t xml:space="preserve">Resultado: </w:t>
       </w:r>
       <w:r>
@@ -17041,7 +16879,19 @@
         <w:rPr>
           <w:rFonts w:ascii="Arial" w:hAnsi="Arial" w:cs="Arial"/>
         </w:rPr>
-        <w:t>para teste de injeção SQL não é injetável conforme mostra a figura 18.</w:t>
+        <w:t>para teste de injeção SQL não é injet</w:t>
+      </w:r>
+      <w:r>
+        <w:rPr>
+          <w:rFonts w:ascii="Arial" w:hAnsi="Arial" w:cs="Arial"/>
+        </w:rPr>
+        <w:t>ável conforme mostra a figura 17</w:t>
+      </w:r>
+      <w:r>
+        <w:rPr>
+          <w:rFonts w:ascii="Arial" w:hAnsi="Arial" w:cs="Arial"/>
+        </w:rPr>
+        <w:t>.</w:t>
       </w:r>
     </w:p>
     <w:p>
@@ -17118,7 +16968,8 @@
         <w:rPr>
           <w:rFonts w:ascii="Arial" w:hAnsi="Arial" w:cs="Arial"/>
         </w:rPr>
-        <w:t>Figura 19</w:t>
+        <w:lastRenderedPageBreak/>
+        <w:t>Figura 17</w:t>
       </w:r>
       <w:r>
         <w:rPr>
@@ -17574,7 +17425,6 @@
           <w:b/>
           <w:bCs/>
         </w:rPr>
-        <w:lastRenderedPageBreak/>
         <w:t>Resultado</w:t>
       </w:r>
       <w:r>
@@ -17616,19 +17466,20 @@
         <w:rPr>
           <w:rFonts w:ascii="Arial" w:hAnsi="Arial" w:cs="Arial"/>
         </w:rPr>
-        <w:t>escolhido para teste de injeção SQL não é injetável conforme mostra a figura 19.</w:t>
-      </w:r>
-    </w:p>
-    <w:p>
-      <w:pPr>
-        <w:autoSpaceDE w:val="0"/>
-        <w:autoSpaceDN w:val="0"/>
-        <w:adjustRightInd w:val="0"/>
-        <w:spacing w:after="0"/>
-        <w:rPr>
-          <w:rFonts w:ascii="Calibri" w:hAnsi="Calibri" w:cs="Calibri"/>
-        </w:rPr>
-      </w:pPr>
+        <w:t>escolhido para teste de injeção SQL não é injet</w:t>
+      </w:r>
+      <w:r>
+        <w:rPr>
+          <w:rFonts w:ascii="Arial" w:hAnsi="Arial" w:cs="Arial"/>
+        </w:rPr>
+        <w:t>ável conforme mostra a figura 18</w:t>
+      </w:r>
+      <w:r>
+        <w:rPr>
+          <w:rFonts w:ascii="Arial" w:hAnsi="Arial" w:cs="Arial"/>
+        </w:rPr>
+        <w:t>.</w:t>
+      </w:r>
     </w:p>
     <w:p>
       <w:pPr>
@@ -17657,6 +17508,7 @@
           <w:noProof/>
           <w:lang w:eastAsia="pt-BR"/>
         </w:rPr>
+        <w:lastRenderedPageBreak/>
         <w:drawing>
           <wp:inline distT="0" distB="0" distL="0" distR="0">
             <wp:extent cx="5400040" cy="4112260"/>
@@ -17715,7 +17567,7 @@
         <w:rPr>
           <w:rFonts w:ascii="Arial" w:hAnsi="Arial" w:cs="Arial"/>
         </w:rPr>
-        <w:t>Figura 20</w:t>
+        <w:t>Figura 18</w:t>
       </w:r>
       <w:r>
         <w:rPr>
@@ -18152,7 +18004,6 @@
           <w:b/>
           <w:bCs/>
         </w:rPr>
-        <w:lastRenderedPageBreak/>
         <w:t>Resultado</w:t>
       </w:r>
       <w:r>
@@ -18194,7 +18045,19 @@
         <w:rPr>
           <w:rFonts w:ascii="Arial" w:hAnsi="Arial" w:cs="Arial"/>
         </w:rPr>
-        <w:t>escolhido para teste de injeção SQL não é injetável conforme mostra a figura 20.</w:t>
+        <w:t>escolhido para teste de injeção SQL não é injet</w:t>
+      </w:r>
+      <w:r>
+        <w:rPr>
+          <w:rFonts w:ascii="Arial" w:hAnsi="Arial" w:cs="Arial"/>
+        </w:rPr>
+        <w:t>ável conforme mostra a figura 19</w:t>
+      </w:r>
+      <w:r>
+        <w:rPr>
+          <w:rFonts w:ascii="Arial" w:hAnsi="Arial" w:cs="Arial"/>
+        </w:rPr>
+        <w:t>.</w:t>
       </w:r>
     </w:p>
     <w:p>
@@ -18213,6 +18076,7 @@
           <w:noProof/>
           <w:lang w:eastAsia="pt-BR"/>
         </w:rPr>
+        <w:lastRenderedPageBreak/>
         <w:drawing>
           <wp:inline distT="0" distB="0" distL="0" distR="0">
             <wp:extent cx="5400040" cy="4126865"/>
@@ -18271,7 +18135,7 @@
         <w:rPr>
           <w:rFonts w:ascii="Arial" w:hAnsi="Arial" w:cs="Arial"/>
         </w:rPr>
-        <w:t>Figura 21</w:t>
+        <w:t>Figura 19</w:t>
       </w:r>
       <w:r>
         <w:rPr>
@@ -18755,7 +18619,6 @@
           <w:b/>
           <w:bCs/>
         </w:rPr>
-        <w:lastRenderedPageBreak/>
         <w:t>Resultado</w:t>
       </w:r>
       <w:r>
@@ -18797,7 +18660,19 @@
         <w:rPr>
           <w:rFonts w:ascii="Arial" w:hAnsi="Arial" w:cs="Arial"/>
         </w:rPr>
-        <w:t>escolhido para teste de injeção SQL não é injetável conforme mostra a figura 21.</w:t>
+        <w:t>escolhido para teste de injeção SQL não é injet</w:t>
+      </w:r>
+      <w:r>
+        <w:rPr>
+          <w:rFonts w:ascii="Arial" w:hAnsi="Arial" w:cs="Arial"/>
+        </w:rPr>
+        <w:t>ável conforme mostra a figura 20</w:t>
+      </w:r>
+      <w:r>
+        <w:rPr>
+          <w:rFonts w:ascii="Arial" w:hAnsi="Arial" w:cs="Arial"/>
+        </w:rPr>
+        <w:t>.</w:t>
       </w:r>
     </w:p>
     <w:p>
@@ -18816,6 +18691,7 @@
           <w:noProof/>
           <w:lang w:eastAsia="pt-BR"/>
         </w:rPr>
+        <w:lastRenderedPageBreak/>
         <w:drawing>
           <wp:inline distT="0" distB="0" distL="0" distR="0">
             <wp:extent cx="5400040" cy="4058285"/>
@@ -18874,7 +18750,7 @@
         <w:rPr>
           <w:rFonts w:ascii="Arial" w:hAnsi="Arial" w:cs="Arial"/>
         </w:rPr>
-        <w:t>Figura 22</w:t>
+        <w:t>Figura 20</w:t>
       </w:r>
       <w:r>
         <w:rPr>
@@ -19388,6 +19264,7 @@
           <w:b/>
           <w:bCs/>
         </w:rPr>
+        <w:lastRenderedPageBreak/>
         <w:t>Resultado</w:t>
       </w:r>
       <w:r>
@@ -20087,20 +19964,26 @@
         <w:rPr>
           <w:rFonts w:ascii="Arial" w:hAnsi="Arial" w:cs="Arial"/>
         </w:rPr>
+        <w:t xml:space="preserve">Para realizar essa </w:t>
+      </w:r>
+      <w:r>
+        <w:rPr>
+          <w:rFonts w:ascii="Arial" w:hAnsi="Arial" w:cs="Arial"/>
+        </w:rPr>
+        <w:t>Sessão de teste</w:t>
+      </w:r>
+      <w:r>
+        <w:rPr>
+          <w:rFonts w:ascii="Arial" w:hAnsi="Arial" w:cs="Arial"/>
+        </w:rPr>
+        <w:t xml:space="preserve"> foi necessário utilizar a ferramenta Burp Suite para capturar as informações de cookie </w:t>
+      </w:r>
+      <w:r>
+        <w:rPr>
+          <w:rFonts w:ascii="Arial" w:hAnsi="Arial" w:cs="Arial"/>
+        </w:rPr>
         <w:lastRenderedPageBreak/>
-        <w:t xml:space="preserve">Para realizar essa </w:t>
-      </w:r>
-      <w:r>
-        <w:rPr>
-          <w:rFonts w:ascii="Arial" w:hAnsi="Arial" w:cs="Arial"/>
-        </w:rPr>
-        <w:t>Sessão de teste</w:t>
-      </w:r>
-      <w:r>
-        <w:rPr>
-          <w:rFonts w:ascii="Arial" w:hAnsi="Arial" w:cs="Arial"/>
-        </w:rPr>
-        <w:t xml:space="preserve"> foi necessário utilizar a ferramenta Burp Suite para capturar as informações de cookie contidas no cabeçalho HTTP de uma requisição no momento em que a página d</w:t>
+        <w:t>contidas no cabeçalho HTTP de uma requisição no momento em que a página d</w:t>
       </w:r>
       <w:r>
         <w:rPr>
@@ -20133,27 +20016,11 @@
         <w:autoSpaceDN w:val="0"/>
         <w:adjustRightInd w:val="0"/>
         <w:spacing w:after="0"/>
-        <w:rPr>
-          <w:rFonts w:ascii="Arial" w:hAnsi="Arial" w:cs="Arial"/>
-        </w:rPr>
-      </w:pPr>
-    </w:p>
-    <w:p>
-      <w:pPr>
-        <w:autoSpaceDE w:val="0"/>
-        <w:autoSpaceDN w:val="0"/>
-        <w:adjustRightInd w:val="0"/>
-        <w:spacing w:after="0"/>
-        <w:rPr>
-          <w:rFonts w:ascii="Arial" w:hAnsi="Arial" w:cs="Arial"/>
-        </w:rPr>
-      </w:pPr>
-      <w:r>
-        <w:rPr>
-          <w:rFonts w:ascii="Arial" w:hAnsi="Arial" w:cs="Arial"/>
-        </w:rPr>
-        <w:t xml:space="preserve">        </w:t>
-      </w:r>
+        <w:jc w:val="center"/>
+        <w:rPr>
+          <w:rFonts w:ascii="Arial" w:hAnsi="Arial" w:cs="Arial"/>
+        </w:rPr>
+      </w:pPr>
       <w:r>
         <w:rPr>
           <w:rFonts w:ascii="Arial" w:hAnsi="Arial" w:cs="Arial"/>
@@ -20162,9 +20029,9 @@
         </w:rPr>
         <w:drawing>
           <wp:inline distT="0" distB="0" distL="0" distR="0">
-            <wp:extent cx="5400040" cy="4060190"/>
-            <wp:effectExtent l="0" t="0" r="0" b="0"/>
-            <wp:docPr id="63" name="Imagem 63"/>
+            <wp:extent cx="4486275" cy="1238250"/>
+            <wp:effectExtent l="0" t="0" r="9525" b="0"/>
+            <wp:docPr id="4" name="Imagem 4"/>
             <wp:cNvGraphicFramePr>
               <a:graphicFrameLocks xmlns:a="http://schemas.openxmlformats.org/drawingml/2006/main" noChangeAspect="1"/>
             </wp:cNvGraphicFramePr>
@@ -20172,7 +20039,7 @@
               <a:graphicData uri="http://schemas.openxmlformats.org/drawingml/2006/picture">
                 <pic:pic xmlns:pic="http://schemas.openxmlformats.org/drawingml/2006/picture">
                   <pic:nvPicPr>
-                    <pic:cNvPr id="63" name="image23.jpeg"/>
+                    <pic:cNvPr id="4" name="imagem23(Editada).jpg"/>
                     <pic:cNvPicPr/>
                   </pic:nvPicPr>
                   <pic:blipFill>
@@ -20190,7 +20057,7 @@
                   <pic:spPr>
                     <a:xfrm>
                       <a:off x="0" y="0"/>
-                      <a:ext cx="5400040" cy="4060190"/>
+                      <a:ext cx="4486275" cy="1238250"/>
                     </a:xfrm>
                     <a:prstGeom prst="rect">
                       <a:avLst/>
@@ -20218,7 +20085,7 @@
         <w:rPr>
           <w:rFonts w:ascii="Arial" w:hAnsi="Arial" w:cs="Arial"/>
         </w:rPr>
-        <w:t>Figura 23</w:t>
+        <w:t>Figura 21</w:t>
       </w:r>
       <w:r>
         <w:rPr>
@@ -20526,7 +20393,6 @@
           <w:rFonts w:ascii="Arial" w:hAnsi="Arial" w:cs="Arial"/>
           <w:color w:val="000000"/>
         </w:rPr>
-        <w:lastRenderedPageBreak/>
         <w:t>Espera</w:t>
       </w:r>
       <w:r>
@@ -20633,23 +20499,52 @@
           <w:rFonts w:ascii="Arial" w:hAnsi="Arial" w:cs="Arial"/>
           <w:color w:val="000000"/>
         </w:rPr>
-        <w:t xml:space="preserve"> As figuras 23 e 24 mostram os resultados do Sqlmap.</w:t>
-      </w:r>
-    </w:p>
-    <w:p>
-      <w:pPr>
-        <w:autoSpaceDE w:val="0"/>
-        <w:autoSpaceDN w:val="0"/>
-        <w:adjustRightInd w:val="0"/>
-        <w:spacing w:after="0"/>
-        <w:rPr>
-          <w:rFonts w:ascii="Calibri" w:hAnsi="Calibri" w:cs="Calibri"/>
-        </w:rPr>
-      </w:pPr>
-      <w:r>
-        <w:rPr>
-          <w:rFonts w:ascii="Calibri" w:hAnsi="Calibri" w:cs="Calibri"/>
-        </w:rPr>
+        <w:t xml:space="preserve"> As figuras 2</w:t>
+      </w:r>
+      <w:r>
+        <w:rPr>
+          <w:rFonts w:ascii="Arial" w:hAnsi="Arial" w:cs="Arial"/>
+          <w:color w:val="000000"/>
+        </w:rPr>
+        <w:t>2</w:t>
+      </w:r>
+      <w:r>
+        <w:rPr>
+          <w:rFonts w:ascii="Arial" w:hAnsi="Arial" w:cs="Arial"/>
+          <w:color w:val="000000"/>
+        </w:rPr>
+        <w:t xml:space="preserve"> </w:t>
+      </w:r>
+      <w:r>
+        <w:rPr>
+          <w:rFonts w:ascii="Arial" w:hAnsi="Arial" w:cs="Arial"/>
+          <w:color w:val="000000"/>
+        </w:rPr>
+        <w:t>e 23</w:t>
+      </w:r>
+      <w:r>
+        <w:rPr>
+          <w:rFonts w:ascii="Arial" w:hAnsi="Arial" w:cs="Arial"/>
+          <w:color w:val="000000"/>
+        </w:rPr>
+        <w:t xml:space="preserve"> mostram os resultados do Sqlmap.</w:t>
+      </w:r>
+    </w:p>
+    <w:p>
+      <w:pPr>
+        <w:autoSpaceDE w:val="0"/>
+        <w:autoSpaceDN w:val="0"/>
+        <w:adjustRightInd w:val="0"/>
+        <w:spacing w:after="0"/>
+        <w:rPr>
+          <w:rFonts w:ascii="Calibri" w:hAnsi="Calibri" w:cs="Calibri"/>
+        </w:rPr>
+      </w:pPr>
+      <w:r>
+        <w:rPr>
+          <w:rFonts w:ascii="Calibri" w:hAnsi="Calibri" w:cs="Calibri"/>
+        </w:rPr>
+        <w:lastRenderedPageBreak/>
         <w:t xml:space="preserve">        </w:t>
       </w:r>
       <w:r>
@@ -20722,7 +20617,7 @@
         <w:rPr>
           <w:rFonts w:ascii="Arial" w:hAnsi="Arial" w:cs="Arial"/>
         </w:rPr>
-        <w:t>Figura 24</w:t>
+        <w:t>Figura 22</w:t>
       </w:r>
       <w:r>
         <w:rPr>
@@ -20777,7 +20672,6 @@
           <w:noProof/>
           <w:lang w:eastAsia="pt-BR"/>
         </w:rPr>
-        <w:lastRenderedPageBreak/>
         <w:drawing>
           <wp:inline distT="0" distB="0" distL="0" distR="0">
             <wp:extent cx="5428615" cy="4064635"/>
@@ -20836,7 +20730,8 @@
         <w:rPr>
           <w:rFonts w:ascii="Arial" w:hAnsi="Arial" w:cs="Arial"/>
         </w:rPr>
-        <w:t>Figura 25</w:t>
+        <w:lastRenderedPageBreak/>
+        <w:t>Figura 23</w:t>
       </w:r>
       <w:r>
         <w:rPr>
@@ -21272,7 +21167,6 @@
           <w:b/>
           <w:color w:val="000000"/>
         </w:rPr>
-        <w:lastRenderedPageBreak/>
         <w:t>Resultados esperados</w:t>
       </w:r>
     </w:p>
@@ -21617,6 +21511,7 @@
           <w:rFonts w:ascii="Arial" w:hAnsi="Arial" w:cs="Arial"/>
           <w:color w:val="000000"/>
         </w:rPr>
+        <w:lastRenderedPageBreak/>
         <w:br/>
       </w:r>
       <w:r>
@@ -21916,7 +21811,6 @@
           <w:rFonts w:ascii="Arial" w:hAnsi="Arial" w:cs="Arial"/>
           <w:color w:val="000000"/>
         </w:rPr>
-        <w:lastRenderedPageBreak/>
         <w:t xml:space="preserve">O código abaixo cria um objeto do tipo XMLHttpRequest e inicia uma chamada Ajax  dotipo GET para IP_do_servidor na porta 4444 de forma assíncrona. </w:t>
       </w:r>
     </w:p>
@@ -21930,6 +21824,7 @@
         <w:rPr>
           <w:rFonts w:ascii="Calibri" w:hAnsi="Calibri" w:cs="Calibri"/>
           <w:color w:val="000000"/>
+          <w:lang w:val="en-US"/>
         </w:rPr>
       </w:pPr>
       <w:r>
@@ -21939,6 +21834,7 @@
           <w:sz w:val="20"/>
           <w:szCs w:val="20"/>
           <w:highlight w:val="white"/>
+          <w:lang w:val="en-US"/>
         </w:rPr>
         <w:t>&lt;script&gt;</w:t>
       </w:r>
@@ -21953,6 +21849,7 @@
         <w:rPr>
           <w:rFonts w:ascii="Calibri" w:hAnsi="Calibri" w:cs="Calibri"/>
           <w:color w:val="000000"/>
+          <w:lang w:val="en-US"/>
         </w:rPr>
       </w:pPr>
       <w:r>
@@ -21962,6 +21859,7 @@
           <w:sz w:val="20"/>
           <w:szCs w:val="20"/>
           <w:highlight w:val="white"/>
+          <w:lang w:val="en-US"/>
         </w:rPr>
         <w:t xml:space="preserve">r = </w:t>
       </w:r>
@@ -21972,6 +21870,7 @@
           <w:sz w:val="20"/>
           <w:szCs w:val="20"/>
           <w:highlight w:val="white"/>
+          <w:lang w:val="en-US"/>
         </w:rPr>
         <w:t>new</w:t>
       </w:r>
@@ -21982,6 +21881,7 @@
           <w:sz w:val="20"/>
           <w:szCs w:val="20"/>
           <w:highlight w:val="white"/>
+          <w:lang w:val="en-US"/>
         </w:rPr>
         <w:t xml:space="preserve"> </w:t>
       </w:r>
@@ -21992,6 +21892,7 @@
           <w:sz w:val="20"/>
           <w:szCs w:val="20"/>
           <w:highlight w:val="white"/>
+          <w:lang w:val="en-US"/>
         </w:rPr>
         <w:t>XMLHttpRequest</w:t>
       </w:r>
@@ -22002,6 +21903,7 @@
           <w:sz w:val="20"/>
           <w:szCs w:val="20"/>
           <w:highlight w:val="white"/>
+          <w:lang w:val="en-US"/>
         </w:rPr>
         <w:t xml:space="preserve">(); </w:t>
       </w:r>
@@ -22016,6 +21918,7 @@
         <w:rPr>
           <w:rFonts w:ascii="Calibri" w:hAnsi="Calibri" w:cs="Calibri"/>
           <w:color w:val="000000"/>
+          <w:lang w:val="en-US"/>
         </w:rPr>
       </w:pPr>
       <w:r>
@@ -22025,6 +21928,7 @@
           <w:sz w:val="20"/>
           <w:szCs w:val="20"/>
           <w:highlight w:val="white"/>
+          <w:lang w:val="en-US"/>
         </w:rPr>
         <w:t>r.open(</w:t>
       </w:r>
@@ -22035,6 +21939,7 @@
           <w:sz w:val="20"/>
           <w:szCs w:val="20"/>
           <w:highlight w:val="white"/>
+          <w:lang w:val="en-US"/>
         </w:rPr>
         <w:t>"GET"</w:t>
       </w:r>
@@ -22045,6 +21950,7 @@
           <w:sz w:val="20"/>
           <w:szCs w:val="20"/>
           <w:highlight w:val="white"/>
+          <w:lang w:val="en-US"/>
         </w:rPr>
         <w:t>,’http://IP_do_servidor:4444’,</w:t>
       </w:r>
@@ -22055,6 +21961,7 @@
           <w:sz w:val="20"/>
           <w:szCs w:val="20"/>
           <w:highlight w:val="white"/>
+          <w:lang w:val="en-US"/>
         </w:rPr>
         <w:t>false</w:t>
       </w:r>
@@ -22065,6 +21972,7 @@
           <w:sz w:val="20"/>
           <w:szCs w:val="20"/>
           <w:highlight w:val="white"/>
+          <w:lang w:val="en-US"/>
         </w:rPr>
         <w:t>);</w:t>
       </w:r>
@@ -22389,6 +22297,7 @@
           <w:color w:val="000000"/>
           <w:lang w:eastAsia="pt-BR"/>
         </w:rPr>
+        <w:lastRenderedPageBreak/>
         <w:drawing>
           <wp:inline distT="0" distB="0" distL="0" distR="0">
             <wp:extent cx="5400040" cy="1464310"/>
@@ -22449,7 +22358,7 @@
           <w:rFonts w:ascii="Arial" w:hAnsi="Arial" w:cs="Arial"/>
           <w:color w:val="000000"/>
         </w:rPr>
-        <w:t>Figura 26</w:t>
+        <w:t>Figura 24</w:t>
       </w:r>
       <w:r>
         <w:rPr>
@@ -22705,7 +22614,6 @@
           <w:color w:val="000000"/>
           <w:lang w:eastAsia="pt-BR"/>
         </w:rPr>
-        <w:lastRenderedPageBreak/>
         <w:drawing>
           <wp:inline distT="0" distB="0" distL="0" distR="0">
             <wp:extent cx="5400040" cy="1464310"/>
@@ -22765,7 +22673,7 @@
           <w:rFonts w:ascii="Arial" w:hAnsi="Arial" w:cs="Arial"/>
           <w:color w:val="000000"/>
         </w:rPr>
-        <w:t>Figura 27</w:t>
+        <w:t>Figura 25</w:t>
       </w:r>
       <w:r>
         <w:rPr>
@@ -22781,18 +22689,6 @@
         </w:rPr>
         <w:t>Navegador Firefox impede a conexão quando o filtro de CORS é utilizado.</w:t>
       </w:r>
-    </w:p>
-    <w:p>
-      <w:pPr>
-        <w:autoSpaceDE w:val="0"/>
-        <w:autoSpaceDN w:val="0"/>
-        <w:adjustRightInd w:val="0"/>
-        <w:spacing w:after="0"/>
-        <w:rPr>
-          <w:rFonts w:ascii="Calibri" w:hAnsi="Calibri" w:cs="Calibri"/>
-          <w:color w:val="000000"/>
-        </w:rPr>
-      </w:pPr>
     </w:p>
     <w:p>
       <w:pPr>
@@ -23070,6 +22966,7 @@
           <w:rFonts w:ascii="Arial" w:hAnsi="Arial" w:cs="Arial"/>
           <w:color w:val="000000"/>
         </w:rPr>
+        <w:lastRenderedPageBreak/>
         <w:t>Verificar se o campo “</w:t>
       </w:r>
       <w:r>
@@ -23360,317 +23257,311 @@
         <w:rPr>
           <w:rFonts w:ascii="Arial" w:hAnsi="Arial" w:cs="Arial"/>
         </w:rPr>
-        <w:t xml:space="preserve"> utilizados para tentar forçar o </w:t>
-      </w:r>
+        <w:t xml:space="preserve"> utilizados para tentar forçar o interpretador de SQL da aplicação a ignorar todas as instruções SQL que vierem após o comentário inserido.</w:t>
+      </w:r>
+    </w:p>
+    <w:p>
+      <w:pPr>
+        <w:autoSpaceDE w:val="0"/>
+        <w:autoSpaceDN w:val="0"/>
+        <w:adjustRightInd w:val="0"/>
+        <w:spacing w:after="0"/>
+        <w:ind w:left="2124"/>
+        <w:rPr>
+          <w:rFonts w:ascii="Arial" w:hAnsi="Arial" w:cs="Arial"/>
+        </w:rPr>
+      </w:pPr>
+    </w:p>
+    <w:p>
+      <w:pPr>
+        <w:autoSpaceDE w:val="0"/>
+        <w:autoSpaceDN w:val="0"/>
+        <w:adjustRightInd w:val="0"/>
+        <w:spacing w:after="0"/>
+        <w:ind w:left="2124"/>
+        <w:rPr>
+          <w:rFonts w:ascii="Calibri" w:hAnsi="Calibri" w:cs="Calibri"/>
+        </w:rPr>
+      </w:pPr>
+      <w:r>
+        <w:rPr>
+          <w:rFonts w:ascii="Arial" w:hAnsi="Arial" w:cs="Arial"/>
+        </w:rPr>
+        <w:t>Entradas</w:t>
+      </w:r>
+    </w:p>
+    <w:p>
+      <w:pPr>
+        <w:autoSpaceDE w:val="0"/>
+        <w:autoSpaceDN w:val="0"/>
+        <w:adjustRightInd w:val="0"/>
+        <w:spacing w:after="0"/>
+        <w:ind w:left="1416" w:firstLine="708"/>
+        <w:rPr>
+          <w:rFonts w:ascii="Calibri" w:hAnsi="Calibri" w:cs="Calibri"/>
+        </w:rPr>
+      </w:pPr>
+      <w:r>
+        <w:rPr>
+          <w:rFonts w:ascii="Arial" w:hAnsi="Arial" w:cs="Arial"/>
+        </w:rPr>
+        <w:t>teste ‘ or 1=1 --</w:t>
+      </w:r>
+    </w:p>
+    <w:p>
+      <w:pPr>
+        <w:autoSpaceDE w:val="0"/>
+        <w:autoSpaceDN w:val="0"/>
+        <w:adjustRightInd w:val="0"/>
+        <w:spacing w:after="0"/>
+        <w:ind w:left="1416" w:firstLine="708"/>
+        <w:rPr>
+          <w:rFonts w:ascii="Arial" w:hAnsi="Arial" w:cs="Arial"/>
+        </w:rPr>
+      </w:pPr>
+      <w:r>
+        <w:rPr>
+          <w:rFonts w:ascii="Arial" w:hAnsi="Arial" w:cs="Arial"/>
+        </w:rPr>
+        <w:t>teste ‘ or 1=1  #</w:t>
+      </w:r>
+    </w:p>
+    <w:p>
+      <w:pPr>
+        <w:autoSpaceDE w:val="0"/>
+        <w:autoSpaceDN w:val="0"/>
+        <w:adjustRightInd w:val="0"/>
+        <w:spacing w:after="0"/>
+        <w:ind w:left="1416" w:firstLine="708"/>
+        <w:rPr>
+          <w:rFonts w:ascii="Arial" w:hAnsi="Arial" w:cs="Arial"/>
+        </w:rPr>
+      </w:pPr>
+    </w:p>
+    <w:p>
+      <w:pPr>
+        <w:autoSpaceDE w:val="0"/>
+        <w:autoSpaceDN w:val="0"/>
+        <w:adjustRightInd w:val="0"/>
+        <w:spacing w:after="0"/>
+        <w:ind w:left="1416" w:firstLine="708"/>
+        <w:rPr>
+          <w:rFonts w:ascii="Arial" w:hAnsi="Arial" w:cs="Arial"/>
+          <w:b/>
+          <w:color w:val="000000"/>
+        </w:rPr>
+      </w:pPr>
+      <w:r>
+        <w:rPr>
+          <w:rFonts w:ascii="Arial" w:hAnsi="Arial" w:cs="Arial"/>
+          <w:b/>
+          <w:color w:val="000000"/>
+        </w:rPr>
+        <w:t>Resultados esperados</w:t>
+      </w:r>
+    </w:p>
+    <w:p>
+      <w:pPr>
+        <w:autoSpaceDE w:val="0"/>
+        <w:autoSpaceDN w:val="0"/>
+        <w:adjustRightInd w:val="0"/>
+        <w:spacing w:after="0"/>
+        <w:ind w:left="2124"/>
+        <w:rPr>
+          <w:rFonts w:ascii="Arial" w:hAnsi="Arial" w:cs="Arial"/>
+        </w:rPr>
+      </w:pPr>
+      <w:r>
+        <w:rPr>
+          <w:rFonts w:ascii="Arial" w:hAnsi="Arial" w:cs="Arial"/>
+        </w:rPr>
+        <w:t>Espera-se que o sistema realize o tratamento dos caracteres para impedir que os comentários inline sejam interpretados como parte da consulta.</w:t>
+      </w:r>
+    </w:p>
+    <w:p>
+      <w:pPr>
+        <w:autoSpaceDE w:val="0"/>
+        <w:autoSpaceDN w:val="0"/>
+        <w:adjustRightInd w:val="0"/>
+        <w:spacing w:after="0"/>
+        <w:ind w:left="2124"/>
+        <w:rPr>
+          <w:rFonts w:ascii="Arial" w:hAnsi="Arial" w:cs="Arial"/>
+        </w:rPr>
+      </w:pPr>
+    </w:p>
+    <w:p>
+      <w:pPr>
+        <w:autoSpaceDE w:val="0"/>
+        <w:autoSpaceDN w:val="0"/>
+        <w:adjustRightInd w:val="0"/>
+        <w:spacing w:after="0"/>
+        <w:ind w:left="2124"/>
+        <w:rPr>
+          <w:rFonts w:ascii="Calibri" w:hAnsi="Calibri" w:cs="Calibri"/>
+        </w:rPr>
+      </w:pPr>
+    </w:p>
+    <w:p>
+      <w:pPr>
+        <w:autoSpaceDE w:val="0"/>
+        <w:autoSpaceDN w:val="0"/>
+        <w:adjustRightInd w:val="0"/>
+        <w:spacing w:after="0"/>
+        <w:ind w:left="2124"/>
+        <w:rPr>
+          <w:rFonts w:ascii="Calibri" w:hAnsi="Calibri" w:cs="Calibri"/>
+        </w:rPr>
+      </w:pPr>
+      <w:r>
+        <w:rPr>
+          <w:rFonts w:ascii="Arial" w:hAnsi="Arial" w:cs="Arial"/>
+          <w:b/>
+          <w:bCs/>
+        </w:rPr>
+        <w:t>Resultado</w:t>
+      </w:r>
+      <w:r>
+        <w:rPr>
+          <w:rFonts w:ascii="Arial" w:hAnsi="Arial" w:cs="Arial"/>
+        </w:rPr>
+        <w:t xml:space="preserve">: </w:t>
+      </w:r>
+      <w:r>
+        <w:rPr>
+          <w:rFonts w:ascii="Arial" w:hAnsi="Arial" w:cs="Arial"/>
+        </w:rPr>
+        <w:t>O sistema passou nos testes</w:t>
+      </w:r>
+      <w:r>
+        <w:rPr>
+          <w:rFonts w:ascii="Arial" w:hAnsi="Arial" w:cs="Arial"/>
+        </w:rPr>
+        <w:t xml:space="preserve">. A aplicação realizou o tratamento de dados de entrada, não permitindo a mudança de comportamento da instrução SQL utilizada pelo sistema para consultar os dados dos usuários cadastrados. </w:t>
+      </w:r>
+    </w:p>
+    <w:p>
+      <w:pPr>
+        <w:autoSpaceDE w:val="0"/>
+        <w:autoSpaceDN w:val="0"/>
+        <w:adjustRightInd w:val="0"/>
+        <w:spacing w:after="0"/>
+        <w:ind w:left="2124"/>
+        <w:rPr>
+          <w:rFonts w:ascii="Calibri" w:hAnsi="Calibri" w:cs="Calibri"/>
+        </w:rPr>
+      </w:pPr>
+    </w:p>
+    <w:p>
+      <w:pPr>
+        <w:autoSpaceDE w:val="0"/>
+        <w:autoSpaceDN w:val="0"/>
+        <w:adjustRightInd w:val="0"/>
+        <w:spacing w:after="0"/>
+        <w:ind w:left="2124"/>
+        <w:rPr>
+          <w:rFonts w:ascii="Calibri" w:hAnsi="Calibri" w:cs="Calibri"/>
+        </w:rPr>
+      </w:pPr>
+      <w:r>
+        <w:rPr>
+          <w:rFonts w:ascii="Arial" w:hAnsi="Arial" w:cs="Arial"/>
+          <w:b/>
+          <w:bCs/>
+        </w:rPr>
+        <w:t>Sessão de teste</w:t>
+      </w:r>
+      <w:r>
+        <w:rPr>
+          <w:rFonts w:ascii="Arial" w:hAnsi="Arial" w:cs="Arial"/>
+          <w:b/>
+          <w:bCs/>
+        </w:rPr>
+        <w:t xml:space="preserve"> 3</w:t>
+      </w:r>
+    </w:p>
+    <w:p>
+      <w:pPr>
+        <w:autoSpaceDE w:val="0"/>
+        <w:autoSpaceDN w:val="0"/>
+        <w:adjustRightInd w:val="0"/>
+        <w:spacing w:after="0"/>
+        <w:ind w:left="2124"/>
+        <w:rPr>
+          <w:rFonts w:ascii="Calibri" w:hAnsi="Calibri" w:cs="Calibri"/>
+        </w:rPr>
+      </w:pPr>
+      <w:r>
+        <w:rPr>
+          <w:rFonts w:ascii="Arial" w:hAnsi="Arial" w:cs="Arial"/>
+        </w:rPr>
+        <w:t xml:space="preserve">É possível que a tela utilize Javascript para validar os dados informados pelo usuário do sistema no momento do cadastro. Então, para ignorar as possíveis validações existentes, </w:t>
+      </w:r>
+      <w:r>
+        <w:rPr>
+          <w:rFonts w:ascii="Arial" w:hAnsi="Arial" w:cs="Arial"/>
+        </w:rPr>
+        <w:t xml:space="preserve">o funcionamento do Javascript foi desabilitado </w:t>
+      </w:r>
+      <w:r>
+        <w:rPr>
+          <w:rFonts w:ascii="Arial" w:hAnsi="Arial" w:cs="Arial"/>
+        </w:rPr>
+        <w:t xml:space="preserve">no browser em utilização. Após isso </w:t>
+      </w:r>
+      <w:r>
+        <w:rPr>
+          <w:rFonts w:ascii="Arial" w:hAnsi="Arial" w:cs="Arial"/>
+        </w:rPr>
+        <w:t>foram</w:t>
+      </w:r>
+      <w:r>
+        <w:rPr>
+          <w:rFonts w:ascii="Arial" w:hAnsi="Arial" w:cs="Arial"/>
+        </w:rPr>
+        <w:t xml:space="preserve"> repetidos os procedimentos das </w:t>
+      </w:r>
+      <w:r>
+        <w:rPr>
+          <w:rFonts w:ascii="Arial" w:hAnsi="Arial" w:cs="Arial"/>
+        </w:rPr>
+        <w:t>Sessão de teste</w:t>
+      </w:r>
+      <w:r>
+        <w:rPr>
+          <w:rFonts w:ascii="Arial" w:hAnsi="Arial" w:cs="Arial"/>
+        </w:rPr>
+        <w:t xml:space="preserve">s 1 e 2. </w:t>
+      </w:r>
+    </w:p>
+    <w:p>
+      <w:pPr>
+        <w:autoSpaceDE w:val="0"/>
+        <w:autoSpaceDN w:val="0"/>
+        <w:adjustRightInd w:val="0"/>
+        <w:spacing w:after="0"/>
+        <w:ind w:left="2124"/>
+        <w:rPr>
+          <w:rFonts w:ascii="Calibri" w:hAnsi="Calibri" w:cs="Calibri"/>
+        </w:rPr>
+      </w:pPr>
+    </w:p>
+    <w:p>
+      <w:pPr>
+        <w:autoSpaceDE w:val="0"/>
+        <w:autoSpaceDN w:val="0"/>
+        <w:adjustRightInd w:val="0"/>
+        <w:spacing w:after="0"/>
+        <w:ind w:left="2124"/>
+        <w:rPr>
+          <w:rFonts w:ascii="Calibri" w:hAnsi="Calibri" w:cs="Calibri"/>
+        </w:rPr>
+      </w:pPr>
       <w:r>
         <w:rPr>
           <w:rFonts w:ascii="Arial" w:hAnsi="Arial" w:cs="Arial"/>
         </w:rPr>
         <w:lastRenderedPageBreak/>
-        <w:t>interpretador de SQL da aplicação a ignorar todas as instruções SQL que vierem após o comentário inserido.</w:t>
-      </w:r>
-    </w:p>
-    <w:p>
-      <w:pPr>
-        <w:autoSpaceDE w:val="0"/>
-        <w:autoSpaceDN w:val="0"/>
-        <w:adjustRightInd w:val="0"/>
-        <w:spacing w:after="0"/>
-        <w:ind w:left="2124"/>
-        <w:rPr>
-          <w:rFonts w:ascii="Arial" w:hAnsi="Arial" w:cs="Arial"/>
-        </w:rPr>
-      </w:pPr>
-    </w:p>
-    <w:p>
-      <w:pPr>
-        <w:autoSpaceDE w:val="0"/>
-        <w:autoSpaceDN w:val="0"/>
-        <w:adjustRightInd w:val="0"/>
-        <w:spacing w:after="0"/>
-        <w:ind w:left="2124"/>
-        <w:rPr>
-          <w:rFonts w:ascii="Calibri" w:hAnsi="Calibri" w:cs="Calibri"/>
-        </w:rPr>
-      </w:pPr>
-      <w:r>
-        <w:rPr>
-          <w:rFonts w:ascii="Arial" w:hAnsi="Arial" w:cs="Arial"/>
-        </w:rPr>
-        <w:t>Entradas</w:t>
-      </w:r>
-    </w:p>
-    <w:p>
-      <w:pPr>
-        <w:autoSpaceDE w:val="0"/>
-        <w:autoSpaceDN w:val="0"/>
-        <w:adjustRightInd w:val="0"/>
-        <w:spacing w:after="0"/>
-        <w:ind w:left="1416" w:firstLine="708"/>
-        <w:rPr>
-          <w:rFonts w:ascii="Calibri" w:hAnsi="Calibri" w:cs="Calibri"/>
-        </w:rPr>
-      </w:pPr>
-      <w:r>
-        <w:rPr>
-          <w:rFonts w:ascii="Arial" w:hAnsi="Arial" w:cs="Arial"/>
-        </w:rPr>
-        <w:t>teste ‘ or 1=1 --</w:t>
-      </w:r>
-    </w:p>
-    <w:p>
-      <w:pPr>
-        <w:autoSpaceDE w:val="0"/>
-        <w:autoSpaceDN w:val="0"/>
-        <w:adjustRightInd w:val="0"/>
-        <w:spacing w:after="0"/>
-        <w:ind w:left="1416" w:firstLine="708"/>
-        <w:rPr>
-          <w:rFonts w:ascii="Arial" w:hAnsi="Arial" w:cs="Arial"/>
-        </w:rPr>
-      </w:pPr>
-      <w:r>
-        <w:rPr>
-          <w:rFonts w:ascii="Arial" w:hAnsi="Arial" w:cs="Arial"/>
-        </w:rPr>
-        <w:t>teste ‘ or 1=1  #</w:t>
-      </w:r>
-    </w:p>
-    <w:p>
-      <w:pPr>
-        <w:autoSpaceDE w:val="0"/>
-        <w:autoSpaceDN w:val="0"/>
-        <w:adjustRightInd w:val="0"/>
-        <w:spacing w:after="0"/>
-        <w:ind w:left="1416" w:firstLine="708"/>
-        <w:rPr>
-          <w:rFonts w:ascii="Arial" w:hAnsi="Arial" w:cs="Arial"/>
-        </w:rPr>
-      </w:pPr>
-    </w:p>
-    <w:p>
-      <w:pPr>
-        <w:autoSpaceDE w:val="0"/>
-        <w:autoSpaceDN w:val="0"/>
-        <w:adjustRightInd w:val="0"/>
-        <w:spacing w:after="0"/>
-        <w:ind w:left="1416" w:firstLine="708"/>
-        <w:rPr>
-          <w:rFonts w:ascii="Arial" w:hAnsi="Arial" w:cs="Arial"/>
-          <w:b/>
-          <w:color w:val="000000"/>
-        </w:rPr>
-      </w:pPr>
-      <w:r>
-        <w:rPr>
-          <w:rFonts w:ascii="Arial" w:hAnsi="Arial" w:cs="Arial"/>
-          <w:b/>
-          <w:color w:val="000000"/>
-        </w:rPr>
-        <w:t>Resultados esperados</w:t>
-      </w:r>
-    </w:p>
-    <w:p>
-      <w:pPr>
-        <w:autoSpaceDE w:val="0"/>
-        <w:autoSpaceDN w:val="0"/>
-        <w:adjustRightInd w:val="0"/>
-        <w:spacing w:after="0"/>
-        <w:ind w:left="2124"/>
-        <w:rPr>
-          <w:rFonts w:ascii="Arial" w:hAnsi="Arial" w:cs="Arial"/>
-        </w:rPr>
-      </w:pPr>
-      <w:r>
-        <w:rPr>
-          <w:rFonts w:ascii="Arial" w:hAnsi="Arial" w:cs="Arial"/>
-        </w:rPr>
-        <w:t>Espera-se que o sistema realize o tratamento dos caracteres para impedir que os comentários inline sejam interpretados como parte da consulta.</w:t>
-      </w:r>
-    </w:p>
-    <w:p>
-      <w:pPr>
-        <w:autoSpaceDE w:val="0"/>
-        <w:autoSpaceDN w:val="0"/>
-        <w:adjustRightInd w:val="0"/>
-        <w:spacing w:after="0"/>
-        <w:ind w:left="2124"/>
-        <w:rPr>
-          <w:rFonts w:ascii="Arial" w:hAnsi="Arial" w:cs="Arial"/>
-        </w:rPr>
-      </w:pPr>
-    </w:p>
-    <w:p>
-      <w:pPr>
-        <w:autoSpaceDE w:val="0"/>
-        <w:autoSpaceDN w:val="0"/>
-        <w:adjustRightInd w:val="0"/>
-        <w:spacing w:after="0"/>
-        <w:ind w:left="2124"/>
-        <w:rPr>
-          <w:rFonts w:ascii="Calibri" w:hAnsi="Calibri" w:cs="Calibri"/>
-        </w:rPr>
-      </w:pPr>
-    </w:p>
-    <w:p>
-      <w:pPr>
-        <w:autoSpaceDE w:val="0"/>
-        <w:autoSpaceDN w:val="0"/>
-        <w:adjustRightInd w:val="0"/>
-        <w:spacing w:after="0"/>
-        <w:ind w:left="2124"/>
-        <w:rPr>
-          <w:rFonts w:ascii="Calibri" w:hAnsi="Calibri" w:cs="Calibri"/>
-        </w:rPr>
-      </w:pPr>
-      <w:r>
-        <w:rPr>
-          <w:rFonts w:ascii="Arial" w:hAnsi="Arial" w:cs="Arial"/>
-          <w:b/>
-          <w:bCs/>
-        </w:rPr>
-        <w:t>Resultado</w:t>
-      </w:r>
-      <w:r>
-        <w:rPr>
-          <w:rFonts w:ascii="Arial" w:hAnsi="Arial" w:cs="Arial"/>
-        </w:rPr>
-        <w:t xml:space="preserve">: </w:t>
-      </w:r>
-      <w:r>
-        <w:rPr>
-          <w:rFonts w:ascii="Arial" w:hAnsi="Arial" w:cs="Arial"/>
-        </w:rPr>
-        <w:t>O sistema passou nos testes</w:t>
-      </w:r>
-      <w:r>
-        <w:rPr>
-          <w:rFonts w:ascii="Arial" w:hAnsi="Arial" w:cs="Arial"/>
-        </w:rPr>
-        <w:t xml:space="preserve">. A aplicação realizou o tratamento de dados de entrada, não permitindo a mudança de comportamento da instrução SQL utilizada pelo sistema para consultar os dados dos usuários cadastrados. </w:t>
-      </w:r>
-    </w:p>
-    <w:p>
-      <w:pPr>
-        <w:autoSpaceDE w:val="0"/>
-        <w:autoSpaceDN w:val="0"/>
-        <w:adjustRightInd w:val="0"/>
-        <w:spacing w:after="0"/>
-        <w:ind w:left="2124"/>
-        <w:rPr>
-          <w:rFonts w:ascii="Calibri" w:hAnsi="Calibri" w:cs="Calibri"/>
-        </w:rPr>
-      </w:pPr>
-    </w:p>
-    <w:p>
-      <w:pPr>
-        <w:autoSpaceDE w:val="0"/>
-        <w:autoSpaceDN w:val="0"/>
-        <w:adjustRightInd w:val="0"/>
-        <w:spacing w:after="0"/>
-        <w:ind w:left="2124"/>
-        <w:rPr>
-          <w:rFonts w:ascii="Calibri" w:hAnsi="Calibri" w:cs="Calibri"/>
-        </w:rPr>
-      </w:pPr>
-      <w:r>
-        <w:rPr>
-          <w:rFonts w:ascii="Arial" w:hAnsi="Arial" w:cs="Arial"/>
-          <w:b/>
-          <w:bCs/>
-        </w:rPr>
-        <w:t>Sessão de teste</w:t>
-      </w:r>
-      <w:r>
-        <w:rPr>
-          <w:rFonts w:ascii="Arial" w:hAnsi="Arial" w:cs="Arial"/>
-          <w:b/>
-          <w:bCs/>
-        </w:rPr>
-        <w:t xml:space="preserve"> 3</w:t>
-      </w:r>
-    </w:p>
-    <w:p>
-      <w:pPr>
-        <w:autoSpaceDE w:val="0"/>
-        <w:autoSpaceDN w:val="0"/>
-        <w:adjustRightInd w:val="0"/>
-        <w:spacing w:after="0"/>
-        <w:ind w:left="2124"/>
-        <w:rPr>
-          <w:rFonts w:ascii="Calibri" w:hAnsi="Calibri" w:cs="Calibri"/>
-        </w:rPr>
-      </w:pPr>
-      <w:r>
-        <w:rPr>
-          <w:rFonts w:ascii="Arial" w:hAnsi="Arial" w:cs="Arial"/>
-        </w:rPr>
-        <w:t xml:space="preserve">É possível que a tela utilize Javascript para validar os dados informados pelo usuário do sistema no momento do cadastro. Então, para ignorar as possíveis validações existentes, </w:t>
-      </w:r>
-      <w:r>
-        <w:rPr>
-          <w:rFonts w:ascii="Arial" w:hAnsi="Arial" w:cs="Arial"/>
-        </w:rPr>
-        <w:t xml:space="preserve">o funcionamento do Javascript foi desabilitado </w:t>
-      </w:r>
-      <w:r>
-        <w:rPr>
-          <w:rFonts w:ascii="Arial" w:hAnsi="Arial" w:cs="Arial"/>
-        </w:rPr>
-        <w:t xml:space="preserve">no browser em utilização. Após isso </w:t>
-      </w:r>
-      <w:r>
-        <w:rPr>
-          <w:rFonts w:ascii="Arial" w:hAnsi="Arial" w:cs="Arial"/>
-        </w:rPr>
-        <w:t>foram</w:t>
-      </w:r>
-      <w:r>
-        <w:rPr>
-          <w:rFonts w:ascii="Arial" w:hAnsi="Arial" w:cs="Arial"/>
-        </w:rPr>
-        <w:t xml:space="preserve"> repetidos os procedimentos das </w:t>
-      </w:r>
-      <w:r>
-        <w:rPr>
-          <w:rFonts w:ascii="Arial" w:hAnsi="Arial" w:cs="Arial"/>
-        </w:rPr>
-        <w:t>Sessão de teste</w:t>
-      </w:r>
-      <w:r>
-        <w:rPr>
-          <w:rFonts w:ascii="Arial" w:hAnsi="Arial" w:cs="Arial"/>
-        </w:rPr>
-        <w:t xml:space="preserve">s 1 e 2. </w:t>
-      </w:r>
-    </w:p>
-    <w:p>
-      <w:pPr>
-        <w:autoSpaceDE w:val="0"/>
-        <w:autoSpaceDN w:val="0"/>
-        <w:adjustRightInd w:val="0"/>
-        <w:spacing w:after="0"/>
-        <w:ind w:left="2124"/>
-        <w:rPr>
-          <w:rFonts w:ascii="Calibri" w:hAnsi="Calibri" w:cs="Calibri"/>
-        </w:rPr>
-      </w:pPr>
-    </w:p>
-    <w:p>
-      <w:pPr>
-        <w:autoSpaceDE w:val="0"/>
-        <w:autoSpaceDN w:val="0"/>
-        <w:adjustRightInd w:val="0"/>
-        <w:spacing w:after="0"/>
-        <w:ind w:left="2124"/>
-        <w:rPr>
-          <w:rFonts w:ascii="Calibri" w:hAnsi="Calibri" w:cs="Calibri"/>
-        </w:rPr>
-      </w:pPr>
-      <w:r>
-        <w:rPr>
-          <w:rFonts w:ascii="Arial" w:hAnsi="Arial" w:cs="Arial"/>
-        </w:rPr>
         <w:t>Entradas:</w:t>
       </w:r>
     </w:p>
@@ -24525,6 +24416,7 @@
         <w:rPr>
           <w:rFonts w:ascii="Arial" w:hAnsi="Arial" w:cs="Arial"/>
         </w:rPr>
+        <w:lastRenderedPageBreak/>
         <w:t>s</w:t>
       </w:r>
       <w:r>
@@ -24678,17 +24570,11 @@
         <w:autoSpaceDN w:val="0"/>
         <w:adjustRightInd w:val="0"/>
         <w:spacing w:after="0"/>
-        <w:rPr>
-          <w:rFonts w:ascii="Calibri" w:hAnsi="Calibri" w:cs="Calibri"/>
-        </w:rPr>
-      </w:pPr>
-      <w:r>
-        <w:rPr>
-          <w:rFonts w:ascii="Calibri" w:hAnsi="Calibri" w:cs="Calibri"/>
-        </w:rPr>
-        <w:lastRenderedPageBreak/>
-        <w:t xml:space="preserve">       </w:t>
-      </w:r>
+        <w:jc w:val="center"/>
+        <w:rPr>
+          <w:rFonts w:ascii="Calibri" w:hAnsi="Calibri" w:cs="Calibri"/>
+        </w:rPr>
+      </w:pPr>
       <w:r>
         <w:rPr>
           <w:rFonts w:ascii="Calibri" w:hAnsi="Calibri" w:cs="Calibri"/>
@@ -24696,10 +24582,10 @@
           <w:lang w:eastAsia="pt-BR"/>
         </w:rPr>
         <w:drawing>
-          <wp:inline distT="0" distB="0" distL="0" distR="0">
-            <wp:extent cx="5400040" cy="4051935"/>
-            <wp:effectExtent l="0" t="0" r="0" b="5715"/>
-            <wp:docPr id="70" name="Imagem 70"/>
+          <wp:inline distT="0" distB="0" distL="0" distR="0" wp14:anchorId="1510B77C" wp14:editId="3D5BBC41">
+            <wp:extent cx="5400040" cy="1656715"/>
+            <wp:effectExtent l="0" t="0" r="0" b="635"/>
+            <wp:docPr id="5" name="Imagem 5"/>
             <wp:cNvGraphicFramePr>
               <a:graphicFrameLocks xmlns:a="http://schemas.openxmlformats.org/drawingml/2006/main" noChangeAspect="1"/>
             </wp:cNvGraphicFramePr>
@@ -24707,7 +24593,7 @@
               <a:graphicData uri="http://schemas.openxmlformats.org/drawingml/2006/picture">
                 <pic:pic xmlns:pic="http://schemas.openxmlformats.org/drawingml/2006/picture">
                   <pic:nvPicPr>
-                    <pic:cNvPr id="70" name="image27.jpeg"/>
+                    <pic:cNvPr id="5" name="imagem27(Editada).jpg"/>
                     <pic:cNvPicPr/>
                   </pic:nvPicPr>
                   <pic:blipFill>
@@ -24725,7 +24611,7 @@
                   <pic:spPr>
                     <a:xfrm>
                       <a:off x="0" y="0"/>
-                      <a:ext cx="5400040" cy="4051935"/>
+                      <a:ext cx="5400040" cy="1656715"/>
                     </a:xfrm>
                     <a:prstGeom prst="rect">
                       <a:avLst/>
@@ -24755,7 +24641,7 @@
           <w:rFonts w:ascii="Arial" w:hAnsi="Arial" w:cs="Arial"/>
           <w:color w:val="000000"/>
         </w:rPr>
-        <w:t>Figura 28</w:t>
+        <w:t>Figura 26</w:t>
       </w:r>
       <w:r>
         <w:rPr>
@@ -24923,7 +24809,27 @@
         <w:rPr>
           <w:rFonts w:ascii="Arial" w:hAnsi="Arial" w:cs="Arial"/>
         </w:rPr>
-        <w:t>” não são injetáveis conforme mostram as figuras 28, 29 e 30.</w:t>
+        <w:t>” não são injetáveis conform</w:t>
+      </w:r>
+      <w:r>
+        <w:rPr>
+          <w:rFonts w:ascii="Arial" w:hAnsi="Arial" w:cs="Arial"/>
+        </w:rPr>
+        <w:t xml:space="preserve">e mostram as figuras 27, </w:t>
+      </w:r>
+      <w:bookmarkStart w:id="0" w:name="_GoBack"/>
+      <w:bookmarkEnd w:id="0"/>
+      <w:r>
+        <w:rPr>
+          <w:rFonts w:ascii="Arial" w:hAnsi="Arial" w:cs="Arial"/>
+        </w:rPr>
+        <w:t>28 e 29</w:t>
+      </w:r>
+      <w:r>
+        <w:rPr>
+          <w:rFonts w:ascii="Arial" w:hAnsi="Arial" w:cs="Arial"/>
+        </w:rPr>
+        <w:t>.</w:t>
       </w:r>
     </w:p>
     <w:p>
@@ -25003,7 +24909,7 @@
           <w:rFonts w:ascii="Arial" w:hAnsi="Arial" w:cs="Arial"/>
           <w:color w:val="000000"/>
         </w:rPr>
-        <w:t>Figura 29</w:t>
+        <w:t>Figura 27</w:t>
       </w:r>
       <w:r>
         <w:rPr>
@@ -25141,7 +25047,7 @@
           <w:rFonts w:ascii="Arial" w:hAnsi="Arial" w:cs="Arial"/>
           <w:color w:val="000000"/>
         </w:rPr>
-        <w:t>Figura 30</w:t>
+        <w:t>Figura 28</w:t>
       </w:r>
       <w:r>
         <w:rPr>
@@ -25263,7 +25169,13 @@
         <w:rPr>
           <w:sz w:val="24"/>
         </w:rPr>
-        <w:t>Figura 31</w:t>
+        <w:t>Fi</w:t>
+      </w:r>
+      <w:r>
+        <w:rPr>
+          <w:sz w:val="24"/>
+        </w:rPr>
+        <w:t>gura 29</w:t>
       </w:r>
       <w:r>
         <w:rPr>
@@ -25709,28 +25621,14 @@
           <w:color w:val="000000"/>
         </w:rPr>
         <w:lastRenderedPageBreak/>
-        <w:t>O código abaixo cria um objeto do tipo XMLHttpRequest e inicia uma chamada Ajax  dotipo GET para IP_do_servidor na porta 4444 de forma assíncrona.</w:t>
-      </w:r>
-      <w:r>
-        <w:rPr>
-          <w:rFonts w:ascii="Arial" w:hAnsi="Arial" w:cs="Arial"/>
-          <w:color w:val="000000"/>
-        </w:rPr>
-        <w:t xml:space="preserve"> Porém, aqui é utilizado o atributo “</w:t>
+        <w:t>O código abaixo cria um objeto do tipo XMLHttpRequest e inicia uma chamada Ajax  dotipo GET para IP_do_servidor na porta 4444 de forma assíncrona. Porém, aqui é utilizado o atributo “</w:t>
       </w:r>
       <w:r>
         <w:rPr>
           <w:rFonts w:ascii="Arial" w:hAnsi="Arial" w:cs="Arial"/>
           <w:i/>
         </w:rPr>
-        <w:t>withCredencials</w:t>
-      </w:r>
-      <w:r>
-        <w:rPr>
-          <w:rFonts w:ascii="Arial" w:hAnsi="Arial" w:cs="Arial"/>
-          <w:i/>
-        </w:rPr>
-        <w:t xml:space="preserve">” </w:t>
+        <w:t xml:space="preserve">withCredencials” </w:t>
       </w:r>
       <w:r>
         <w:rPr>
@@ -26209,7 +26107,7 @@
         <w:rPr>
           <w:sz w:val="24"/>
         </w:rPr>
-        <w:t>Figura 32</w:t>
+        <w:t>Figura 30</w:t>
       </w:r>
       <w:r>
         <w:rPr>
@@ -26309,17 +26207,15 @@
           <w:rFonts w:ascii="Arial" w:hAnsi="Arial" w:cs="Arial"/>
           <w:color w:val="000000"/>
         </w:rPr>
-        <w:t>O código abaixo cria um objeto do tipo XMLHttpRequest e inicia uma chamada Ajax  dotipo GET para IP_do_servidor na porta 4444 de forma assíncrona</w:t>
-      </w:r>
-      <w:r>
-        <w:rPr>
-          <w:rFonts w:ascii="Arial" w:hAnsi="Arial" w:cs="Arial"/>
-          <w:color w:val="000000"/>
-        </w:rPr>
-        <w:t>.</w:t>
-      </w:r>
-    </w:p>
-    <w:p>
+        <w:t>O código abaixo cria um objeto do tipo XMLHttpRequest e inicia uma chamada Ajax  dotipo GET para IP_do_servidor na porta 4444 de forma assíncrona.</w:t>
+      </w:r>
+    </w:p>
+    <w:p>
+      <w:pPr>
+        <w:rPr>
+          <w:lang w:val="en-US"/>
+        </w:rPr>
+      </w:pPr>
       <w:r>
         <w:rPr>
           <w:b/>
@@ -26345,6 +26241,7 @@
           <w:sz w:val="20"/>
           <w:szCs w:val="20"/>
           <w:shd w:val="clear" w:color="auto" w:fill="EFF0F1"/>
+          <w:lang w:val="en-US"/>
         </w:rPr>
         <w:t>&lt;script&gt;</w:t>
       </w:r>
@@ -26353,6 +26250,9 @@
       <w:pPr>
         <w:spacing w:after="220"/>
         <w:ind w:left="2124"/>
+        <w:rPr>
+          <w:lang w:val="en-US"/>
+        </w:rPr>
       </w:pPr>
       <w:r>
         <w:rPr>
@@ -26361,6 +26261,7 @@
           <w:sz w:val="20"/>
           <w:szCs w:val="20"/>
           <w:shd w:val="clear" w:color="auto" w:fill="EFF0F1"/>
+          <w:lang w:val="en-US"/>
         </w:rPr>
         <w:t xml:space="preserve">r = </w:t>
       </w:r>
@@ -26371,6 +26272,7 @@
           <w:sz w:val="20"/>
           <w:szCs w:val="20"/>
           <w:shd w:val="clear" w:color="auto" w:fill="EFF0F1"/>
+          <w:lang w:val="en-US"/>
         </w:rPr>
         <w:t>new</w:t>
       </w:r>
@@ -26381,6 +26283,7 @@
           <w:sz w:val="20"/>
           <w:szCs w:val="20"/>
           <w:shd w:val="clear" w:color="auto" w:fill="EFF0F1"/>
+          <w:lang w:val="en-US"/>
         </w:rPr>
         <w:t xml:space="preserve"> </w:t>
       </w:r>
@@ -26391,6 +26294,7 @@
           <w:sz w:val="20"/>
           <w:szCs w:val="20"/>
           <w:shd w:val="clear" w:color="auto" w:fill="EFF0F1"/>
+          <w:lang w:val="en-US"/>
         </w:rPr>
         <w:t>XMLHttpRequest</w:t>
       </w:r>
@@ -26401,6 +26305,7 @@
           <w:sz w:val="20"/>
           <w:szCs w:val="20"/>
           <w:shd w:val="clear" w:color="auto" w:fill="EFF0F1"/>
+          <w:lang w:val="en-US"/>
         </w:rPr>
         <w:t xml:space="preserve">(); </w:t>
       </w:r>
@@ -26409,6 +26314,9 @@
       <w:pPr>
         <w:spacing w:after="220"/>
         <w:ind w:left="2124"/>
+        <w:rPr>
+          <w:lang w:val="en-US"/>
+        </w:rPr>
       </w:pPr>
       <w:r>
         <w:rPr>
@@ -26417,6 +26325,7 @@
           <w:sz w:val="20"/>
           <w:szCs w:val="20"/>
           <w:shd w:val="clear" w:color="auto" w:fill="EFF0F1"/>
+          <w:lang w:val="en-US"/>
         </w:rPr>
         <w:t>r.open(</w:t>
       </w:r>
@@ -26427,6 +26336,7 @@
           <w:sz w:val="20"/>
           <w:szCs w:val="20"/>
           <w:shd w:val="clear" w:color="auto" w:fill="EFF0F1"/>
+          <w:lang w:val="en-US"/>
         </w:rPr>
         <w:t>"GET"</w:t>
       </w:r>
@@ -26437,6 +26347,7 @@
           <w:sz w:val="20"/>
           <w:szCs w:val="20"/>
           <w:shd w:val="clear" w:color="auto" w:fill="EFF0F1"/>
+          <w:lang w:val="en-US"/>
         </w:rPr>
         <w:t>,’</w:t>
       </w:r>
@@ -26448,6 +26359,7 @@
           <w:szCs w:val="20"/>
           <w:u w:val="single"/>
           <w:shd w:val="clear" w:color="auto" w:fill="EFF0F1"/>
+          <w:lang w:val="en-US"/>
         </w:rPr>
         <w:t>http://IP_do_servidor:4444’,false</w:t>
       </w:r>
@@ -26458,6 +26370,7 @@
           <w:sz w:val="20"/>
           <w:szCs w:val="20"/>
           <w:shd w:val="clear" w:color="auto" w:fill="EFF0F1"/>
+          <w:lang w:val="en-US"/>
         </w:rPr>
         <w:t>);</w:t>
       </w:r>
@@ -26869,7 +26782,7 @@
         <w:rPr>
           <w:sz w:val="24"/>
         </w:rPr>
-        <w:t>Figura 33</w:t>
+        <w:t>Figura 31</w:t>
       </w:r>
       <w:r>
         <w:rPr>
@@ -26957,7 +26870,7 @@
         <w:rPr>
           <w:sz w:val="24"/>
         </w:rPr>
-        <w:t>Figura 34</w:t>
+        <w:t>Figura 32</w:t>
       </w:r>
       <w:r>
         <w:rPr>
@@ -27028,16 +26941,9 @@
           <w:sz w:val="24"/>
           <w:szCs w:val="28"/>
         </w:rPr>
-        <w:t>Mapeamento de vulnerabilidades – Tela Relatórios</w:t>
-      </w:r>
-    </w:p>
-    <w:p>
-      <w:pPr>
-        <w:autoSpaceDE w:val="0"/>
-        <w:autoSpaceDN w:val="0"/>
-        <w:adjustRightInd w:val="0"/>
-        <w:spacing w:after="0"/>
-        <w:ind w:left="285" w:firstLine="708"/>
+        <w:t xml:space="preserve">Atividade: </w:t>
+      </w:r>
+      <w:r>
         <w:rPr>
           <w:rFonts w:ascii="Arial" w:hAnsi="Arial" w:cs="Arial"/>
           <w:b/>
@@ -27046,6 +26952,35 @@
           <w:sz w:val="24"/>
           <w:szCs w:val="28"/>
         </w:rPr>
+        <w:t>mapeamento</w:t>
+      </w:r>
+      <w:r>
+        <w:rPr>
+          <w:rFonts w:ascii="Arial" w:hAnsi="Arial" w:cs="Arial"/>
+          <w:b/>
+          <w:bCs/>
+          <w:color w:val="000000"/>
+          <w:sz w:val="24"/>
+          <w:szCs w:val="28"/>
+        </w:rPr>
+        <w:t xml:space="preserve"> de vulnerabilidades – Tela Relatórios</w:t>
+      </w:r>
+    </w:p>
+    <w:p>
+      <w:pPr>
+        <w:autoSpaceDE w:val="0"/>
+        <w:autoSpaceDN w:val="0"/>
+        <w:adjustRightInd w:val="0"/>
+        <w:spacing w:after="0"/>
+        <w:ind w:left="285" w:firstLine="708"/>
+        <w:rPr>
+          <w:rFonts w:ascii="Arial" w:hAnsi="Arial" w:cs="Arial"/>
+          <w:b/>
+          <w:bCs/>
+          <w:color w:val="000000"/>
+          <w:sz w:val="24"/>
+          <w:szCs w:val="28"/>
+        </w:rPr>
       </w:pPr>
     </w:p>
     <w:p>
@@ -27191,7 +27126,7 @@
     <w:p>
       <w:pPr>
         <w:rPr>
-          <w:rFonts w:ascii="Arial" w:hAnsi="Arial" w:cs="Arial"/>
+          <w:sz w:val="24"/>
         </w:rPr>
       </w:pPr>
     </w:p>
@@ -27202,19 +27137,6 @@
           <w:sz w:val="24"/>
         </w:rPr>
       </w:pPr>
-    </w:p>
-    <w:p>
-      <w:pPr>
-        <w:rPr>
-          <w:sz w:val="24"/>
-        </w:rPr>
-      </w:pPr>
-      <w:r>
-        <w:rPr>
-          <w:sz w:val="24"/>
-        </w:rPr>
-        <w:t xml:space="preserve">       </w:t>
-      </w:r>
       <w:r>
         <w:rPr>
           <w:noProof/>
@@ -27223,9 +27145,9 @@
         </w:rPr>
         <w:drawing>
           <wp:inline distT="0" distB="0" distL="0" distR="0">
-            <wp:extent cx="6400991" cy="4457511"/>
-            <wp:effectExtent l="0" t="0" r="0" b="635"/>
-            <wp:docPr id="77" name="Imagem 77"/>
+            <wp:extent cx="5400040" cy="1270635"/>
+            <wp:effectExtent l="0" t="0" r="0" b="5715"/>
+            <wp:docPr id="7" name="Imagem 7"/>
             <wp:cNvGraphicFramePr>
               <a:graphicFrameLocks xmlns:a="http://schemas.openxmlformats.org/drawingml/2006/main" noChangeAspect="1"/>
             </wp:cNvGraphicFramePr>
@@ -27233,7 +27155,7 @@
               <a:graphicData uri="http://schemas.openxmlformats.org/drawingml/2006/picture">
                 <pic:pic xmlns:pic="http://schemas.openxmlformats.org/drawingml/2006/picture">
                   <pic:nvPicPr>
-                    <pic:cNvPr id="77" name="image34.jpg"/>
+                    <pic:cNvPr id="7" name="imagem34(Editada).jpg"/>
                     <pic:cNvPicPr/>
                   </pic:nvPicPr>
                   <pic:blipFill>
@@ -27251,7 +27173,7 @@
                   <pic:spPr>
                     <a:xfrm>
                       <a:off x="0" y="0"/>
-                      <a:ext cx="6405689" cy="4460782"/>
+                      <a:ext cx="5400040" cy="1270635"/>
                     </a:xfrm>
                     <a:prstGeom prst="rect">
                       <a:avLst/>
@@ -27275,7 +27197,7 @@
         <w:rPr>
           <w:rFonts w:ascii="Arial" w:hAnsi="Arial" w:cs="Arial"/>
         </w:rPr>
-        <w:t>Figura 35</w:t>
+        <w:t xml:space="preserve">Figura 33 </w:t>
       </w:r>
       <w:r>
         <w:rPr>
@@ -27283,14 +27205,12 @@
         </w:rPr>
         <w:t>- Burp Suite utilizado para captura de parâmetros no cabeçalho de uma requisição HTTP na tela Relatório.</w:t>
       </w:r>
-    </w:p>
-    <w:p>
-      <w:pPr>
-        <w:jc w:val="center"/>
-        <w:rPr>
-          <w:rFonts w:ascii="Arial" w:hAnsi="Arial" w:cs="Arial"/>
-        </w:rPr>
-      </w:pPr>
+      <w:r>
+        <w:rPr>
+          <w:rFonts w:ascii="Arial" w:hAnsi="Arial" w:cs="Arial"/>
+        </w:rPr>
+        <w:t xml:space="preserve"> </w:t>
+      </w:r>
     </w:p>
     <w:p>
       <w:pPr>
@@ -27369,14 +27289,7 @@
         <w:rPr>
           <w:rFonts w:ascii="Arial" w:hAnsi="Arial" w:cs="Arial"/>
         </w:rPr>
-        <w:t xml:space="preserve">Mediante a esse contexto, não </w:t>
-      </w:r>
-      <w:r>
-        <w:rPr>
-          <w:rFonts w:ascii="Arial" w:hAnsi="Arial" w:cs="Arial"/>
-        </w:rPr>
-        <w:lastRenderedPageBreak/>
-        <w:t>foram encontradas vulnerabilidades que pudessem ser exploradas.</w:t>
+        <w:t>Mediante a esse contexto, não foram encontradas vulnerabilidades que pudessem ser exploradas.</w:t>
       </w:r>
       <w:r>
         <w:rPr>
@@ -27394,7 +27307,6 @@
         <w:rPr>
           <w:rFonts w:ascii="Arial" w:hAnsi="Arial" w:cs="Arial"/>
           <w:b/>
-          <w:highlight w:val="yellow"/>
         </w:rPr>
       </w:pPr>
     </w:p>
@@ -27405,29 +27317,6 @@
         <w:ind w:left="2136"/>
         <w:rPr>
           <w:rFonts w:ascii="Arial" w:hAnsi="Arial" w:cs="Arial"/>
-          <w:b/>
-          <w:highlight w:val="yellow"/>
-        </w:rPr>
-      </w:pPr>
-    </w:p>
-    <w:p>
-      <w:pPr>
-        <w:pStyle w:val="PargrafodaLista"/>
-        <w:spacing w:after="0"/>
-        <w:ind w:left="2136"/>
-        <w:rPr>
-          <w:rFonts w:ascii="Arial" w:hAnsi="Arial" w:cs="Arial"/>
-          <w:b/>
-        </w:rPr>
-      </w:pPr>
-    </w:p>
-    <w:p>
-      <w:pPr>
-        <w:pStyle w:val="PargrafodaLista"/>
-        <w:spacing w:after="0"/>
-        <w:ind w:left="2136"/>
-        <w:rPr>
-          <w:rFonts w:ascii="Arial" w:hAnsi="Arial" w:cs="Arial"/>
         </w:rPr>
       </w:pPr>
       <w:r>
@@ -27451,24 +27340,17 @@
           <w:rFonts w:ascii="Arial" w:hAnsi="Arial" w:cs="Arial"/>
         </w:rPr>
       </w:pPr>
-    </w:p>
-    <w:p>
-      <w:pPr>
-        <w:rPr>
-          <w:rFonts w:ascii="Arial" w:hAnsi="Arial" w:cs="Arial"/>
-        </w:rPr>
-      </w:pPr>
-      <w:r>
-        <w:rPr>
-          <w:rFonts w:ascii="Arial" w:hAnsi="Arial" w:cs="Arial"/>
+      <w:r>
+        <w:rPr>
           <w:noProof/>
+          <w:sz w:val="24"/>
           <w:lang w:eastAsia="pt-BR"/>
         </w:rPr>
         <w:drawing>
-          <wp:inline distT="0" distB="0" distL="0" distR="0">
-            <wp:extent cx="5400040" cy="2732405"/>
-            <wp:effectExtent l="0" t="0" r="0" b="0"/>
-            <wp:docPr id="78" name="Imagem 78"/>
+          <wp:inline distT="0" distB="0" distL="0" distR="0" wp14:anchorId="56EEFF15" wp14:editId="29BCAE4F">
+            <wp:extent cx="5400040" cy="1103630"/>
+            <wp:effectExtent l="0" t="0" r="0" b="1270"/>
+            <wp:docPr id="6" name="Imagem 6"/>
             <wp:cNvGraphicFramePr>
               <a:graphicFrameLocks xmlns:a="http://schemas.openxmlformats.org/drawingml/2006/main" noChangeAspect="1"/>
             </wp:cNvGraphicFramePr>
@@ -27476,7 +27358,7 @@
               <a:graphicData uri="http://schemas.openxmlformats.org/drawingml/2006/picture">
                 <pic:pic xmlns:pic="http://schemas.openxmlformats.org/drawingml/2006/picture">
                   <pic:nvPicPr>
-                    <pic:cNvPr id="78" name="image35.jpg"/>
+                    <pic:cNvPr id="6" name="imagem35(Editada).jpg"/>
                     <pic:cNvPicPr/>
                   </pic:nvPicPr>
                   <pic:blipFill>
@@ -27494,7 +27376,7 @@
                   <pic:spPr>
                     <a:xfrm>
                       <a:off x="0" y="0"/>
-                      <a:ext cx="5400040" cy="2732405"/>
+                      <a:ext cx="5400040" cy="1103630"/>
                     </a:xfrm>
                     <a:prstGeom prst="rect">
                       <a:avLst/>
@@ -27518,16 +27400,20 @@
         <w:rPr>
           <w:rFonts w:ascii="Arial" w:hAnsi="Arial" w:cs="Arial"/>
         </w:rPr>
-        <w:t>Figura 36- Burp Suite utilizado para captura de parâmetros no cabeçalho de uma requisição HTTP na tela Impressão de Relatório.</w:t>
-      </w:r>
-    </w:p>
-    <w:p>
-      <w:pPr>
-        <w:jc w:val="center"/>
-        <w:rPr>
-          <w:rFonts w:ascii="Arial" w:hAnsi="Arial" w:cs="Arial"/>
-        </w:rPr>
-      </w:pPr>
+        <w:t>Figura 3</w:t>
+      </w:r>
+      <w:r>
+        <w:rPr>
+          <w:rFonts w:ascii="Arial" w:hAnsi="Arial" w:cs="Arial"/>
+        </w:rPr>
+        <w:t xml:space="preserve">4 </w:t>
+      </w:r>
+      <w:r>
+        <w:rPr>
+          <w:rFonts w:ascii="Arial" w:hAnsi="Arial" w:cs="Arial"/>
+        </w:rPr>
+        <w:t>- Burp Suite utilizado para captura de parâmetros no cabeçalho de uma requisição HTTP na tela Impressão de Relatório.</w:t>
+      </w:r>
     </w:p>
     <w:p>
       <w:pPr>
@@ -31739,7 +31625,7 @@
 </file>
 
 <file path=customXml/itemProps1.xml><?xml version="1.0" encoding="utf-8"?>
-<ds:datastoreItem xmlns:ds="http://schemas.openxmlformats.org/officeDocument/2006/customXml" ds:itemID="{0DB2C360-F316-4F2B-875F-035008FCC2BD}">
+<ds:datastoreItem xmlns:ds="http://schemas.openxmlformats.org/officeDocument/2006/customXml" ds:itemID="{E4CB3E6B-44FB-455E-A862-D8A43DC86170}">
   <ds:schemaRefs>
     <ds:schemaRef ds:uri="http://schemas.openxmlformats.org/officeDocument/2006/bibliography"/>
   </ds:schemaRefs>

</xml_diff>

<commit_message>
explicacao das imagens do nmap e dos codigos do XSS
</commit_message>
<xml_diff>
--- a/Resultados detalhados.docx
+++ b/Resultados detalhados.docx
@@ -6795,34 +6795,6 @@
         </w:rPr>
         <w:t xml:space="preserve">Resultado: </w:t>
       </w:r>
-      <w:r>
-        <w:rPr>
-          <w:rFonts w:ascii="Arial" w:hAnsi="Arial" w:cs="Arial"/>
-          <w:bCs/>
-          <w:color w:val="000000"/>
-        </w:rPr>
-        <w:t>explicar de forma clara, objetiva o resultado obtido (utilize a imagem como ‘ponto’ de explicação).</w:t>
-      </w:r>
-      <w:r>
-        <w:rPr>
-          <w:rFonts w:ascii="Arial" w:hAnsi="Arial" w:cs="Arial"/>
-          <w:bCs/>
-          <w:color w:val="000000"/>
-        </w:rPr>
-        <w:t xml:space="preserve"> </w:t>
-      </w:r>
-    </w:p>
-    <w:p>
-      <w:pPr>
-        <w:autoSpaceDE w:val="0"/>
-        <w:autoSpaceDN w:val="0"/>
-        <w:adjustRightInd w:val="0"/>
-        <w:spacing w:after="0"/>
-        <w:rPr>
-          <w:rFonts w:ascii="Calibri" w:hAnsi="Calibri" w:cs="Calibri"/>
-          <w:color w:val="000000"/>
-        </w:rPr>
-      </w:pPr>
     </w:p>
     <w:p>
       <w:pPr>
@@ -6894,7 +6866,7 @@
         <w:spacing w:after="0"/>
         <w:jc w:val="center"/>
         <w:rPr>
-          <w:rFonts w:ascii="Calibri" w:hAnsi="Calibri" w:cs="Calibri"/>
+          <w:rFonts w:ascii="Arial" w:hAnsi="Arial" w:cs="Arial"/>
           <w:color w:val="000000"/>
         </w:rPr>
       </w:pPr>
@@ -6912,7 +6884,147 @@
         <w:autoSpaceDN w:val="0"/>
         <w:adjustRightInd w:val="0"/>
         <w:spacing w:after="0"/>
-        <w:ind w:left="2124"/>
+        <w:ind w:left="2124" w:firstLine="360"/>
+        <w:rPr>
+          <w:rFonts w:ascii="Arial" w:hAnsi="Arial" w:cs="Arial"/>
+          <w:color w:val="000000"/>
+        </w:rPr>
+      </w:pPr>
+    </w:p>
+    <w:p>
+      <w:pPr>
+        <w:autoSpaceDE w:val="0"/>
+        <w:autoSpaceDN w:val="0"/>
+        <w:adjustRightInd w:val="0"/>
+        <w:spacing w:after="0"/>
+        <w:ind w:left="2124" w:firstLine="360"/>
+        <w:rPr>
+          <w:rFonts w:ascii="Arial" w:hAnsi="Arial" w:cs="Arial"/>
+          <w:b/>
+          <w:color w:val="FF0000"/>
+        </w:rPr>
+      </w:pPr>
+      <w:r>
+        <w:rPr>
+          <w:rFonts w:ascii="Arial" w:hAnsi="Arial" w:cs="Arial"/>
+          <w:color w:val="000000"/>
+        </w:rPr>
+        <w:t xml:space="preserve">Serviços Encontrados na figura acima: </w:t>
+      </w:r>
+    </w:p>
+    <w:p>
+      <w:pPr>
+        <w:numPr>
+          <w:ilvl w:val="0"/>
+          <w:numId w:val="18"/>
+        </w:numPr>
+        <w:autoSpaceDE w:val="0"/>
+        <w:autoSpaceDN w:val="0"/>
+        <w:adjustRightInd w:val="0"/>
+        <w:spacing w:after="0"/>
+        <w:ind w:left="2844" w:hanging="360"/>
+        <w:rPr>
+          <w:rFonts w:ascii="Calibri" w:hAnsi="Calibri" w:cs="Calibri"/>
+          <w:b/>
+        </w:rPr>
+      </w:pPr>
+      <w:r>
+        <w:rPr>
+          <w:rFonts w:ascii="Arial" w:hAnsi="Arial" w:cs="Arial"/>
+        </w:rPr>
+        <w:t xml:space="preserve">Microsoft Windows RPC - Ferramenta semelhante ao TeamViewer que conecta o computador criando um esquema de servidor - cliente; </w:t>
+      </w:r>
+    </w:p>
+    <w:p>
+      <w:pPr>
+        <w:numPr>
+          <w:ilvl w:val="0"/>
+          <w:numId w:val="18"/>
+        </w:numPr>
+        <w:autoSpaceDE w:val="0"/>
+        <w:autoSpaceDN w:val="0"/>
+        <w:adjustRightInd w:val="0"/>
+        <w:spacing w:after="0"/>
+        <w:ind w:left="2844" w:hanging="360"/>
+        <w:rPr>
+          <w:rFonts w:ascii="Calibri" w:hAnsi="Calibri" w:cs="Calibri"/>
+          <w:color w:val="000000"/>
+        </w:rPr>
+      </w:pPr>
+      <w:r>
+        <w:rPr>
+          <w:rFonts w:ascii="Arial" w:hAnsi="Arial" w:cs="Arial"/>
+          <w:color w:val="000000"/>
+        </w:rPr>
+        <w:t>Microsoft Windows microsoft-ds</w:t>
+      </w:r>
+      <w:r>
+        <w:rPr>
+          <w:rFonts w:ascii="Arial" w:hAnsi="Arial" w:cs="Arial"/>
+          <w:color w:val="000000"/>
+        </w:rPr>
+        <w:t xml:space="preserve"> - Ferramenta que auxilia a implantação de imagens em uma distribuição Windows.</w:t>
+      </w:r>
+    </w:p>
+    <w:p>
+      <w:pPr>
+        <w:numPr>
+          <w:ilvl w:val="0"/>
+          <w:numId w:val="18"/>
+        </w:numPr>
+        <w:autoSpaceDE w:val="0"/>
+        <w:autoSpaceDN w:val="0"/>
+        <w:adjustRightInd w:val="0"/>
+        <w:spacing w:after="0"/>
+        <w:ind w:left="2844" w:hanging="360"/>
+        <w:rPr>
+          <w:rFonts w:ascii="Calibri" w:hAnsi="Calibri" w:cs="Calibri"/>
+          <w:color w:val="000000"/>
+        </w:rPr>
+      </w:pPr>
+      <w:r>
+        <w:rPr>
+          <w:rFonts w:ascii="Arial" w:hAnsi="Arial" w:cs="Arial"/>
+          <w:color w:val="000000"/>
+        </w:rPr>
+        <w:t>Apache httpd – Servidor Web.</w:t>
+      </w:r>
+    </w:p>
+    <w:p>
+      <w:pPr>
+        <w:numPr>
+          <w:ilvl w:val="0"/>
+          <w:numId w:val="18"/>
+        </w:numPr>
+        <w:autoSpaceDE w:val="0"/>
+        <w:autoSpaceDN w:val="0"/>
+        <w:adjustRightInd w:val="0"/>
+        <w:spacing w:after="0"/>
+        <w:ind w:left="2844" w:hanging="360"/>
+        <w:rPr>
+          <w:rFonts w:ascii="Calibri" w:hAnsi="Calibri" w:cs="Calibri"/>
+          <w:color w:val="000000"/>
+        </w:rPr>
+      </w:pPr>
+      <w:r>
+        <w:rPr>
+          <w:rFonts w:ascii="Arial" w:hAnsi="Arial" w:cs="Arial"/>
+          <w:color w:val="000000"/>
+        </w:rPr>
+        <w:t>Microsoft Windows 98 netbios-ssn – Api que fornece serviços relacionados com a camada de Tansporte do modelo OSI para permitir a comunicação de aplicativos locais.</w:t>
+      </w:r>
+    </w:p>
+    <w:p>
+      <w:pPr>
+        <w:numPr>
+          <w:ilvl w:val="0"/>
+          <w:numId w:val="18"/>
+        </w:numPr>
+        <w:autoSpaceDE w:val="0"/>
+        <w:autoSpaceDN w:val="0"/>
+        <w:adjustRightInd w:val="0"/>
+        <w:spacing w:after="0"/>
+        <w:ind w:left="2844" w:hanging="360"/>
         <w:rPr>
           <w:rFonts w:ascii="Arial" w:hAnsi="Arial" w:cs="Arial"/>
           <w:b/>
@@ -6920,6 +7032,37 @@
           <w:color w:val="000000"/>
         </w:rPr>
       </w:pPr>
+      <w:r>
+        <w:rPr>
+          <w:rFonts w:ascii="Arial" w:hAnsi="Arial" w:cs="Arial"/>
+          <w:color w:val="000000"/>
+        </w:rPr>
+        <w:t>Microsoft Firmware Ppt – Protocolo de transferência ponto a ponto.</w:t>
+      </w:r>
+    </w:p>
+    <w:p>
+      <w:pPr>
+        <w:autoSpaceDE w:val="0"/>
+        <w:autoSpaceDN w:val="0"/>
+        <w:adjustRightInd w:val="0"/>
+        <w:spacing w:after="0"/>
+        <w:ind w:left="2844"/>
+        <w:rPr>
+          <w:rFonts w:ascii="Arial" w:hAnsi="Arial" w:cs="Arial"/>
+          <w:b/>
+          <w:bCs/>
+          <w:color w:val="000000"/>
+        </w:rPr>
+      </w:pPr>
+      <w:r>
+        <w:rPr>
+          <w:rFonts w:ascii="Arial" w:hAnsi="Arial" w:cs="Arial"/>
+          <w:b/>
+          <w:bCs/>
+          <w:color w:val="000000"/>
+        </w:rPr>
+        <w:t xml:space="preserve"> </w:t>
+      </w:r>
     </w:p>
     <w:p>
       <w:pPr>
@@ -7091,16 +7234,11 @@
           <w:bCs/>
           <w:color w:val="000000"/>
         </w:rPr>
+        <w:lastRenderedPageBreak/>
         <w:t xml:space="preserve">Resultado: </w:t>
       </w:r>
-      <w:r>
-        <w:rPr>
-          <w:rFonts w:ascii="Arial" w:hAnsi="Arial" w:cs="Arial"/>
-          <w:bCs/>
-          <w:color w:val="000000"/>
-        </w:rPr>
-        <w:t>EXPLICAR</w:t>
-      </w:r>
+      <w:bookmarkStart w:id="0" w:name="_GoBack"/>
+      <w:bookmarkEnd w:id="0"/>
     </w:p>
     <w:p>
       <w:pPr>
@@ -7132,7 +7270,6 @@
           <w:color w:val="000000"/>
           <w:lang w:eastAsia="pt-BR"/>
         </w:rPr>
-        <w:lastRenderedPageBreak/>
         <w:drawing>
           <wp:inline distT="0" distB="0" distL="0" distR="0">
             <wp:extent cx="5400040" cy="3616325"/>
@@ -7226,21 +7363,22 @@
           <w:rFonts w:ascii="Arial" w:hAnsi="Arial" w:cs="Arial"/>
           <w:color w:val="000000"/>
         </w:rPr>
-        <w:t xml:space="preserve">Serviços: </w:t>
-      </w:r>
-    </w:p>
-    <w:p>
-      <w:pPr>
-        <w:autoSpaceDE w:val="0"/>
-        <w:autoSpaceDN w:val="0"/>
-        <w:adjustRightInd w:val="0"/>
-        <w:spacing w:after="0"/>
-        <w:ind w:left="2124"/>
-        <w:rPr>
-          <w:rFonts w:ascii="Calibri" w:hAnsi="Calibri" w:cs="Calibri"/>
-          <w:color w:val="000000"/>
-        </w:rPr>
-      </w:pPr>
+        <w:t>Serviços</w:t>
+      </w:r>
+      <w:r>
+        <w:rPr>
+          <w:rFonts w:ascii="Arial" w:hAnsi="Arial" w:cs="Arial"/>
+          <w:color w:val="000000"/>
+        </w:rPr>
+        <w:t xml:space="preserve"> Encontrados na figura acima</w:t>
+      </w:r>
+      <w:r>
+        <w:rPr>
+          <w:rFonts w:ascii="Arial" w:hAnsi="Arial" w:cs="Arial"/>
+          <w:color w:val="000000"/>
+        </w:rPr>
+        <w:t xml:space="preserve">: </w:t>
+      </w:r>
     </w:p>
     <w:p>
       <w:pPr>
@@ -7298,6 +7436,78 @@
     </w:p>
     <w:p>
       <w:pPr>
+        <w:numPr>
+          <w:ilvl w:val="0"/>
+          <w:numId w:val="18"/>
+        </w:numPr>
+        <w:autoSpaceDE w:val="0"/>
+        <w:autoSpaceDN w:val="0"/>
+        <w:adjustRightInd w:val="0"/>
+        <w:spacing w:after="0"/>
+        <w:ind w:left="2844" w:hanging="360"/>
+        <w:rPr>
+          <w:rFonts w:ascii="Calibri" w:hAnsi="Calibri" w:cs="Calibri"/>
+          <w:color w:val="000000"/>
+        </w:rPr>
+      </w:pPr>
+      <w:r>
+        <w:rPr>
+          <w:rFonts w:ascii="Arial" w:hAnsi="Arial" w:cs="Arial"/>
+          <w:color w:val="000000"/>
+        </w:rPr>
+        <w:t>Apache httpd – Servidor Web.</w:t>
+      </w:r>
+    </w:p>
+    <w:p>
+      <w:pPr>
+        <w:numPr>
+          <w:ilvl w:val="0"/>
+          <w:numId w:val="18"/>
+        </w:numPr>
+        <w:autoSpaceDE w:val="0"/>
+        <w:autoSpaceDN w:val="0"/>
+        <w:adjustRightInd w:val="0"/>
+        <w:spacing w:after="0"/>
+        <w:ind w:left="2844" w:hanging="360"/>
+        <w:rPr>
+          <w:rFonts w:ascii="Calibri" w:hAnsi="Calibri" w:cs="Calibri"/>
+          <w:color w:val="000000"/>
+        </w:rPr>
+      </w:pPr>
+      <w:r>
+        <w:rPr>
+          <w:rFonts w:ascii="Arial" w:hAnsi="Arial" w:cs="Arial"/>
+          <w:color w:val="000000"/>
+        </w:rPr>
+        <w:t>Microsoft Windows 98 netbios-ssn – Api que fornece serviços relacionados com a camada de Tansporte do modelo OSI para permitir a comunicação de aplicativos locais.</w:t>
+      </w:r>
+    </w:p>
+    <w:p>
+      <w:pPr>
+        <w:numPr>
+          <w:ilvl w:val="0"/>
+          <w:numId w:val="18"/>
+        </w:numPr>
+        <w:autoSpaceDE w:val="0"/>
+        <w:autoSpaceDN w:val="0"/>
+        <w:adjustRightInd w:val="0"/>
+        <w:spacing w:after="0"/>
+        <w:ind w:left="2844" w:hanging="360"/>
+        <w:rPr>
+          <w:rFonts w:ascii="Calibri" w:hAnsi="Calibri" w:cs="Calibri"/>
+          <w:color w:val="000000"/>
+        </w:rPr>
+      </w:pPr>
+      <w:r>
+        <w:rPr>
+          <w:rFonts w:ascii="Arial" w:hAnsi="Arial" w:cs="Arial"/>
+          <w:color w:val="000000"/>
+        </w:rPr>
+        <w:t>Microsoft Firmware Ppt – Protocolo de transferência ponto a ponto.</w:t>
+      </w:r>
+    </w:p>
+    <w:p>
+      <w:pPr>
         <w:autoSpaceDE w:val="0"/>
         <w:autoSpaceDN w:val="0"/>
         <w:adjustRightInd w:val="0"/>
@@ -7456,6 +7666,7 @@
           <w:rFonts w:ascii="Arial" w:hAnsi="Arial" w:cs="Arial"/>
           <w:color w:val="000000"/>
         </w:rPr>
+        <w:lastRenderedPageBreak/>
         <w:t>IP_do_servidor</w:t>
       </w:r>
       <w:r>
@@ -7523,7 +7734,6 @@
           <w:rFonts w:ascii="Arial" w:hAnsi="Arial" w:cs="Arial"/>
           <w:color w:val="000000"/>
         </w:rPr>
-        <w:lastRenderedPageBreak/>
         <w:t>.</w:t>
       </w:r>
       <w:r>
@@ -7616,37 +7826,30 @@
         <w:spacing w:after="0"/>
         <w:ind w:left="2124"/>
         <w:rPr>
-          <w:rFonts w:ascii="Calibri" w:hAnsi="Calibri" w:cs="Calibri"/>
-          <w:color w:val="000000"/>
-        </w:rPr>
-      </w:pPr>
-      <w:r>
-        <w:rPr>
-          <w:rFonts w:ascii="Arial" w:hAnsi="Arial" w:cs="Arial"/>
-          <w:color w:val="000000"/>
-        </w:rPr>
-        <w:t>Serviços:</w:t>
-      </w:r>
-      <w:r>
-        <w:rPr>
-          <w:rFonts w:ascii="Arial" w:hAnsi="Arial" w:cs="Arial"/>
-          <w:color w:val="000000"/>
-        </w:rPr>
-        <w:t xml:space="preserve"> </w:t>
-      </w:r>
-      <w:r>
-        <w:rPr>
-          <w:rFonts w:ascii="Arial" w:hAnsi="Arial" w:cs="Arial"/>
-          <w:color w:val="000000"/>
-        </w:rPr>
-        <w:t>ntp</w:t>
-      </w:r>
-      <w:r>
-        <w:rPr>
-          <w:rFonts w:ascii="Arial" w:hAnsi="Arial" w:cs="Arial"/>
-          <w:color w:val="000000"/>
-        </w:rPr>
-        <w:t xml:space="preserve"> [3] - protocolo de sincronização de relógios usando UDP;</w:t>
+          <w:rFonts w:ascii="Arial" w:hAnsi="Arial" w:cs="Arial"/>
+          <w:color w:val="000000"/>
+        </w:rPr>
+      </w:pPr>
+      <w:r>
+        <w:rPr>
+          <w:rFonts w:ascii="Arial" w:hAnsi="Arial" w:cs="Arial"/>
+          <w:color w:val="000000"/>
+        </w:rPr>
+        <w:t>Serviços</w:t>
+      </w:r>
+      <w:r>
+        <w:rPr>
+          <w:rFonts w:ascii="Arial" w:hAnsi="Arial" w:cs="Arial"/>
+          <w:color w:val="000000"/>
+        </w:rPr>
+        <w:t xml:space="preserve"> Encontrados na imagem acima</w:t>
+      </w:r>
+      <w:r>
+        <w:rPr>
+          <w:rFonts w:ascii="Arial" w:hAnsi="Arial" w:cs="Arial"/>
+          <w:color w:val="000000"/>
+        </w:rPr>
+        <w:t>:</w:t>
       </w:r>
     </w:p>
     <w:p>
@@ -7837,28 +8040,28 @@
     </w:p>
     <w:p>
       <w:pPr>
-        <w:autoSpaceDE w:val="0"/>
-        <w:autoSpaceDN w:val="0"/>
-        <w:adjustRightInd w:val="0"/>
-        <w:spacing w:after="0"/>
-        <w:ind w:left="2844"/>
-        <w:rPr>
-          <w:rFonts w:ascii="Calibri" w:hAnsi="Calibri" w:cs="Calibri"/>
-          <w:color w:val="000000"/>
-        </w:rPr>
-      </w:pPr>
-    </w:p>
-    <w:p>
-      <w:pPr>
-        <w:autoSpaceDE w:val="0"/>
-        <w:autoSpaceDN w:val="0"/>
-        <w:adjustRightInd w:val="0"/>
-        <w:spacing w:after="0"/>
-        <w:rPr>
-          <w:rFonts w:ascii="Calibri" w:hAnsi="Calibri" w:cs="Calibri"/>
-          <w:color w:val="000000"/>
-        </w:rPr>
-      </w:pPr>
+        <w:pStyle w:val="PargrafodaLista"/>
+        <w:numPr>
+          <w:ilvl w:val="0"/>
+          <w:numId w:val="18"/>
+        </w:numPr>
+        <w:autoSpaceDE w:val="0"/>
+        <w:autoSpaceDN w:val="0"/>
+        <w:adjustRightInd w:val="0"/>
+        <w:spacing w:after="0"/>
+        <w:ind w:left="2484"/>
+        <w:rPr>
+          <w:rFonts w:ascii="Calibri" w:hAnsi="Calibri" w:cs="Calibri"/>
+          <w:color w:val="000000"/>
+        </w:rPr>
+      </w:pPr>
+      <w:r>
+        <w:rPr>
+          <w:rFonts w:ascii="Arial" w:hAnsi="Arial" w:cs="Arial"/>
+          <w:color w:val="000000"/>
+        </w:rPr>
+        <w:t>ntp [3] - protocolo de sincronização de relógios usando UDP;</w:t>
+      </w:r>
     </w:p>
     <w:p>
       <w:pPr>
@@ -8018,6 +8221,7 @@
           <w:rFonts w:ascii="Arial" w:hAnsi="Arial" w:cs="Arial"/>
           <w:color w:val="000000"/>
         </w:rPr>
+        <w:lastRenderedPageBreak/>
         <w:t>“-O” permite que a ferramenta tente encontrar o sistema operacional rodando no momento.</w:t>
       </w:r>
     </w:p>
@@ -8042,7 +8246,6 @@
           <w:rFonts w:ascii="Arial" w:hAnsi="Arial" w:cs="Arial"/>
           <w:color w:val="000000"/>
         </w:rPr>
-        <w:lastRenderedPageBreak/>
         <w:t xml:space="preserve">IP_do_servidor informa o IP onde está hospedada a </w:t>
       </w:r>
       <w:r>
@@ -8200,6 +8403,177 @@
         <w:autoSpaceDN w:val="0"/>
         <w:adjustRightInd w:val="0"/>
         <w:spacing w:after="0"/>
+        <w:ind w:left="2124"/>
+        <w:rPr>
+          <w:rFonts w:ascii="Arial" w:hAnsi="Arial" w:cs="Arial"/>
+          <w:b/>
+          <w:color w:val="FF0000"/>
+        </w:rPr>
+      </w:pPr>
+      <w:r>
+        <w:rPr>
+          <w:rFonts w:ascii="Arial" w:hAnsi="Arial" w:cs="Arial"/>
+          <w:color w:val="000000"/>
+        </w:rPr>
+        <w:t xml:space="preserve">Serviços Encontrados na figura acima: </w:t>
+      </w:r>
+    </w:p>
+    <w:p>
+      <w:pPr>
+        <w:numPr>
+          <w:ilvl w:val="0"/>
+          <w:numId w:val="18"/>
+        </w:numPr>
+        <w:autoSpaceDE w:val="0"/>
+        <w:autoSpaceDN w:val="0"/>
+        <w:adjustRightInd w:val="0"/>
+        <w:spacing w:after="0"/>
+        <w:ind w:left="2844" w:hanging="360"/>
+        <w:rPr>
+          <w:rFonts w:ascii="Calibri" w:hAnsi="Calibri" w:cs="Calibri"/>
+          <w:b/>
+        </w:rPr>
+      </w:pPr>
+      <w:r>
+        <w:rPr>
+          <w:rFonts w:ascii="Arial" w:hAnsi="Arial" w:cs="Arial"/>
+        </w:rPr>
+        <w:t xml:space="preserve">Microsoft Windows RPC - Ferramenta semelhante ao TeamViewer que conecta o computador criando um esquema de servidor - cliente; </w:t>
+      </w:r>
+    </w:p>
+    <w:p>
+      <w:pPr>
+        <w:numPr>
+          <w:ilvl w:val="0"/>
+          <w:numId w:val="18"/>
+        </w:numPr>
+        <w:autoSpaceDE w:val="0"/>
+        <w:autoSpaceDN w:val="0"/>
+        <w:adjustRightInd w:val="0"/>
+        <w:spacing w:after="0"/>
+        <w:ind w:left="2844" w:hanging="360"/>
+        <w:rPr>
+          <w:rFonts w:ascii="Calibri" w:hAnsi="Calibri" w:cs="Calibri"/>
+          <w:color w:val="000000"/>
+        </w:rPr>
+      </w:pPr>
+      <w:r>
+        <w:rPr>
+          <w:rFonts w:ascii="Arial" w:hAnsi="Arial" w:cs="Arial"/>
+          <w:color w:val="000000"/>
+        </w:rPr>
+        <w:t>Microsoft Windows microsoft-ds</w:t>
+      </w:r>
+      <w:r>
+        <w:rPr>
+          <w:rFonts w:ascii="Arial" w:hAnsi="Arial" w:cs="Arial"/>
+          <w:color w:val="000000"/>
+        </w:rPr>
+        <w:t xml:space="preserve"> - Ferramenta que auxilia a implantação de imagens em uma distribuição Windows.</w:t>
+      </w:r>
+    </w:p>
+    <w:p>
+      <w:pPr>
+        <w:numPr>
+          <w:ilvl w:val="0"/>
+          <w:numId w:val="18"/>
+        </w:numPr>
+        <w:autoSpaceDE w:val="0"/>
+        <w:autoSpaceDN w:val="0"/>
+        <w:adjustRightInd w:val="0"/>
+        <w:spacing w:after="0"/>
+        <w:ind w:left="2844" w:hanging="360"/>
+        <w:rPr>
+          <w:rFonts w:ascii="Calibri" w:hAnsi="Calibri" w:cs="Calibri"/>
+          <w:color w:val="000000"/>
+        </w:rPr>
+      </w:pPr>
+      <w:r>
+        <w:rPr>
+          <w:rFonts w:ascii="Arial" w:hAnsi="Arial" w:cs="Arial"/>
+          <w:color w:val="000000"/>
+        </w:rPr>
+        <w:t>Apache httpd – Servidor Web.</w:t>
+      </w:r>
+    </w:p>
+    <w:p>
+      <w:pPr>
+        <w:numPr>
+          <w:ilvl w:val="0"/>
+          <w:numId w:val="18"/>
+        </w:numPr>
+        <w:autoSpaceDE w:val="0"/>
+        <w:autoSpaceDN w:val="0"/>
+        <w:adjustRightInd w:val="0"/>
+        <w:spacing w:after="0"/>
+        <w:ind w:left="2844" w:hanging="360"/>
+        <w:rPr>
+          <w:rFonts w:ascii="Calibri" w:hAnsi="Calibri" w:cs="Calibri"/>
+          <w:color w:val="000000"/>
+        </w:rPr>
+      </w:pPr>
+      <w:r>
+        <w:rPr>
+          <w:rFonts w:ascii="Arial" w:hAnsi="Arial" w:cs="Arial"/>
+          <w:color w:val="000000"/>
+        </w:rPr>
+        <w:t>Microsoft Windows 98 netbios-ssn – Api que fornece serviços relacionados com a camada de Tansporte do modelo OSI para permitir a comunicação de aplicativos locais.</w:t>
+      </w:r>
+    </w:p>
+    <w:p>
+      <w:pPr>
+        <w:numPr>
+          <w:ilvl w:val="0"/>
+          <w:numId w:val="18"/>
+        </w:numPr>
+        <w:autoSpaceDE w:val="0"/>
+        <w:autoSpaceDN w:val="0"/>
+        <w:adjustRightInd w:val="0"/>
+        <w:spacing w:after="0"/>
+        <w:ind w:left="2844" w:hanging="360"/>
+        <w:rPr>
+          <w:rFonts w:ascii="Calibri" w:hAnsi="Calibri" w:cs="Calibri"/>
+          <w:color w:val="000000"/>
+        </w:rPr>
+      </w:pPr>
+      <w:r>
+        <w:rPr>
+          <w:rFonts w:ascii="Arial" w:hAnsi="Arial" w:cs="Arial"/>
+          <w:color w:val="000000"/>
+        </w:rPr>
+        <w:t>Microsoft Firmware Ppt – Protocolo de transferência ponto a ponto.</w:t>
+      </w:r>
+    </w:p>
+    <w:p>
+      <w:pPr>
+        <w:autoSpaceDE w:val="0"/>
+        <w:autoSpaceDN w:val="0"/>
+        <w:adjustRightInd w:val="0"/>
+        <w:spacing w:after="0"/>
+        <w:rPr>
+          <w:rFonts w:ascii="Calibri" w:hAnsi="Calibri" w:cs="Calibri"/>
+          <w:color w:val="000000"/>
+        </w:rPr>
+      </w:pPr>
+    </w:p>
+    <w:p>
+      <w:pPr>
+        <w:autoSpaceDE w:val="0"/>
+        <w:autoSpaceDN w:val="0"/>
+        <w:adjustRightInd w:val="0"/>
+        <w:spacing w:after="0"/>
+        <w:rPr>
+          <w:rFonts w:ascii="Calibri" w:hAnsi="Calibri" w:cs="Calibri"/>
+          <w:color w:val="000000"/>
+        </w:rPr>
+      </w:pPr>
+    </w:p>
+    <w:p>
+      <w:pPr>
+        <w:autoSpaceDE w:val="0"/>
+        <w:autoSpaceDN w:val="0"/>
+        <w:adjustRightInd w:val="0"/>
+        <w:spacing w:after="0"/>
         <w:rPr>
           <w:rFonts w:ascii="Calibri" w:hAnsi="Calibri" w:cs="Calibri"/>
           <w:color w:val="000000"/>
@@ -8212,6 +8586,7 @@
           <w:color w:val="000000"/>
           <w:lang w:eastAsia="pt-BR"/>
         </w:rPr>
+        <w:lastRenderedPageBreak/>
         <w:drawing>
           <wp:inline distT="0" distB="0" distL="0" distR="0">
             <wp:extent cx="5400040" cy="3758565"/>
@@ -8272,7 +8647,6 @@
           <w:rFonts w:ascii="Arial" w:hAnsi="Arial" w:cs="Arial"/>
           <w:color w:val="000000"/>
         </w:rPr>
-        <w:lastRenderedPageBreak/>
         <w:t>Figura 8 - Rota traçada pelo Tracerouter - Parte 2</w:t>
       </w:r>
     </w:p>
@@ -8502,6 +8876,7 @@
           <w:color w:val="000000"/>
           <w:lang w:eastAsia="pt-BR"/>
         </w:rPr>
+        <w:lastRenderedPageBreak/>
         <w:drawing>
           <wp:inline distT="0" distB="0" distL="0" distR="0">
             <wp:extent cx="5676900" cy="3851275"/>
@@ -8553,7 +8928,7 @@
         <w:spacing w:after="0"/>
         <w:jc w:val="center"/>
         <w:rPr>
-          <w:rFonts w:ascii="Calibri" w:hAnsi="Calibri" w:cs="Calibri"/>
+          <w:rFonts w:ascii="Arial" w:hAnsi="Arial" w:cs="Arial"/>
           <w:color w:val="000000"/>
         </w:rPr>
       </w:pPr>
@@ -8564,6 +8939,218 @@
         </w:rPr>
         <w:t>Figura 9 -  Versão do software rodando nas portas escaneadas</w:t>
       </w:r>
+    </w:p>
+    <w:p>
+      <w:pPr>
+        <w:autoSpaceDE w:val="0"/>
+        <w:autoSpaceDN w:val="0"/>
+        <w:adjustRightInd w:val="0"/>
+        <w:spacing w:after="0"/>
+        <w:rPr>
+          <w:rFonts w:ascii="Arial" w:hAnsi="Arial" w:cs="Arial"/>
+          <w:color w:val="000000"/>
+        </w:rPr>
+      </w:pPr>
+      <w:r>
+        <w:rPr>
+          <w:rFonts w:ascii="Arial" w:hAnsi="Arial" w:cs="Arial"/>
+          <w:color w:val="000000"/>
+        </w:rPr>
+        <w:tab/>
+      </w:r>
+      <w:r>
+        <w:rPr>
+          <w:rFonts w:ascii="Arial" w:hAnsi="Arial" w:cs="Arial"/>
+          <w:color w:val="000000"/>
+        </w:rPr>
+        <w:tab/>
+      </w:r>
+      <w:r>
+        <w:rPr>
+          <w:rFonts w:ascii="Arial" w:hAnsi="Arial" w:cs="Arial"/>
+          <w:color w:val="000000"/>
+        </w:rPr>
+        <w:tab/>
+      </w:r>
+    </w:p>
+    <w:p>
+      <w:pPr>
+        <w:autoSpaceDE w:val="0"/>
+        <w:autoSpaceDN w:val="0"/>
+        <w:adjustRightInd w:val="0"/>
+        <w:spacing w:after="0"/>
+        <w:ind w:left="2124"/>
+        <w:rPr>
+          <w:rFonts w:ascii="Arial" w:hAnsi="Arial" w:cs="Arial"/>
+          <w:b/>
+          <w:color w:val="FF0000"/>
+        </w:rPr>
+      </w:pPr>
+      <w:r>
+        <w:rPr>
+          <w:rFonts w:ascii="Arial" w:hAnsi="Arial" w:cs="Arial"/>
+          <w:color w:val="000000"/>
+        </w:rPr>
+        <w:t xml:space="preserve">     </w:t>
+      </w:r>
+      <w:r>
+        <w:rPr>
+          <w:rFonts w:ascii="Arial" w:hAnsi="Arial" w:cs="Arial"/>
+          <w:color w:val="000000"/>
+        </w:rPr>
+        <w:t xml:space="preserve">Serviços Encontrados na figura acima: </w:t>
+      </w:r>
+    </w:p>
+    <w:p>
+      <w:pPr>
+        <w:autoSpaceDE w:val="0"/>
+        <w:autoSpaceDN w:val="0"/>
+        <w:adjustRightInd w:val="0"/>
+        <w:spacing w:after="0"/>
+        <w:ind w:left="2124"/>
+        <w:rPr>
+          <w:rFonts w:ascii="Calibri" w:hAnsi="Calibri" w:cs="Calibri"/>
+          <w:color w:val="000000"/>
+        </w:rPr>
+      </w:pPr>
+    </w:p>
+    <w:p>
+      <w:pPr>
+        <w:numPr>
+          <w:ilvl w:val="0"/>
+          <w:numId w:val="18"/>
+        </w:numPr>
+        <w:autoSpaceDE w:val="0"/>
+        <w:autoSpaceDN w:val="0"/>
+        <w:adjustRightInd w:val="0"/>
+        <w:spacing w:after="0"/>
+        <w:ind w:left="2844" w:hanging="360"/>
+        <w:rPr>
+          <w:rFonts w:ascii="Calibri" w:hAnsi="Calibri" w:cs="Calibri"/>
+          <w:b/>
+        </w:rPr>
+      </w:pPr>
+      <w:r>
+        <w:rPr>
+          <w:rFonts w:ascii="Arial" w:hAnsi="Arial" w:cs="Arial"/>
+        </w:rPr>
+        <w:t xml:space="preserve">Microsoft Windows RPC - Ferramenta semelhante ao TeamViewer que conecta o computador criando um esquema de servidor - cliente; </w:t>
+      </w:r>
+    </w:p>
+    <w:p>
+      <w:pPr>
+        <w:numPr>
+          <w:ilvl w:val="0"/>
+          <w:numId w:val="18"/>
+        </w:numPr>
+        <w:autoSpaceDE w:val="0"/>
+        <w:autoSpaceDN w:val="0"/>
+        <w:adjustRightInd w:val="0"/>
+        <w:spacing w:after="0"/>
+        <w:ind w:left="2844" w:hanging="360"/>
+        <w:rPr>
+          <w:rFonts w:ascii="Calibri" w:hAnsi="Calibri" w:cs="Calibri"/>
+          <w:color w:val="000000"/>
+        </w:rPr>
+      </w:pPr>
+      <w:r>
+        <w:rPr>
+          <w:rFonts w:ascii="Arial" w:hAnsi="Arial" w:cs="Arial"/>
+          <w:color w:val="000000"/>
+        </w:rPr>
+        <w:t>Microsoft Windows microsoft-ds</w:t>
+      </w:r>
+      <w:r>
+        <w:rPr>
+          <w:rFonts w:ascii="Arial" w:hAnsi="Arial" w:cs="Arial"/>
+          <w:color w:val="000000"/>
+        </w:rPr>
+        <w:t xml:space="preserve"> - Ferramenta que auxilia a implantação de imagens em uma distribuição Windows.</w:t>
+      </w:r>
+    </w:p>
+    <w:p>
+      <w:pPr>
+        <w:numPr>
+          <w:ilvl w:val="0"/>
+          <w:numId w:val="18"/>
+        </w:numPr>
+        <w:autoSpaceDE w:val="0"/>
+        <w:autoSpaceDN w:val="0"/>
+        <w:adjustRightInd w:val="0"/>
+        <w:spacing w:after="0"/>
+        <w:ind w:left="2844" w:hanging="360"/>
+        <w:rPr>
+          <w:rFonts w:ascii="Calibri" w:hAnsi="Calibri" w:cs="Calibri"/>
+          <w:color w:val="000000"/>
+        </w:rPr>
+      </w:pPr>
+      <w:r>
+        <w:rPr>
+          <w:rFonts w:ascii="Arial" w:hAnsi="Arial" w:cs="Arial"/>
+          <w:color w:val="000000"/>
+        </w:rPr>
+        <w:t>Apache httpd – Servidor Web.</w:t>
+      </w:r>
+    </w:p>
+    <w:p>
+      <w:pPr>
+        <w:numPr>
+          <w:ilvl w:val="0"/>
+          <w:numId w:val="18"/>
+        </w:numPr>
+        <w:autoSpaceDE w:val="0"/>
+        <w:autoSpaceDN w:val="0"/>
+        <w:adjustRightInd w:val="0"/>
+        <w:spacing w:after="0"/>
+        <w:ind w:left="2844" w:hanging="360"/>
+        <w:rPr>
+          <w:rFonts w:ascii="Calibri" w:hAnsi="Calibri" w:cs="Calibri"/>
+          <w:color w:val="000000"/>
+        </w:rPr>
+      </w:pPr>
+      <w:r>
+        <w:rPr>
+          <w:rFonts w:ascii="Arial" w:hAnsi="Arial" w:cs="Arial"/>
+          <w:color w:val="000000"/>
+        </w:rPr>
+        <w:t>Microsoft Windows 98 netbios-ssn – Api que fornece serviços relacionados com a camada de Tansporte do modelo OSI para permitir a comunicação de aplicativos locais.</w:t>
+      </w:r>
+    </w:p>
+    <w:p>
+      <w:pPr>
+        <w:numPr>
+          <w:ilvl w:val="0"/>
+          <w:numId w:val="18"/>
+        </w:numPr>
+        <w:autoSpaceDE w:val="0"/>
+        <w:autoSpaceDN w:val="0"/>
+        <w:adjustRightInd w:val="0"/>
+        <w:spacing w:after="0"/>
+        <w:ind w:left="2844" w:hanging="360"/>
+        <w:rPr>
+          <w:rFonts w:ascii="Calibri" w:hAnsi="Calibri" w:cs="Calibri"/>
+          <w:color w:val="000000"/>
+        </w:rPr>
+      </w:pPr>
+      <w:r>
+        <w:rPr>
+          <w:rFonts w:ascii="Arial" w:hAnsi="Arial" w:cs="Arial"/>
+          <w:color w:val="000000"/>
+        </w:rPr>
+        <w:t>Microsoft Firmware Ppt – Protocolo de transferência ponto a ponto.</w:t>
+      </w:r>
+    </w:p>
+    <w:p>
+      <w:pPr>
+        <w:autoSpaceDE w:val="0"/>
+        <w:autoSpaceDN w:val="0"/>
+        <w:adjustRightInd w:val="0"/>
+        <w:spacing w:after="0"/>
+        <w:rPr>
+          <w:rFonts w:ascii="Calibri" w:hAnsi="Calibri" w:cs="Calibri"/>
+          <w:color w:val="000000"/>
+        </w:rPr>
+      </w:pPr>
     </w:p>
     <w:p>
       <w:pPr>
@@ -8712,6 +9299,7 @@
           <w:rFonts w:ascii="Arial" w:hAnsi="Arial" w:cs="Arial"/>
           <w:color w:val="000000"/>
         </w:rPr>
+        <w:lastRenderedPageBreak/>
         <w:t>IP_do_servidor é o IP onde está hospedada a aplicação em teste.</w:t>
       </w:r>
     </w:p>
@@ -8845,6 +9433,250 @@
     </w:p>
     <w:p>
       <w:pPr>
+        <w:autoSpaceDE w:val="0"/>
+        <w:autoSpaceDN w:val="0"/>
+        <w:adjustRightInd w:val="0"/>
+        <w:spacing w:after="0"/>
+        <w:ind w:left="2124"/>
+        <w:rPr>
+          <w:rFonts w:ascii="Arial" w:hAnsi="Arial" w:cs="Arial"/>
+          <w:color w:val="000000"/>
+        </w:rPr>
+      </w:pPr>
+      <w:r>
+        <w:rPr>
+          <w:rFonts w:ascii="Arial" w:hAnsi="Arial" w:cs="Arial"/>
+          <w:color w:val="000000"/>
+        </w:rPr>
+        <w:t>Serviços Encontrados na imagem acima:</w:t>
+      </w:r>
+    </w:p>
+    <w:p>
+      <w:pPr>
+        <w:numPr>
+          <w:ilvl w:val="0"/>
+          <w:numId w:val="18"/>
+        </w:numPr>
+        <w:autoSpaceDE w:val="0"/>
+        <w:autoSpaceDN w:val="0"/>
+        <w:adjustRightInd w:val="0"/>
+        <w:spacing w:after="0"/>
+        <w:ind w:left="2844" w:hanging="360"/>
+        <w:rPr>
+          <w:rFonts w:ascii="Calibri" w:hAnsi="Calibri" w:cs="Calibri"/>
+          <w:color w:val="000000"/>
+        </w:rPr>
+      </w:pPr>
+      <w:r>
+        <w:rPr>
+          <w:rFonts w:ascii="Arial" w:hAnsi="Arial" w:cs="Arial"/>
+          <w:color w:val="000000"/>
+        </w:rPr>
+        <w:t>netbios-ns</w:t>
+      </w:r>
+      <w:r>
+        <w:rPr>
+          <w:rFonts w:ascii="Arial" w:hAnsi="Arial" w:cs="Arial"/>
+          <w:color w:val="000000"/>
+        </w:rPr>
+        <w:t xml:space="preserve"> - responsável pelo registro de nomes de aplicação do NetBios [4]; </w:t>
+      </w:r>
+    </w:p>
+    <w:p>
+      <w:pPr>
+        <w:numPr>
+          <w:ilvl w:val="0"/>
+          <w:numId w:val="18"/>
+        </w:numPr>
+        <w:autoSpaceDE w:val="0"/>
+        <w:autoSpaceDN w:val="0"/>
+        <w:adjustRightInd w:val="0"/>
+        <w:spacing w:after="0"/>
+        <w:ind w:left="2844" w:hanging="360"/>
+        <w:rPr>
+          <w:rFonts w:ascii="Calibri" w:hAnsi="Calibri" w:cs="Calibri"/>
+          <w:color w:val="000000"/>
+        </w:rPr>
+      </w:pPr>
+      <w:r>
+        <w:rPr>
+          <w:rFonts w:ascii="Arial" w:hAnsi="Arial" w:cs="Arial"/>
+          <w:color w:val="000000"/>
+        </w:rPr>
+        <w:t>netbios -dgm</w:t>
+      </w:r>
+      <w:r>
+        <w:rPr>
+          <w:rFonts w:ascii="Arial" w:hAnsi="Arial" w:cs="Arial"/>
+          <w:color w:val="000000"/>
+        </w:rPr>
+        <w:t xml:space="preserve"> - serviço de datagrams do NetBios ;</w:t>
+      </w:r>
+    </w:p>
+    <w:p>
+      <w:pPr>
+        <w:numPr>
+          <w:ilvl w:val="0"/>
+          <w:numId w:val="18"/>
+        </w:numPr>
+        <w:autoSpaceDE w:val="0"/>
+        <w:autoSpaceDN w:val="0"/>
+        <w:adjustRightInd w:val="0"/>
+        <w:spacing w:after="0"/>
+        <w:ind w:left="2844" w:hanging="360"/>
+        <w:rPr>
+          <w:rFonts w:ascii="Calibri" w:hAnsi="Calibri" w:cs="Calibri"/>
+          <w:color w:val="000000"/>
+        </w:rPr>
+      </w:pPr>
+      <w:r>
+        <w:rPr>
+          <w:rFonts w:ascii="Arial" w:hAnsi="Arial" w:cs="Arial"/>
+          <w:color w:val="000000"/>
+        </w:rPr>
+        <w:t>s</w:t>
+      </w:r>
+      <w:r>
+        <w:rPr>
+          <w:rFonts w:ascii="Arial" w:hAnsi="Arial" w:cs="Arial"/>
+          <w:color w:val="000000"/>
+        </w:rPr>
+        <w:t>nmp</w:t>
+      </w:r>
+      <w:r>
+        <w:rPr>
+          <w:rFonts w:ascii="Arial" w:hAnsi="Arial" w:cs="Arial"/>
+          <w:color w:val="000000"/>
+        </w:rPr>
+        <w:t xml:space="preserve"> [5] - gerenciamento de redes;</w:t>
+      </w:r>
+    </w:p>
+    <w:p>
+      <w:pPr>
+        <w:numPr>
+          <w:ilvl w:val="0"/>
+          <w:numId w:val="18"/>
+        </w:numPr>
+        <w:autoSpaceDE w:val="0"/>
+        <w:autoSpaceDN w:val="0"/>
+        <w:adjustRightInd w:val="0"/>
+        <w:spacing w:after="0"/>
+        <w:ind w:left="2844" w:hanging="360"/>
+        <w:rPr>
+          <w:rFonts w:ascii="Calibri" w:hAnsi="Calibri" w:cs="Calibri"/>
+          <w:color w:val="000000"/>
+        </w:rPr>
+      </w:pPr>
+      <w:r>
+        <w:rPr>
+          <w:rFonts w:ascii="Arial" w:hAnsi="Arial" w:cs="Arial"/>
+          <w:color w:val="000000"/>
+        </w:rPr>
+        <w:t xml:space="preserve">microsoft-ds - protocolo windows para compartilhamento e impressões de arquivos; </w:t>
+      </w:r>
+    </w:p>
+    <w:p>
+      <w:pPr>
+        <w:numPr>
+          <w:ilvl w:val="0"/>
+          <w:numId w:val="18"/>
+        </w:numPr>
+        <w:autoSpaceDE w:val="0"/>
+        <w:autoSpaceDN w:val="0"/>
+        <w:adjustRightInd w:val="0"/>
+        <w:spacing w:after="0"/>
+        <w:ind w:left="2844" w:hanging="360"/>
+        <w:rPr>
+          <w:rFonts w:ascii="Calibri" w:hAnsi="Calibri" w:cs="Calibri"/>
+          <w:color w:val="000000"/>
+        </w:rPr>
+      </w:pPr>
+      <w:r>
+        <w:rPr>
+          <w:rFonts w:ascii="Arial" w:hAnsi="Arial" w:cs="Arial"/>
+          <w:color w:val="000000"/>
+        </w:rPr>
+        <w:t>L2TP</w:t>
+      </w:r>
+      <w:r>
+        <w:rPr>
+          <w:rFonts w:ascii="Arial" w:hAnsi="Arial" w:cs="Arial"/>
+          <w:color w:val="000000"/>
+        </w:rPr>
+        <w:t xml:space="preserve"> - protocolo de encapsulamento de camada 2, para criar redes vpn privadas;</w:t>
+      </w:r>
+    </w:p>
+    <w:p>
+      <w:pPr>
+        <w:numPr>
+          <w:ilvl w:val="0"/>
+          <w:numId w:val="18"/>
+        </w:numPr>
+        <w:autoSpaceDE w:val="0"/>
+        <w:autoSpaceDN w:val="0"/>
+        <w:adjustRightInd w:val="0"/>
+        <w:spacing w:after="0"/>
+        <w:ind w:left="2844" w:hanging="360"/>
+        <w:rPr>
+          <w:rFonts w:ascii="Calibri" w:hAnsi="Calibri" w:cs="Calibri"/>
+          <w:color w:val="000000"/>
+        </w:rPr>
+      </w:pPr>
+      <w:r>
+        <w:rPr>
+          <w:rFonts w:ascii="Arial" w:hAnsi="Arial" w:cs="Arial"/>
+          <w:color w:val="000000"/>
+        </w:rPr>
+        <w:t>nat-t-like</w:t>
+      </w:r>
+      <w:r>
+        <w:rPr>
+          <w:rFonts w:ascii="Arial" w:hAnsi="Arial" w:cs="Arial"/>
+          <w:color w:val="000000"/>
+        </w:rPr>
+        <w:t xml:space="preserve"> - protocolo de tradução de ips.</w:t>
+      </w:r>
+    </w:p>
+    <w:p>
+      <w:pPr>
+        <w:pStyle w:val="PargrafodaLista"/>
+        <w:numPr>
+          <w:ilvl w:val="0"/>
+          <w:numId w:val="18"/>
+        </w:numPr>
+        <w:autoSpaceDE w:val="0"/>
+        <w:autoSpaceDN w:val="0"/>
+        <w:adjustRightInd w:val="0"/>
+        <w:spacing w:after="0"/>
+        <w:ind w:left="2484"/>
+        <w:rPr>
+          <w:rFonts w:ascii="Calibri" w:hAnsi="Calibri" w:cs="Calibri"/>
+          <w:color w:val="000000"/>
+        </w:rPr>
+      </w:pPr>
+      <w:r>
+        <w:rPr>
+          <w:rFonts w:ascii="Arial" w:hAnsi="Arial" w:cs="Arial"/>
+          <w:color w:val="000000"/>
+        </w:rPr>
+        <w:t>ntp [3] - protocolo de sincronização de relógios usando UDP;</w:t>
+      </w:r>
+    </w:p>
+    <w:p>
+      <w:pPr>
+        <w:autoSpaceDE w:val="0"/>
+        <w:autoSpaceDN w:val="0"/>
+        <w:adjustRightInd w:val="0"/>
+        <w:spacing w:after="0"/>
+        <w:jc w:val="center"/>
+        <w:rPr>
+          <w:rFonts w:ascii="Calibri" w:hAnsi="Calibri" w:cs="Calibri"/>
+          <w:color w:val="000000"/>
+        </w:rPr>
+      </w:pPr>
+    </w:p>
+    <w:p>
+      <w:pPr>
         <w:pStyle w:val="PargrafodaLista"/>
         <w:numPr>
           <w:ilvl w:val="1"/>
@@ -8993,6 +9825,7 @@
           <w:rFonts w:ascii="Arial" w:hAnsi="Arial" w:cs="Arial"/>
           <w:color w:val="000000"/>
         </w:rPr>
+        <w:lastRenderedPageBreak/>
         <w:t>Ataque à porta RPC descoberta na análise de servidor via Nmap realizada anteriormente.</w:t>
       </w:r>
     </w:p>
@@ -10041,7 +10874,6 @@
           <w:rFonts w:ascii="Arial" w:hAnsi="Arial" w:cs="Arial"/>
           <w:color w:val="000000"/>
         </w:rPr>
-        <w:lastRenderedPageBreak/>
         <w:t>Tarefa realizada no dia 11/04</w:t>
       </w:r>
       <w:r>
@@ -10469,6 +11301,7 @@
           <w:color w:val="000000"/>
           <w:lang w:eastAsia="pt-BR"/>
         </w:rPr>
+        <w:lastRenderedPageBreak/>
         <w:drawing>
           <wp:inline distT="0" distB="0" distL="0" distR="0">
             <wp:extent cx="3971925" cy="1276350"/>
@@ -10740,7 +11573,6 @@
         <w:rPr>
           <w:rFonts w:ascii="Arial" w:eastAsia="Arial" w:hAnsi="Arial" w:cs="Arial"/>
         </w:rPr>
-        <w:lastRenderedPageBreak/>
         <w:t>“--cookie” utilizado para especificar um cookie de sessão válido a ser passado para o Sqlmap</w:t>
       </w:r>
       <w:r>
@@ -10929,6 +11761,7 @@
           <w:color w:val="000000"/>
           <w:lang w:eastAsia="pt-BR"/>
         </w:rPr>
+        <w:lastRenderedPageBreak/>
         <w:drawing>
           <wp:inline distT="0" distB="0" distL="0" distR="0">
             <wp:extent cx="5476240" cy="4076700"/>
@@ -11220,7 +12053,6 @@
         <w:rPr>
           <w:rFonts w:ascii="Arial" w:hAnsi="Arial" w:cs="Arial"/>
         </w:rPr>
-        <w:lastRenderedPageBreak/>
         <w:t xml:space="preserve">“./sqlmap.py” </w:t>
       </w:r>
       <w:r>
@@ -12002,7 +12834,6 @@
           <w:rFonts w:ascii="Arial" w:hAnsi="Arial" w:cs="Arial"/>
           <w:color w:val="000000"/>
         </w:rPr>
-        <w:lastRenderedPageBreak/>
         <w:t>“-sV” é utilizado para realizar o SYN e buscar a versão do software rodando no momento.</w:t>
       </w:r>
     </w:p>
@@ -12134,6 +12965,7 @@
           <w:color w:val="000000"/>
           <w:lang w:eastAsia="pt-BR"/>
         </w:rPr>
+        <w:lastRenderedPageBreak/>
         <w:drawing>
           <wp:inline distT="0" distB="0" distL="0" distR="0">
             <wp:extent cx="5400040" cy="4114165"/>
@@ -12210,62 +13042,196 @@
         <w:autoSpaceDN w:val="0"/>
         <w:adjustRightInd w:val="0"/>
         <w:spacing w:after="0"/>
-        <w:ind w:left="2124" w:firstLine="6"/>
+        <w:ind w:left="2124"/>
+        <w:rPr>
+          <w:rFonts w:ascii="Calibri" w:hAnsi="Calibri" w:cs="Calibri"/>
+          <w:color w:val="000000"/>
+        </w:rPr>
+      </w:pPr>
+    </w:p>
+    <w:p>
+      <w:pPr>
+        <w:autoSpaceDE w:val="0"/>
+        <w:autoSpaceDN w:val="0"/>
+        <w:adjustRightInd w:val="0"/>
+        <w:spacing w:after="0"/>
+        <w:ind w:left="2124"/>
         <w:rPr>
           <w:rFonts w:ascii="Arial" w:hAnsi="Arial" w:cs="Arial"/>
           <w:b/>
           <w:color w:val="FF0000"/>
         </w:rPr>
       </w:pPr>
-    </w:p>
-    <w:p>
-      <w:pPr>
-        <w:autoSpaceDE w:val="0"/>
-        <w:autoSpaceDN w:val="0"/>
-        <w:adjustRightInd w:val="0"/>
-        <w:spacing w:after="0"/>
-        <w:ind w:left="2124"/>
-        <w:rPr>
-          <w:rFonts w:ascii="Calibri" w:hAnsi="Calibri" w:cs="Calibri"/>
-          <w:color w:val="000000"/>
-        </w:rPr>
-      </w:pPr>
-      <w:r>
-        <w:rPr>
-          <w:rFonts w:ascii="Arial" w:hAnsi="Arial" w:cs="Arial"/>
-          <w:b/>
+      <w:r>
+        <w:rPr>
+          <w:rFonts w:ascii="Arial" w:hAnsi="Arial" w:cs="Arial"/>
+          <w:color w:val="000000"/>
+        </w:rPr>
+        <w:t xml:space="preserve">Serviços Encontrados na figura acima: </w:t>
+      </w:r>
+    </w:p>
+    <w:p>
+      <w:pPr>
+        <w:autoSpaceDE w:val="0"/>
+        <w:autoSpaceDN w:val="0"/>
+        <w:adjustRightInd w:val="0"/>
+        <w:spacing w:after="0"/>
+        <w:ind w:left="2124"/>
+        <w:rPr>
+          <w:rFonts w:ascii="Calibri" w:hAnsi="Calibri" w:cs="Calibri"/>
+          <w:color w:val="000000"/>
+        </w:rPr>
+      </w:pPr>
+    </w:p>
+    <w:p>
+      <w:pPr>
+        <w:numPr>
+          <w:ilvl w:val="0"/>
+          <w:numId w:val="18"/>
+        </w:numPr>
+        <w:autoSpaceDE w:val="0"/>
+        <w:autoSpaceDN w:val="0"/>
+        <w:adjustRightInd w:val="0"/>
+        <w:spacing w:after="0"/>
+        <w:ind w:left="2844" w:hanging="360"/>
+        <w:rPr>
+          <w:rFonts w:ascii="Calibri" w:hAnsi="Calibri" w:cs="Calibri"/>
+          <w:b/>
+        </w:rPr>
+      </w:pPr>
+      <w:r>
+        <w:rPr>
+          <w:rFonts w:ascii="Arial" w:hAnsi="Arial" w:cs="Arial"/>
+        </w:rPr>
+        <w:t xml:space="preserve">Microsoft Windows RPC - Ferramenta semelhante ao TeamViewer que conecta o computador criando um esquema de servidor - cliente; </w:t>
+      </w:r>
+    </w:p>
+    <w:p>
+      <w:pPr>
+        <w:numPr>
+          <w:ilvl w:val="0"/>
+          <w:numId w:val="18"/>
+        </w:numPr>
+        <w:autoSpaceDE w:val="0"/>
+        <w:autoSpaceDN w:val="0"/>
+        <w:adjustRightInd w:val="0"/>
+        <w:spacing w:after="0"/>
+        <w:ind w:left="2844" w:hanging="360"/>
+        <w:rPr>
+          <w:rFonts w:ascii="Calibri" w:hAnsi="Calibri" w:cs="Calibri"/>
+          <w:color w:val="000000"/>
+        </w:rPr>
+      </w:pPr>
+      <w:r>
+        <w:rPr>
+          <w:rFonts w:ascii="Arial" w:hAnsi="Arial" w:cs="Arial"/>
+          <w:color w:val="000000"/>
+        </w:rPr>
+        <w:t>Microsoft Windows microsoft-ds</w:t>
+      </w:r>
+      <w:r>
+        <w:rPr>
+          <w:rFonts w:ascii="Arial" w:hAnsi="Arial" w:cs="Arial"/>
+          <w:color w:val="000000"/>
+        </w:rPr>
+        <w:t xml:space="preserve"> - Ferramenta que auxilia a implantação de imagens em uma distribuição Windows.</w:t>
+      </w:r>
+    </w:p>
+    <w:p>
+      <w:pPr>
+        <w:numPr>
+          <w:ilvl w:val="0"/>
+          <w:numId w:val="18"/>
+        </w:numPr>
+        <w:autoSpaceDE w:val="0"/>
+        <w:autoSpaceDN w:val="0"/>
+        <w:adjustRightInd w:val="0"/>
+        <w:spacing w:after="0"/>
+        <w:ind w:left="2844" w:hanging="360"/>
+        <w:rPr>
+          <w:rFonts w:ascii="Calibri" w:hAnsi="Calibri" w:cs="Calibri"/>
+          <w:color w:val="000000"/>
+        </w:rPr>
+      </w:pPr>
+      <w:r>
+        <w:rPr>
+          <w:rFonts w:ascii="Arial" w:hAnsi="Arial" w:cs="Arial"/>
+          <w:color w:val="000000"/>
+        </w:rPr>
+        <w:t>Apache httpd – Servidor Web.</w:t>
+      </w:r>
+    </w:p>
+    <w:p>
+      <w:pPr>
+        <w:numPr>
+          <w:ilvl w:val="0"/>
+          <w:numId w:val="18"/>
+        </w:numPr>
+        <w:autoSpaceDE w:val="0"/>
+        <w:autoSpaceDN w:val="0"/>
+        <w:adjustRightInd w:val="0"/>
+        <w:spacing w:after="0"/>
+        <w:ind w:left="2844" w:hanging="360"/>
+        <w:rPr>
+          <w:rFonts w:ascii="Calibri" w:hAnsi="Calibri" w:cs="Calibri"/>
+          <w:color w:val="000000"/>
+        </w:rPr>
+      </w:pPr>
+      <w:r>
+        <w:rPr>
+          <w:rFonts w:ascii="Arial" w:hAnsi="Arial" w:cs="Arial"/>
+          <w:color w:val="000000"/>
+        </w:rPr>
+        <w:t>Microsoft Windows 98 netbios-ssn – Api que fornece serviços relacionados com a camada de Tansporte do modelo OSI para permitir a comunicação de aplicativos locais.</w:t>
+      </w:r>
+    </w:p>
+    <w:p>
+      <w:pPr>
+        <w:numPr>
+          <w:ilvl w:val="0"/>
+          <w:numId w:val="18"/>
+        </w:numPr>
+        <w:autoSpaceDE w:val="0"/>
+        <w:autoSpaceDN w:val="0"/>
+        <w:adjustRightInd w:val="0"/>
+        <w:spacing w:after="0"/>
+        <w:ind w:left="2844" w:hanging="360"/>
+        <w:rPr>
+          <w:rFonts w:ascii="Calibri" w:hAnsi="Calibri" w:cs="Calibri"/>
+          <w:color w:val="000000"/>
+        </w:rPr>
+      </w:pPr>
+      <w:r>
+        <w:rPr>
+          <w:rFonts w:ascii="Arial" w:hAnsi="Arial" w:cs="Arial"/>
+          <w:color w:val="000000"/>
+        </w:rPr>
+        <w:t>Microsoft Firmware Ppt – Protocolo de transferência ponto a ponto.</w:t>
+      </w:r>
+    </w:p>
+    <w:p>
+      <w:pPr>
+        <w:pStyle w:val="PargrafodaLista"/>
+        <w:numPr>
+          <w:ilvl w:val="0"/>
+          <w:numId w:val="18"/>
+        </w:numPr>
+        <w:autoSpaceDE w:val="0"/>
+        <w:autoSpaceDN w:val="0"/>
+        <w:adjustRightInd w:val="0"/>
+        <w:spacing w:after="0"/>
+        <w:ind w:left="2484"/>
+        <w:rPr>
+          <w:rFonts w:ascii="Calibri" w:hAnsi="Calibri" w:cs="Calibri"/>
+          <w:color w:val="000000"/>
+        </w:rPr>
+      </w:pPr>
+      <w:r>
+        <w:rPr>
+          <w:rFonts w:ascii="Arial" w:hAnsi="Arial" w:cs="Arial"/>
           <w:bCs/>
           <w:color w:val="000000"/>
         </w:rPr>
-        <w:t>Pptp</w:t>
-      </w:r>
-      <w:r>
-        <w:rPr>
-          <w:rFonts w:ascii="Arial" w:hAnsi="Arial" w:cs="Arial"/>
-          <w:color w:val="000000"/>
-        </w:rPr>
-        <w:t xml:space="preserve"> = Protocolo de Tunelamento Ponto a ponto.Utilizado para garantir segurança em redes wireless.</w:t>
-      </w:r>
-    </w:p>
-    <w:p>
-      <w:pPr>
-        <w:autoSpaceDE w:val="0"/>
-        <w:autoSpaceDN w:val="0"/>
-        <w:adjustRightInd w:val="0"/>
-        <w:spacing w:after="0"/>
-        <w:ind w:left="2124"/>
-        <w:rPr>
-          <w:rFonts w:ascii="Calibri" w:hAnsi="Calibri" w:cs="Calibri"/>
-          <w:color w:val="000000"/>
-        </w:rPr>
-      </w:pPr>
-      <w:r>
-        <w:rPr>
-          <w:rFonts w:ascii="Arial" w:hAnsi="Arial" w:cs="Arial"/>
-          <w:b/>
-          <w:bCs/>
-          <w:color w:val="000000"/>
-        </w:rPr>
         <w:t>ms-wbt-server</w:t>
       </w:r>
       <w:r>
@@ -12275,18 +13241,13 @@
         </w:rPr>
         <w:t xml:space="preserve"> = serviço de gerenciamento de hosts do windows.</w:t>
       </w:r>
-    </w:p>
-    <w:p>
-      <w:pPr>
-        <w:autoSpaceDE w:val="0"/>
-        <w:autoSpaceDN w:val="0"/>
-        <w:adjustRightInd w:val="0"/>
-        <w:spacing w:after="0"/>
-        <w:rPr>
-          <w:rFonts w:ascii="Calibri" w:hAnsi="Calibri" w:cs="Calibri"/>
-          <w:color w:val="000000"/>
-        </w:rPr>
-      </w:pPr>
+      <w:r>
+        <w:rPr>
+          <w:rFonts w:ascii="Calibri" w:hAnsi="Calibri" w:cs="Calibri"/>
+          <w:color w:val="000000"/>
+        </w:rPr>
+        <w:t xml:space="preserve"> </w:t>
+      </w:r>
     </w:p>
     <w:p>
       <w:pPr>
@@ -12420,6 +13381,7 @@
           <w:rFonts w:ascii="Arial" w:hAnsi="Arial" w:cs="Arial"/>
           <w:color w:val="000000"/>
         </w:rPr>
+        <w:lastRenderedPageBreak/>
         <w:t>“-sU” indica o uso do detector de portas UDP.</w:t>
       </w:r>
     </w:p>
@@ -12444,7 +13406,6 @@
           <w:rFonts w:ascii="Arial" w:hAnsi="Arial" w:cs="Arial"/>
           <w:color w:val="000000"/>
         </w:rPr>
-        <w:lastRenderedPageBreak/>
         <w:t>“-p” indicará quais portas devem ser usadas no teste, o delimitador é “-”.</w:t>
       </w:r>
     </w:p>
@@ -12625,6 +13586,250 @@
         <w:ind w:left="2124"/>
         <w:rPr>
           <w:rFonts w:ascii="Arial" w:hAnsi="Arial" w:cs="Arial"/>
+          <w:color w:val="000000"/>
+        </w:rPr>
+      </w:pPr>
+      <w:r>
+        <w:rPr>
+          <w:rFonts w:ascii="Arial" w:hAnsi="Arial" w:cs="Arial"/>
+          <w:color w:val="000000"/>
+        </w:rPr>
+        <w:t>Serviços Encontrados na imagem acima:</w:t>
+      </w:r>
+    </w:p>
+    <w:p>
+      <w:pPr>
+        <w:numPr>
+          <w:ilvl w:val="0"/>
+          <w:numId w:val="18"/>
+        </w:numPr>
+        <w:autoSpaceDE w:val="0"/>
+        <w:autoSpaceDN w:val="0"/>
+        <w:adjustRightInd w:val="0"/>
+        <w:spacing w:after="0"/>
+        <w:ind w:left="2844" w:hanging="360"/>
+        <w:rPr>
+          <w:rFonts w:ascii="Calibri" w:hAnsi="Calibri" w:cs="Calibri"/>
+          <w:color w:val="000000"/>
+        </w:rPr>
+      </w:pPr>
+      <w:r>
+        <w:rPr>
+          <w:rFonts w:ascii="Arial" w:hAnsi="Arial" w:cs="Arial"/>
+          <w:color w:val="000000"/>
+        </w:rPr>
+        <w:t>netbios-ns</w:t>
+      </w:r>
+      <w:r>
+        <w:rPr>
+          <w:rFonts w:ascii="Arial" w:hAnsi="Arial" w:cs="Arial"/>
+          <w:color w:val="000000"/>
+        </w:rPr>
+        <w:t xml:space="preserve"> - responsável pelo registro de nomes de aplicação do NetBios [4]; </w:t>
+      </w:r>
+    </w:p>
+    <w:p>
+      <w:pPr>
+        <w:numPr>
+          <w:ilvl w:val="0"/>
+          <w:numId w:val="18"/>
+        </w:numPr>
+        <w:autoSpaceDE w:val="0"/>
+        <w:autoSpaceDN w:val="0"/>
+        <w:adjustRightInd w:val="0"/>
+        <w:spacing w:after="0"/>
+        <w:ind w:left="2844" w:hanging="360"/>
+        <w:rPr>
+          <w:rFonts w:ascii="Calibri" w:hAnsi="Calibri" w:cs="Calibri"/>
+          <w:color w:val="000000"/>
+        </w:rPr>
+      </w:pPr>
+      <w:r>
+        <w:rPr>
+          <w:rFonts w:ascii="Arial" w:hAnsi="Arial" w:cs="Arial"/>
+          <w:color w:val="000000"/>
+        </w:rPr>
+        <w:t>netbios -dgm</w:t>
+      </w:r>
+      <w:r>
+        <w:rPr>
+          <w:rFonts w:ascii="Arial" w:hAnsi="Arial" w:cs="Arial"/>
+          <w:color w:val="000000"/>
+        </w:rPr>
+        <w:t xml:space="preserve"> - serviço de datagrams do NetBios ;</w:t>
+      </w:r>
+    </w:p>
+    <w:p>
+      <w:pPr>
+        <w:numPr>
+          <w:ilvl w:val="0"/>
+          <w:numId w:val="18"/>
+        </w:numPr>
+        <w:autoSpaceDE w:val="0"/>
+        <w:autoSpaceDN w:val="0"/>
+        <w:adjustRightInd w:val="0"/>
+        <w:spacing w:after="0"/>
+        <w:ind w:left="2844" w:hanging="360"/>
+        <w:rPr>
+          <w:rFonts w:ascii="Calibri" w:hAnsi="Calibri" w:cs="Calibri"/>
+          <w:color w:val="000000"/>
+        </w:rPr>
+      </w:pPr>
+      <w:r>
+        <w:rPr>
+          <w:rFonts w:ascii="Arial" w:hAnsi="Arial" w:cs="Arial"/>
+          <w:color w:val="000000"/>
+        </w:rPr>
+        <w:t>s</w:t>
+      </w:r>
+      <w:r>
+        <w:rPr>
+          <w:rFonts w:ascii="Arial" w:hAnsi="Arial" w:cs="Arial"/>
+          <w:color w:val="000000"/>
+        </w:rPr>
+        <w:t>nmp</w:t>
+      </w:r>
+      <w:r>
+        <w:rPr>
+          <w:rFonts w:ascii="Arial" w:hAnsi="Arial" w:cs="Arial"/>
+          <w:color w:val="000000"/>
+        </w:rPr>
+        <w:t xml:space="preserve"> [5] - gerenciamento de redes;</w:t>
+      </w:r>
+    </w:p>
+    <w:p>
+      <w:pPr>
+        <w:numPr>
+          <w:ilvl w:val="0"/>
+          <w:numId w:val="18"/>
+        </w:numPr>
+        <w:autoSpaceDE w:val="0"/>
+        <w:autoSpaceDN w:val="0"/>
+        <w:adjustRightInd w:val="0"/>
+        <w:spacing w:after="0"/>
+        <w:ind w:left="2844" w:hanging="360"/>
+        <w:rPr>
+          <w:rFonts w:ascii="Calibri" w:hAnsi="Calibri" w:cs="Calibri"/>
+          <w:color w:val="000000"/>
+        </w:rPr>
+      </w:pPr>
+      <w:r>
+        <w:rPr>
+          <w:rFonts w:ascii="Arial" w:hAnsi="Arial" w:cs="Arial"/>
+          <w:color w:val="000000"/>
+        </w:rPr>
+        <w:t xml:space="preserve">microsoft-ds - protocolo windows para compartilhamento e impressões de arquivos; </w:t>
+      </w:r>
+    </w:p>
+    <w:p>
+      <w:pPr>
+        <w:numPr>
+          <w:ilvl w:val="0"/>
+          <w:numId w:val="18"/>
+        </w:numPr>
+        <w:autoSpaceDE w:val="0"/>
+        <w:autoSpaceDN w:val="0"/>
+        <w:adjustRightInd w:val="0"/>
+        <w:spacing w:after="0"/>
+        <w:ind w:left="2844" w:hanging="360"/>
+        <w:rPr>
+          <w:rFonts w:ascii="Calibri" w:hAnsi="Calibri" w:cs="Calibri"/>
+          <w:color w:val="000000"/>
+        </w:rPr>
+      </w:pPr>
+      <w:r>
+        <w:rPr>
+          <w:rFonts w:ascii="Arial" w:hAnsi="Arial" w:cs="Arial"/>
+          <w:color w:val="000000"/>
+        </w:rPr>
+        <w:t>L2TP</w:t>
+      </w:r>
+      <w:r>
+        <w:rPr>
+          <w:rFonts w:ascii="Arial" w:hAnsi="Arial" w:cs="Arial"/>
+          <w:color w:val="000000"/>
+        </w:rPr>
+        <w:t xml:space="preserve"> - protocolo de encapsulamento de camada 2, para criar redes vpn privadas;</w:t>
+      </w:r>
+    </w:p>
+    <w:p>
+      <w:pPr>
+        <w:numPr>
+          <w:ilvl w:val="0"/>
+          <w:numId w:val="18"/>
+        </w:numPr>
+        <w:autoSpaceDE w:val="0"/>
+        <w:autoSpaceDN w:val="0"/>
+        <w:adjustRightInd w:val="0"/>
+        <w:spacing w:after="0"/>
+        <w:ind w:left="2844" w:hanging="360"/>
+        <w:rPr>
+          <w:rFonts w:ascii="Calibri" w:hAnsi="Calibri" w:cs="Calibri"/>
+          <w:color w:val="000000"/>
+        </w:rPr>
+      </w:pPr>
+      <w:r>
+        <w:rPr>
+          <w:rFonts w:ascii="Arial" w:hAnsi="Arial" w:cs="Arial"/>
+          <w:color w:val="000000"/>
+        </w:rPr>
+        <w:t>nat-t-like</w:t>
+      </w:r>
+      <w:r>
+        <w:rPr>
+          <w:rFonts w:ascii="Arial" w:hAnsi="Arial" w:cs="Arial"/>
+          <w:color w:val="000000"/>
+        </w:rPr>
+        <w:t xml:space="preserve"> - protocolo de tradução de ips.</w:t>
+      </w:r>
+    </w:p>
+    <w:p>
+      <w:pPr>
+        <w:pStyle w:val="PargrafodaLista"/>
+        <w:numPr>
+          <w:ilvl w:val="0"/>
+          <w:numId w:val="18"/>
+        </w:numPr>
+        <w:autoSpaceDE w:val="0"/>
+        <w:autoSpaceDN w:val="0"/>
+        <w:adjustRightInd w:val="0"/>
+        <w:spacing w:after="0"/>
+        <w:ind w:left="2484"/>
+        <w:rPr>
+          <w:rFonts w:ascii="Calibri" w:hAnsi="Calibri" w:cs="Calibri"/>
+          <w:color w:val="000000"/>
+        </w:rPr>
+      </w:pPr>
+      <w:r>
+        <w:rPr>
+          <w:rFonts w:ascii="Arial" w:hAnsi="Arial" w:cs="Arial"/>
+          <w:color w:val="000000"/>
+        </w:rPr>
+        <w:t>ntp [3] - protocolo de sincronização de relógios usando UDP;</w:t>
+      </w:r>
+    </w:p>
+    <w:p>
+      <w:pPr>
+        <w:autoSpaceDE w:val="0"/>
+        <w:autoSpaceDN w:val="0"/>
+        <w:adjustRightInd w:val="0"/>
+        <w:spacing w:after="0"/>
+        <w:jc w:val="center"/>
+        <w:rPr>
+          <w:rFonts w:ascii="Arial" w:hAnsi="Arial" w:cs="Arial"/>
+          <w:color w:val="000000"/>
+        </w:rPr>
+      </w:pPr>
+    </w:p>
+    <w:p>
+      <w:pPr>
+        <w:autoSpaceDE w:val="0"/>
+        <w:autoSpaceDN w:val="0"/>
+        <w:adjustRightInd w:val="0"/>
+        <w:spacing w:after="0"/>
+        <w:ind w:left="2124"/>
+        <w:rPr>
+          <w:rFonts w:ascii="Arial" w:hAnsi="Arial" w:cs="Arial"/>
           <w:b/>
           <w:bCs/>
           <w:color w:val="000000"/>
@@ -12758,6 +13963,7 @@
           <w:rFonts w:ascii="Arial" w:hAnsi="Arial" w:cs="Arial"/>
           <w:color w:val="000000"/>
         </w:rPr>
+        <w:lastRenderedPageBreak/>
         <w:t xml:space="preserve">Descobrir se os campos da tela de Cadastro Lotes de Vacinas são vulneráveis ao ataque XSS Armazenado. </w:t>
       </w:r>
     </w:p>
@@ -12974,7 +14180,6 @@
           <w:rFonts w:ascii="Arial" w:hAnsi="Arial" w:cs="Arial"/>
           <w:color w:val="000000"/>
         </w:rPr>
-        <w:lastRenderedPageBreak/>
         <w:t>Caso a aplicação não realize</w:t>
       </w:r>
       <w:r>
@@ -13281,6 +14486,7 @@
           <w:rFonts w:ascii="Arial" w:hAnsi="Arial" w:cs="Arial"/>
           <w:color w:val="000000"/>
         </w:rPr>
+        <w:lastRenderedPageBreak/>
         <w:t>A partir da máquina virtual que usa o Kali Linux, abrir uma conexão do Sistema de Vacinas fazendo uso de um listener da ferramenta Metasploit para acessar o sistema operacional que hospeda a aplicação.</w:t>
       </w:r>
       <w:r>
@@ -13437,7 +14643,6 @@
           <w:rFonts w:ascii="Arial" w:hAnsi="Arial" w:cs="Arial"/>
           <w:color w:val="000000"/>
         </w:rPr>
-        <w:lastRenderedPageBreak/>
         <w:t>1. Utilizar o Metasploit para abrir um listener na porta 444 da máquina virtual onde o Kali Linux está hospedado, usando o exploit disponível em Auxiliary/Multi/Handler;</w:t>
       </w:r>
     </w:p>
@@ -13506,7 +14711,7 @@
           <w:rFonts w:ascii="Arial" w:hAnsi="Arial" w:cs="Arial"/>
           <w:color w:val="000000"/>
         </w:rPr>
-        <w:t xml:space="preserve">Comando a ser utilizado no XSS: </w:t>
+        <w:t>Comando a ser utilizado no XSS, o código abaixo tenta abrir uma conexão do tipo ‘GET’ com IP_do_servidor na porta 4444.</w:t>
       </w:r>
     </w:p>
     <w:p>
@@ -13929,21 +15134,99 @@
           <w:color w:val="000000"/>
         </w:rPr>
       </w:pPr>
-      <w:r>
-        <w:rPr>
-          <w:rFonts w:ascii="Arial" w:hAnsi="Arial" w:cs="Arial"/>
-          <w:color w:val="000000"/>
-        </w:rPr>
-        <w:t>Código:</w:t>
-      </w:r>
-    </w:p>
-    <w:p>
-      <w:pPr>
-        <w:autoSpaceDE w:val="0"/>
-        <w:autoSpaceDN w:val="0"/>
-        <w:adjustRightInd w:val="0"/>
-        <w:spacing w:after="0"/>
-        <w:ind w:left="2124"/>
+    </w:p>
+    <w:p>
+      <w:pPr>
+        <w:autoSpaceDE w:val="0"/>
+        <w:autoSpaceDN w:val="0"/>
+        <w:adjustRightInd w:val="0"/>
+        <w:spacing w:after="0"/>
+        <w:ind w:left="2124"/>
+        <w:rPr>
+          <w:rFonts w:ascii="Arial" w:hAnsi="Arial" w:cs="Arial"/>
+          <w:color w:val="000000"/>
+        </w:rPr>
+      </w:pPr>
+    </w:p>
+    <w:p>
+      <w:pPr>
+        <w:autoSpaceDE w:val="0"/>
+        <w:autoSpaceDN w:val="0"/>
+        <w:adjustRightInd w:val="0"/>
+        <w:spacing w:after="0"/>
+        <w:ind w:left="2124"/>
+        <w:rPr>
+          <w:rFonts w:ascii="Arial" w:hAnsi="Arial" w:cs="Arial"/>
+          <w:color w:val="000000"/>
+        </w:rPr>
+      </w:pPr>
+    </w:p>
+    <w:p>
+      <w:pPr>
+        <w:autoSpaceDE w:val="0"/>
+        <w:autoSpaceDN w:val="0"/>
+        <w:adjustRightInd w:val="0"/>
+        <w:spacing w:after="0"/>
+        <w:ind w:left="2124"/>
+        <w:rPr>
+          <w:rFonts w:ascii="Arial" w:hAnsi="Arial" w:cs="Arial"/>
+          <w:color w:val="000000"/>
+        </w:rPr>
+      </w:pPr>
+    </w:p>
+    <w:p>
+      <w:pPr>
+        <w:autoSpaceDE w:val="0"/>
+        <w:autoSpaceDN w:val="0"/>
+        <w:adjustRightInd w:val="0"/>
+        <w:spacing w:after="0"/>
+        <w:ind w:left="2124"/>
+        <w:rPr>
+          <w:rFonts w:ascii="Arial" w:hAnsi="Arial" w:cs="Arial"/>
+          <w:color w:val="000000"/>
+        </w:rPr>
+      </w:pPr>
+    </w:p>
+    <w:p>
+      <w:pPr>
+        <w:autoSpaceDE w:val="0"/>
+        <w:autoSpaceDN w:val="0"/>
+        <w:adjustRightInd w:val="0"/>
+        <w:spacing w:after="0"/>
+        <w:ind w:left="2124"/>
+        <w:rPr>
+          <w:rFonts w:ascii="Arial" w:hAnsi="Arial" w:cs="Arial"/>
+          <w:color w:val="000000"/>
+        </w:rPr>
+      </w:pPr>
+      <w:r>
+        <w:rPr>
+          <w:rFonts w:ascii="Arial" w:hAnsi="Arial" w:cs="Arial"/>
+          <w:color w:val="000000"/>
+        </w:rPr>
+        <w:t>O c</w:t>
+      </w:r>
+      <w:r>
+        <w:rPr>
+          <w:rFonts w:ascii="Arial" w:hAnsi="Arial" w:cs="Arial"/>
+          <w:color w:val="000000"/>
+        </w:rPr>
+        <w:t>ódigo</w:t>
+      </w:r>
+      <w:r>
+        <w:rPr>
+          <w:rFonts w:ascii="Arial" w:hAnsi="Arial" w:cs="Arial"/>
+          <w:color w:val="000000"/>
+        </w:rPr>
+        <w:t xml:space="preserve"> abaixo tenta abrir uma conexão com o IP_do_servidor na porta 4444 e caso haja u erro exibe o problema num pop-up.</w:t>
+      </w:r>
+    </w:p>
+    <w:p>
+      <w:pPr>
+        <w:autoSpaceDE w:val="0"/>
+        <w:autoSpaceDN w:val="0"/>
+        <w:adjustRightInd w:val="0"/>
+        <w:spacing w:after="0"/>
         <w:rPr>
           <w:rFonts w:ascii="Calibri" w:hAnsi="Calibri" w:cs="Calibri"/>
           <w:color w:val="000000"/>
@@ -14190,7 +15473,6 @@
           <w:bCs/>
           <w:color w:val="000000"/>
         </w:rPr>
-        <w:lastRenderedPageBreak/>
         <w:t>Sessão de teste</w:t>
       </w:r>
       <w:r>
@@ -14807,6 +16089,7 @@
           <w:sz w:val="24"/>
           <w:szCs w:val="28"/>
         </w:rPr>
+        <w:lastRenderedPageBreak/>
         <w:t xml:space="preserve">3.4 </w:t>
       </w:r>
       <w:r>
@@ -15100,7 +16383,6 @@
           <w:rFonts w:ascii="Arial" w:hAnsi="Arial" w:cs="Arial"/>
           <w:color w:val="000000"/>
         </w:rPr>
-        <w:lastRenderedPageBreak/>
         <w:t xml:space="preserve">O uso de aspas simples aqui é o teste mais básico de vulnerabilidade de um campo para SQL Injection. Imagina-se que haja por baixo uma instrução SQL que possua </w:t>
       </w:r>
     </w:p>
@@ -15816,7 +17098,6 @@
         <w:rPr>
           <w:rFonts w:ascii="Arial" w:hAnsi="Arial" w:cs="Arial"/>
         </w:rPr>
-        <w:lastRenderedPageBreak/>
         <w:t>O comando do Sqlm</w:t>
       </w:r>
       <w:r>
@@ -16305,6 +17586,7 @@
           <w:noProof/>
           <w:lang w:eastAsia="pt-BR"/>
         </w:rPr>
+        <w:lastRenderedPageBreak/>
         <w:drawing>
           <wp:inline distT="0" distB="0" distL="0" distR="0">
             <wp:extent cx="5400040" cy="4133850"/>
@@ -16846,6 +18128,7 @@
           <w:b/>
           <w:bCs/>
         </w:rPr>
+        <w:lastRenderedPageBreak/>
         <w:t xml:space="preserve">Resultado: </w:t>
       </w:r>
       <w:r>
@@ -16968,7 +18251,6 @@
         <w:rPr>
           <w:rFonts w:ascii="Arial" w:hAnsi="Arial" w:cs="Arial"/>
         </w:rPr>
-        <w:lastRenderedPageBreak/>
         <w:t>Figura 17</w:t>
       </w:r>
       <w:r>
@@ -17425,6 +18707,7 @@
           <w:b/>
           <w:bCs/>
         </w:rPr>
+        <w:lastRenderedPageBreak/>
         <w:t>Resultado</w:t>
       </w:r>
       <w:r>
@@ -17508,7 +18791,6 @@
           <w:noProof/>
           <w:lang w:eastAsia="pt-BR"/>
         </w:rPr>
-        <w:lastRenderedPageBreak/>
         <w:drawing>
           <wp:inline distT="0" distB="0" distL="0" distR="0">
             <wp:extent cx="5400040" cy="4112260"/>
@@ -18004,6 +19286,7 @@
           <w:b/>
           <w:bCs/>
         </w:rPr>
+        <w:lastRenderedPageBreak/>
         <w:t>Resultado</w:t>
       </w:r>
       <w:r>
@@ -18076,7 +19359,6 @@
           <w:noProof/>
           <w:lang w:eastAsia="pt-BR"/>
         </w:rPr>
-        <w:lastRenderedPageBreak/>
         <w:drawing>
           <wp:inline distT="0" distB="0" distL="0" distR="0">
             <wp:extent cx="5400040" cy="4126865"/>
@@ -18619,6 +19901,7 @@
           <w:b/>
           <w:bCs/>
         </w:rPr>
+        <w:lastRenderedPageBreak/>
         <w:t>Resultado</w:t>
       </w:r>
       <w:r>
@@ -18691,7 +19974,6 @@
           <w:noProof/>
           <w:lang w:eastAsia="pt-BR"/>
         </w:rPr>
-        <w:lastRenderedPageBreak/>
         <w:drawing>
           <wp:inline distT="0" distB="0" distL="0" distR="0">
             <wp:extent cx="5400040" cy="4058285"/>
@@ -19264,7 +20546,6 @@
           <w:b/>
           <w:bCs/>
         </w:rPr>
-        <w:lastRenderedPageBreak/>
         <w:t>Resultado</w:t>
       </w:r>
       <w:r>
@@ -19964,6 +21245,7 @@
         <w:rPr>
           <w:rFonts w:ascii="Arial" w:hAnsi="Arial" w:cs="Arial"/>
         </w:rPr>
+        <w:lastRenderedPageBreak/>
         <w:t xml:space="preserve">Para realizar essa </w:t>
       </w:r>
       <w:r>
@@ -19976,14 +21258,7 @@
         <w:rPr>
           <w:rFonts w:ascii="Arial" w:hAnsi="Arial" w:cs="Arial"/>
         </w:rPr>
-        <w:t xml:space="preserve"> foi necessário utilizar a ferramenta Burp Suite para capturar as informações de cookie </w:t>
-      </w:r>
-      <w:r>
-        <w:rPr>
-          <w:rFonts w:ascii="Arial" w:hAnsi="Arial" w:cs="Arial"/>
-        </w:rPr>
-        <w:lastRenderedPageBreak/>
-        <w:t>contidas no cabeçalho HTTP de uma requisição no momento em que a página d</w:t>
+        <w:t xml:space="preserve"> foi necessário utilizar a ferramenta Burp Suite para capturar as informações de cookie contidas no cabeçalho HTTP de uma requisição no momento em que a página d</w:t>
       </w:r>
       <w:r>
         <w:rPr>
@@ -24815,15 +26090,7 @@
         <w:rPr>
           <w:rFonts w:ascii="Arial" w:hAnsi="Arial" w:cs="Arial"/>
         </w:rPr>
-        <w:t xml:space="preserve">e mostram as figuras 27, </w:t>
-      </w:r>
-      <w:bookmarkStart w:id="0" w:name="_GoBack"/>
-      <w:bookmarkEnd w:id="0"/>
-      <w:r>
-        <w:rPr>
-          <w:rFonts w:ascii="Arial" w:hAnsi="Arial" w:cs="Arial"/>
-        </w:rPr>
-        <w:t>28 e 29</w:t>
+        <w:t>e mostram as figuras 27, 28 e 29</w:t>
       </w:r>
       <w:r>
         <w:rPr>
@@ -31625,7 +32892,7 @@
 </file>
 
 <file path=customXml/itemProps1.xml><?xml version="1.0" encoding="utf-8"?>
-<ds:datastoreItem xmlns:ds="http://schemas.openxmlformats.org/officeDocument/2006/customXml" ds:itemID="{E4CB3E6B-44FB-455E-A862-D8A43DC86170}">
+<ds:datastoreItem xmlns:ds="http://schemas.openxmlformats.org/officeDocument/2006/customXml" ds:itemID="{12D7B13A-7109-4C11-987F-33AB78196FA6}">
   <ds:schemaRefs>
     <ds:schemaRef ds:uri="http://schemas.openxmlformats.org/officeDocument/2006/bibliography"/>
   </ds:schemaRefs>

</xml_diff>